<commit_message>
HuyNguyen - Update Document
</commit_message>
<xml_diff>
--- a/Document/Online-bookstore-project-document.docx
+++ b/Document/Online-bookstore-project-document.docx
@@ -265,7 +265,7 @@
           <w:lang w:val="en-US"/>
         </w:rPr>
       </w:pPr>
-      <w:bookmarkStart w:id="0" w:name="_Toc132231129"/>
+      <w:bookmarkStart w:id="0" w:name="_Toc132581126"/>
       <w:r>
         <w:rPr>
           <w:lang w:val="en-US"/>
@@ -409,7 +409,7 @@
             </w:rPr>
             <w:fldChar w:fldCharType="separate"/>
           </w:r>
-          <w:hyperlink w:anchor="_Toc132231129" w:history="1">
+          <w:hyperlink w:anchor="_Toc132581126" w:history="1">
             <w:r>
               <w:rPr>
                 <w:rStyle w:val="Hyperlink"/>
@@ -437,7 +437,7 @@
                 <w:noProof/>
                 <w:webHidden/>
               </w:rPr>
-              <w:instrText xml:space="preserve"> PAGEREF _Toc132231129 \h </w:instrText>
+              <w:instrText xml:space="preserve"> PAGEREF _Toc132581126 \h </w:instrText>
             </w:r>
             <w:r>
               <w:rPr>
@@ -483,7 +483,7 @@
               <w:noProof/>
             </w:rPr>
           </w:pPr>
-          <w:hyperlink w:anchor="_Toc132231130" w:history="1">
+          <w:hyperlink w:anchor="_Toc132581127" w:history="1">
             <w:r>
               <w:rPr>
                 <w:rStyle w:val="Hyperlink"/>
@@ -511,7 +511,7 @@
                 <w:noProof/>
                 <w:webHidden/>
               </w:rPr>
-              <w:instrText xml:space="preserve"> PAGEREF _Toc132231130 \h </w:instrText>
+              <w:instrText xml:space="preserve"> PAGEREF _Toc132581127 \h </w:instrText>
             </w:r>
             <w:r>
               <w:rPr>
@@ -557,14 +557,14 @@
               <w:szCs w:val="24"/>
             </w:rPr>
           </w:pPr>
-          <w:hyperlink w:anchor="_Toc132231131" w:history="1">
+          <w:hyperlink w:anchor="_Toc132581128" w:history="1">
             <w:r>
               <w:rPr>
                 <w:rStyle w:val="Hyperlink"/>
                 <w:noProof/>
                 <w:lang w:val="en-US"/>
               </w:rPr>
-              <w:t>1.1 Background</w:t>
+              <w:t>1.1 Contextual Background</w:t>
             </w:r>
             <w:r>
               <w:rPr>
@@ -585,7 +585,7 @@
                 <w:noProof/>
                 <w:webHidden/>
               </w:rPr>
-              <w:instrText xml:space="preserve"> PAGEREF _Toc132231131 \h </w:instrText>
+              <w:instrText xml:space="preserve"> PAGEREF _Toc132581128 \h </w:instrText>
             </w:r>
             <w:r>
               <w:rPr>
@@ -631,14 +631,14 @@
               <w:szCs w:val="24"/>
             </w:rPr>
           </w:pPr>
-          <w:hyperlink w:anchor="_Toc132231132" w:history="1">
+          <w:hyperlink w:anchor="_Toc132581129" w:history="1">
             <w:r>
               <w:rPr>
                 <w:rStyle w:val="Hyperlink"/>
                 <w:noProof/>
                 <w:lang w:val="en-US"/>
               </w:rPr>
-              <w:t>1.2 Purpose and Scope</w:t>
+              <w:t>1.2 Objectives and Goals</w:t>
             </w:r>
             <w:r>
               <w:rPr>
@@ -659,7 +659,7 @@
                 <w:noProof/>
                 <w:webHidden/>
               </w:rPr>
-              <w:instrText xml:space="preserve"> PAGEREF _Toc132231132 \h </w:instrText>
+              <w:instrText xml:space="preserve"> PAGEREF _Toc132581129 \h </w:instrText>
             </w:r>
             <w:r>
               <w:rPr>
@@ -692,25 +692,27 @@
         </w:p>
         <w:p>
           <w:pPr>
-            <w:pStyle w:val="TOC3"/>
+            <w:pStyle w:val="TOC2"/>
             <w:tabs>
               <w:tab w:val="right" w:leader="dot" w:pos="9350"/>
             </w:tabs>
             <w:rPr>
               <w:rFonts w:eastAsiaTheme="minorEastAsia" w:cstheme="minorBidi"/>
+              <w:b w:val="0"/>
+              <w:bCs w:val="0"/>
               <w:noProof/>
               <w:sz w:val="24"/>
               <w:szCs w:val="24"/>
             </w:rPr>
           </w:pPr>
-          <w:hyperlink w:anchor="_Toc132231133" w:history="1">
+          <w:hyperlink w:anchor="_Toc132581130" w:history="1">
             <w:r>
               <w:rPr>
                 <w:rStyle w:val="Hyperlink"/>
                 <w:noProof/>
                 <w:lang w:val="en-US"/>
               </w:rPr>
-              <w:t>1.2.1 Purpose</w:t>
+              <w:t>1.3 Scope of the Project</w:t>
             </w:r>
             <w:r>
               <w:rPr>
@@ -731,7 +733,7 @@
                 <w:noProof/>
                 <w:webHidden/>
               </w:rPr>
-              <w:instrText xml:space="preserve"> PAGEREF _Toc132231133 \h </w:instrText>
+              <w:instrText xml:space="preserve"> PAGEREF _Toc132581130 \h </w:instrText>
             </w:r>
             <w:r>
               <w:rPr>
@@ -752,78 +754,6 @@
                 <w:webHidden/>
               </w:rPr>
               <w:t>4</w:t>
-            </w:r>
-            <w:r>
-              <w:rPr>
-                <w:noProof/>
-                <w:webHidden/>
-              </w:rPr>
-              <w:fldChar w:fldCharType="end"/>
-            </w:r>
-          </w:hyperlink>
-        </w:p>
-        <w:p>
-          <w:pPr>
-            <w:pStyle w:val="TOC3"/>
-            <w:tabs>
-              <w:tab w:val="right" w:leader="dot" w:pos="9350"/>
-            </w:tabs>
-            <w:rPr>
-              <w:rFonts w:eastAsiaTheme="minorEastAsia" w:cstheme="minorBidi"/>
-              <w:noProof/>
-              <w:sz w:val="24"/>
-              <w:szCs w:val="24"/>
-            </w:rPr>
-          </w:pPr>
-          <w:hyperlink w:anchor="_Toc132231134" w:history="1">
-            <w:r>
-              <w:rPr>
-                <w:rStyle w:val="Hyperlink"/>
-                <w:noProof/>
-                <w:lang w:val="en-US"/>
-              </w:rPr>
-              <w:t>1.2.2 Scope:</w:t>
-            </w:r>
-            <w:r>
-              <w:rPr>
-                <w:noProof/>
-                <w:webHidden/>
-              </w:rPr>
-              <w:tab/>
-            </w:r>
-            <w:r>
-              <w:rPr>
-                <w:noProof/>
-                <w:webHidden/>
-              </w:rPr>
-              <w:fldChar w:fldCharType="begin"/>
-            </w:r>
-            <w:r>
-              <w:rPr>
-                <w:noProof/>
-                <w:webHidden/>
-              </w:rPr>
-              <w:instrText xml:space="preserve"> PAGEREF _Toc132231134 \h </w:instrText>
-            </w:r>
-            <w:r>
-              <w:rPr>
-                <w:noProof/>
-                <w:webHidden/>
-              </w:rPr>
-            </w:r>
-            <w:r>
-              <w:rPr>
-                <w:noProof/>
-                <w:webHidden/>
-              </w:rPr>
-              <w:fldChar w:fldCharType="separate"/>
-            </w:r>
-            <w:r>
-              <w:rPr>
-                <w:noProof/>
-                <w:webHidden/>
-              </w:rPr>
-              <w:t>5</w:t>
             </w:r>
             <w:r>
               <w:rPr>
@@ -849,14 +779,14 @@
               <w:noProof/>
             </w:rPr>
           </w:pPr>
-          <w:hyperlink w:anchor="_Toc132231135" w:history="1">
+          <w:hyperlink w:anchor="_Toc132581131" w:history="1">
             <w:r>
               <w:rPr>
                 <w:rStyle w:val="Hyperlink"/>
                 <w:noProof/>
                 <w:lang w:val="en-US"/>
               </w:rPr>
-              <w:t>Chapter 2: Literature review and theory</w:t>
+              <w:t>Chapter 2: Literature Review</w:t>
             </w:r>
             <w:r>
               <w:rPr>
@@ -877,7 +807,7 @@
                 <w:noProof/>
                 <w:webHidden/>
               </w:rPr>
-              <w:instrText xml:space="preserve"> PAGEREF _Toc132231135 \h </w:instrText>
+              <w:instrText xml:space="preserve"> PAGEREF _Toc132581131 \h </w:instrText>
             </w:r>
             <w:r>
               <w:rPr>
@@ -923,14 +853,14 @@
               <w:szCs w:val="24"/>
             </w:rPr>
           </w:pPr>
-          <w:hyperlink w:anchor="_Toc132231136" w:history="1">
+          <w:hyperlink w:anchor="_Toc132581132" w:history="1">
             <w:r>
               <w:rPr>
                 <w:rStyle w:val="Hyperlink"/>
                 <w:noProof/>
                 <w:lang w:val="en-US"/>
               </w:rPr>
-              <w:t>2.1 Literature Review</w:t>
+              <w:t>2.1 Contextual Background</w:t>
             </w:r>
             <w:r>
               <w:rPr>
@@ -951,7 +881,7 @@
                 <w:noProof/>
                 <w:webHidden/>
               </w:rPr>
-              <w:instrText xml:space="preserve"> PAGEREF _Toc132231136 \h </w:instrText>
+              <w:instrText xml:space="preserve"> PAGEREF _Toc132581132 \h </w:instrText>
             </w:r>
             <w:r>
               <w:rPr>
@@ -997,29 +927,167 @@
               <w:szCs w:val="24"/>
             </w:rPr>
           </w:pPr>
-          <w:hyperlink w:anchor="_Toc132231137" w:history="1">
+          <w:hyperlink w:anchor="_Toc132581133" w:history="1">
             <w:r>
               <w:rPr>
                 <w:rStyle w:val="Hyperlink"/>
                 <w:noProof/>
-                <w:lang w:val="en-US"/>
-              </w:rPr>
-              <w:t>2.2</w:t>
-            </w:r>
+              </w:rPr>
+              <w:t>2.2 Research Questions or Objectives:</w:t>
+            </w:r>
+            <w:r>
+              <w:rPr>
+                <w:noProof/>
+                <w:webHidden/>
+              </w:rPr>
+              <w:tab/>
+            </w:r>
+            <w:r>
+              <w:rPr>
+                <w:noProof/>
+                <w:webHidden/>
+              </w:rPr>
+              <w:fldChar w:fldCharType="begin"/>
+            </w:r>
+            <w:r>
+              <w:rPr>
+                <w:noProof/>
+                <w:webHidden/>
+              </w:rPr>
+              <w:instrText xml:space="preserve"> PAGEREF _Toc132581133 \h </w:instrText>
+            </w:r>
+            <w:r>
+              <w:rPr>
+                <w:noProof/>
+                <w:webHidden/>
+              </w:rPr>
+            </w:r>
+            <w:r>
+              <w:rPr>
+                <w:noProof/>
+                <w:webHidden/>
+              </w:rPr>
+              <w:fldChar w:fldCharType="separate"/>
+            </w:r>
+            <w:r>
+              <w:rPr>
+                <w:noProof/>
+                <w:webHidden/>
+              </w:rPr>
+              <w:t>7</w:t>
+            </w:r>
+            <w:r>
+              <w:rPr>
+                <w:noProof/>
+                <w:webHidden/>
+              </w:rPr>
+              <w:fldChar w:fldCharType="end"/>
+            </w:r>
+          </w:hyperlink>
+        </w:p>
+        <w:p>
+          <w:pPr>
+            <w:pStyle w:val="TOC2"/>
+            <w:tabs>
+              <w:tab w:val="right" w:leader="dot" w:pos="9350"/>
+            </w:tabs>
+            <w:rPr>
+              <w:rFonts w:eastAsiaTheme="minorEastAsia" w:cstheme="minorBidi"/>
+              <w:b w:val="0"/>
+              <w:bCs w:val="0"/>
+              <w:noProof/>
+              <w:sz w:val="24"/>
+              <w:szCs w:val="24"/>
+            </w:rPr>
+          </w:pPr>
+          <w:hyperlink w:anchor="_Toc132581134" w:history="1">
             <w:r>
               <w:rPr>
                 <w:rStyle w:val="Hyperlink"/>
                 <w:noProof/>
               </w:rPr>
-              <w:t xml:space="preserve"> Existing System</w:t>
-            </w:r>
+              <w:t>2.3 Review of Literature:</w:t>
+            </w:r>
+            <w:r>
+              <w:rPr>
+                <w:noProof/>
+                <w:webHidden/>
+              </w:rPr>
+              <w:tab/>
+            </w:r>
+            <w:r>
+              <w:rPr>
+                <w:noProof/>
+                <w:webHidden/>
+              </w:rPr>
+              <w:fldChar w:fldCharType="begin"/>
+            </w:r>
+            <w:r>
+              <w:rPr>
+                <w:noProof/>
+                <w:webHidden/>
+              </w:rPr>
+              <w:instrText xml:space="preserve"> PAGEREF _Toc132581134 \h </w:instrText>
+            </w:r>
+            <w:r>
+              <w:rPr>
+                <w:noProof/>
+                <w:webHidden/>
+              </w:rPr>
+            </w:r>
+            <w:r>
+              <w:rPr>
+                <w:noProof/>
+                <w:webHidden/>
+              </w:rPr>
+              <w:fldChar w:fldCharType="separate"/>
+            </w:r>
+            <w:r>
+              <w:rPr>
+                <w:noProof/>
+                <w:webHidden/>
+              </w:rPr>
+              <w:t>8</w:t>
+            </w:r>
+            <w:r>
+              <w:rPr>
+                <w:noProof/>
+                <w:webHidden/>
+              </w:rPr>
+              <w:fldChar w:fldCharType="end"/>
+            </w:r>
+          </w:hyperlink>
+        </w:p>
+        <w:p>
+          <w:pPr>
+            <w:pStyle w:val="TOC2"/>
+            <w:tabs>
+              <w:tab w:val="right" w:leader="dot" w:pos="9350"/>
+            </w:tabs>
+            <w:rPr>
+              <w:rFonts w:eastAsiaTheme="minorEastAsia" w:cstheme="minorBidi"/>
+              <w:b w:val="0"/>
+              <w:bCs w:val="0"/>
+              <w:noProof/>
+              <w:sz w:val="24"/>
+              <w:szCs w:val="24"/>
+            </w:rPr>
+          </w:pPr>
+          <w:hyperlink w:anchor="_Toc132581135" w:history="1">
             <w:r>
               <w:rPr>
                 <w:rStyle w:val="Hyperlink"/>
                 <w:noProof/>
-                <w:lang w:val="en-US"/>
-              </w:rPr>
-              <w:t xml:space="preserve"> Streng and Weakness</w:t>
+              </w:rPr>
+              <w:t>2.4</w:t>
+            </w:r>
+            <w:r>
+              <w:rPr>
+                <w:rStyle w:val="Hyperlink"/>
+                <w:noProof/>
+                <w:shd w:val="clear" w:color="auto" w:fill="FFFFFF"/>
+              </w:rPr>
+              <w:t xml:space="preserve"> Themes or Categories:</w:t>
             </w:r>
             <w:r>
               <w:rPr>
@@ -1040,7 +1108,7 @@
                 <w:noProof/>
                 <w:webHidden/>
               </w:rPr>
-              <w:instrText xml:space="preserve"> PAGEREF _Toc132231137 \h </w:instrText>
+              <w:instrText xml:space="preserve"> PAGEREF _Toc132581135 \h </w:instrText>
             </w:r>
             <w:r>
               <w:rPr>
@@ -1061,6 +1129,152 @@
                 <w:webHidden/>
               </w:rPr>
               <w:t>8</w:t>
+            </w:r>
+            <w:r>
+              <w:rPr>
+                <w:noProof/>
+                <w:webHidden/>
+              </w:rPr>
+              <w:fldChar w:fldCharType="end"/>
+            </w:r>
+          </w:hyperlink>
+        </w:p>
+        <w:p>
+          <w:pPr>
+            <w:pStyle w:val="TOC2"/>
+            <w:tabs>
+              <w:tab w:val="right" w:leader="dot" w:pos="9350"/>
+            </w:tabs>
+            <w:rPr>
+              <w:rFonts w:eastAsiaTheme="minorEastAsia" w:cstheme="minorBidi"/>
+              <w:b w:val="0"/>
+              <w:bCs w:val="0"/>
+              <w:noProof/>
+              <w:sz w:val="24"/>
+              <w:szCs w:val="24"/>
+            </w:rPr>
+          </w:pPr>
+          <w:hyperlink w:anchor="_Toc132581136" w:history="1">
+            <w:r>
+              <w:rPr>
+                <w:rStyle w:val="Hyperlink"/>
+                <w:noProof/>
+              </w:rPr>
+              <w:t>2.5 Gaps and Limitations:</w:t>
+            </w:r>
+            <w:r>
+              <w:rPr>
+                <w:noProof/>
+                <w:webHidden/>
+              </w:rPr>
+              <w:tab/>
+            </w:r>
+            <w:r>
+              <w:rPr>
+                <w:noProof/>
+                <w:webHidden/>
+              </w:rPr>
+              <w:fldChar w:fldCharType="begin"/>
+            </w:r>
+            <w:r>
+              <w:rPr>
+                <w:noProof/>
+                <w:webHidden/>
+              </w:rPr>
+              <w:instrText xml:space="preserve"> PAGEREF _Toc132581136 \h </w:instrText>
+            </w:r>
+            <w:r>
+              <w:rPr>
+                <w:noProof/>
+                <w:webHidden/>
+              </w:rPr>
+            </w:r>
+            <w:r>
+              <w:rPr>
+                <w:noProof/>
+                <w:webHidden/>
+              </w:rPr>
+              <w:fldChar w:fldCharType="separate"/>
+            </w:r>
+            <w:r>
+              <w:rPr>
+                <w:noProof/>
+                <w:webHidden/>
+              </w:rPr>
+              <w:t>9</w:t>
+            </w:r>
+            <w:r>
+              <w:rPr>
+                <w:noProof/>
+                <w:webHidden/>
+              </w:rPr>
+              <w:fldChar w:fldCharType="end"/>
+            </w:r>
+          </w:hyperlink>
+        </w:p>
+        <w:p>
+          <w:pPr>
+            <w:pStyle w:val="TOC2"/>
+            <w:tabs>
+              <w:tab w:val="right" w:leader="dot" w:pos="9350"/>
+            </w:tabs>
+            <w:rPr>
+              <w:rFonts w:eastAsiaTheme="minorEastAsia" w:cstheme="minorBidi"/>
+              <w:b w:val="0"/>
+              <w:bCs w:val="0"/>
+              <w:noProof/>
+              <w:sz w:val="24"/>
+              <w:szCs w:val="24"/>
+            </w:rPr>
+          </w:pPr>
+          <w:hyperlink w:anchor="_Toc132581137" w:history="1">
+            <w:r>
+              <w:rPr>
+                <w:rStyle w:val="Hyperlink"/>
+                <w:noProof/>
+              </w:rPr>
+              <w:t>2.6 Conclusion:</w:t>
+            </w:r>
+            <w:r>
+              <w:rPr>
+                <w:noProof/>
+                <w:webHidden/>
+              </w:rPr>
+              <w:tab/>
+            </w:r>
+            <w:r>
+              <w:rPr>
+                <w:noProof/>
+                <w:webHidden/>
+              </w:rPr>
+              <w:fldChar w:fldCharType="begin"/>
+            </w:r>
+            <w:r>
+              <w:rPr>
+                <w:noProof/>
+                <w:webHidden/>
+              </w:rPr>
+              <w:instrText xml:space="preserve"> PAGEREF _Toc132581137 \h </w:instrText>
+            </w:r>
+            <w:r>
+              <w:rPr>
+                <w:noProof/>
+                <w:webHidden/>
+              </w:rPr>
+            </w:r>
+            <w:r>
+              <w:rPr>
+                <w:noProof/>
+                <w:webHidden/>
+              </w:rPr>
+              <w:fldChar w:fldCharType="separate"/>
+            </w:r>
+            <w:r>
+              <w:rPr>
+                <w:noProof/>
+                <w:webHidden/>
+              </w:rPr>
+              <w:t>10</w:t>
             </w:r>
             <w:r>
               <w:rPr>
@@ -1086,14 +1300,22 @@
               <w:noProof/>
             </w:rPr>
           </w:pPr>
-          <w:hyperlink w:anchor="_Toc132231138" w:history="1">
+          <w:hyperlink w:anchor="_Toc132581138" w:history="1">
             <w:r>
               <w:rPr>
                 <w:rStyle w:val="Hyperlink"/>
                 <w:noProof/>
                 <w:lang w:val="en-US"/>
               </w:rPr>
-              <w:t>Chapter 3: Methodology</w:t>
+              <w:t>Chapter 3:</w:t>
+            </w:r>
+            <w:r>
+              <w:rPr>
+                <w:rStyle w:val="Hyperlink"/>
+                <w:noProof/>
+                <w:shd w:val="clear" w:color="auto" w:fill="FFFFFF"/>
+              </w:rPr>
+              <w:t xml:space="preserve"> SURVEY OF TECHNOLOGY</w:t>
             </w:r>
             <w:r>
               <w:rPr>
@@ -1114,7 +1336,7 @@
                 <w:noProof/>
                 <w:webHidden/>
               </w:rPr>
-              <w:instrText xml:space="preserve"> PAGEREF _Toc132231138 \h </w:instrText>
+              <w:instrText xml:space="preserve"> PAGEREF _Toc132581138 \h </w:instrText>
             </w:r>
             <w:r>
               <w:rPr>
@@ -1135,6 +1357,80 @@
                 <w:webHidden/>
               </w:rPr>
               <w:t>11</w:t>
+            </w:r>
+            <w:r>
+              <w:rPr>
+                <w:noProof/>
+                <w:webHidden/>
+              </w:rPr>
+              <w:fldChar w:fldCharType="end"/>
+            </w:r>
+          </w:hyperlink>
+        </w:p>
+        <w:p>
+          <w:pPr>
+            <w:pStyle w:val="TOC1"/>
+            <w:tabs>
+              <w:tab w:val="right" w:leader="dot" w:pos="9350"/>
+            </w:tabs>
+            <w:rPr>
+              <w:rFonts w:eastAsiaTheme="minorEastAsia" w:cstheme="minorBidi"/>
+              <w:b w:val="0"/>
+              <w:bCs w:val="0"/>
+              <w:i w:val="0"/>
+              <w:iCs w:val="0"/>
+              <w:noProof/>
+            </w:rPr>
+          </w:pPr>
+          <w:hyperlink w:anchor="_Toc132581139" w:history="1">
+            <w:r>
+              <w:rPr>
+                <w:rStyle w:val="Hyperlink"/>
+                <w:noProof/>
+                <w:lang w:val="en-US"/>
+              </w:rPr>
+              <w:t>Chapter 4: Methodology</w:t>
+            </w:r>
+            <w:r>
+              <w:rPr>
+                <w:noProof/>
+                <w:webHidden/>
+              </w:rPr>
+              <w:tab/>
+            </w:r>
+            <w:r>
+              <w:rPr>
+                <w:noProof/>
+                <w:webHidden/>
+              </w:rPr>
+              <w:fldChar w:fldCharType="begin"/>
+            </w:r>
+            <w:r>
+              <w:rPr>
+                <w:noProof/>
+                <w:webHidden/>
+              </w:rPr>
+              <w:instrText xml:space="preserve"> PAGEREF _Toc132581139 \h </w:instrText>
+            </w:r>
+            <w:r>
+              <w:rPr>
+                <w:noProof/>
+                <w:webHidden/>
+              </w:rPr>
+            </w:r>
+            <w:r>
+              <w:rPr>
+                <w:noProof/>
+                <w:webHidden/>
+              </w:rPr>
+              <w:fldChar w:fldCharType="separate"/>
+            </w:r>
+            <w:r>
+              <w:rPr>
+                <w:noProof/>
+                <w:webHidden/>
+              </w:rPr>
+              <w:t>15</w:t>
             </w:r>
             <w:r>
               <w:rPr>
@@ -1160,13 +1456,13 @@
               <w:szCs w:val="24"/>
             </w:rPr>
           </w:pPr>
-          <w:hyperlink w:anchor="_Toc132231139" w:history="1">
+          <w:hyperlink w:anchor="_Toc132581140" w:history="1">
             <w:r>
               <w:rPr>
                 <w:rStyle w:val="Hyperlink"/>
                 <w:noProof/>
               </w:rPr>
-              <w:t>3.1 Research Methodology</w:t>
+              <w:t>4.1 Research Methodology</w:t>
             </w:r>
             <w:r>
               <w:rPr>
@@ -1187,7 +1483,7 @@
                 <w:noProof/>
                 <w:webHidden/>
               </w:rPr>
-              <w:instrText xml:space="preserve"> PAGEREF _Toc132231139 \h </w:instrText>
+              <w:instrText xml:space="preserve"> PAGEREF _Toc132581140 \h </w:instrText>
             </w:r>
             <w:r>
               <w:rPr>
@@ -1207,7 +1503,7 @@
                 <w:noProof/>
                 <w:webHidden/>
               </w:rPr>
-              <w:t>11</w:t>
+              <w:t>15</w:t>
             </w:r>
             <w:r>
               <w:rPr>
@@ -1233,13 +1529,13 @@
               <w:szCs w:val="24"/>
             </w:rPr>
           </w:pPr>
-          <w:hyperlink w:anchor="_Toc132231140" w:history="1">
+          <w:hyperlink w:anchor="_Toc132581141" w:history="1">
             <w:r>
               <w:rPr>
                 <w:rStyle w:val="Hyperlink"/>
                 <w:noProof/>
               </w:rPr>
-              <w:t>3.2 Agile Methodology</w:t>
+              <w:t>4.2 Agile Methodology</w:t>
             </w:r>
             <w:r>
               <w:rPr>
@@ -1260,7 +1556,7 @@
                 <w:noProof/>
                 <w:webHidden/>
               </w:rPr>
-              <w:instrText xml:space="preserve"> PAGEREF _Toc132231140 \h </w:instrText>
+              <w:instrText xml:space="preserve"> PAGEREF _Toc132581141 \h </w:instrText>
             </w:r>
             <w:r>
               <w:rPr>
@@ -1280,7 +1576,222 @@
                 <w:noProof/>
                 <w:webHidden/>
               </w:rPr>
-              <w:t>12</w:t>
+              <w:t>16</w:t>
+            </w:r>
+            <w:r>
+              <w:rPr>
+                <w:noProof/>
+                <w:webHidden/>
+              </w:rPr>
+              <w:fldChar w:fldCharType="end"/>
+            </w:r>
+          </w:hyperlink>
+        </w:p>
+        <w:p>
+          <w:pPr>
+            <w:pStyle w:val="TOC2"/>
+            <w:tabs>
+              <w:tab w:val="right" w:leader="dot" w:pos="9350"/>
+            </w:tabs>
+            <w:rPr>
+              <w:rFonts w:eastAsiaTheme="minorEastAsia" w:cstheme="minorBidi"/>
+              <w:b w:val="0"/>
+              <w:bCs w:val="0"/>
+              <w:noProof/>
+              <w:sz w:val="24"/>
+              <w:szCs w:val="24"/>
+            </w:rPr>
+          </w:pPr>
+          <w:hyperlink w:anchor="_Toc132581142" w:history="1">
+            <w:r>
+              <w:rPr>
+                <w:rStyle w:val="Hyperlink"/>
+                <w:noProof/>
+              </w:rPr>
+              <w:t>4.3 Process</w:t>
+            </w:r>
+            <w:r>
+              <w:rPr>
+                <w:noProof/>
+                <w:webHidden/>
+              </w:rPr>
+              <w:tab/>
+            </w:r>
+            <w:r>
+              <w:rPr>
+                <w:noProof/>
+                <w:webHidden/>
+              </w:rPr>
+              <w:fldChar w:fldCharType="begin"/>
+            </w:r>
+            <w:r>
+              <w:rPr>
+                <w:noProof/>
+                <w:webHidden/>
+              </w:rPr>
+              <w:instrText xml:space="preserve"> PAGEREF _Toc132581142 \h </w:instrText>
+            </w:r>
+            <w:r>
+              <w:rPr>
+                <w:noProof/>
+                <w:webHidden/>
+              </w:rPr>
+            </w:r>
+            <w:r>
+              <w:rPr>
+                <w:noProof/>
+                <w:webHidden/>
+              </w:rPr>
+              <w:fldChar w:fldCharType="separate"/>
+            </w:r>
+            <w:r>
+              <w:rPr>
+                <w:noProof/>
+                <w:webHidden/>
+              </w:rPr>
+              <w:t>18</w:t>
+            </w:r>
+            <w:r>
+              <w:rPr>
+                <w:noProof/>
+                <w:webHidden/>
+              </w:rPr>
+              <w:fldChar w:fldCharType="end"/>
+            </w:r>
+          </w:hyperlink>
+        </w:p>
+        <w:p>
+          <w:pPr>
+            <w:pStyle w:val="TOC3"/>
+            <w:tabs>
+              <w:tab w:val="right" w:leader="dot" w:pos="9350"/>
+            </w:tabs>
+            <w:rPr>
+              <w:rFonts w:eastAsiaTheme="minorEastAsia" w:cstheme="minorBidi"/>
+              <w:noProof/>
+              <w:sz w:val="24"/>
+              <w:szCs w:val="24"/>
+            </w:rPr>
+          </w:pPr>
+          <w:hyperlink w:anchor="_Toc132581143" w:history="1">
+            <w:r>
+              <w:rPr>
+                <w:rStyle w:val="Hyperlink"/>
+                <w:noProof/>
+              </w:rPr>
+              <w:t>4.3.1 Research, Analysis and Gathering Requirement</w:t>
+            </w:r>
+            <w:r>
+              <w:rPr>
+                <w:noProof/>
+                <w:webHidden/>
+              </w:rPr>
+              <w:tab/>
+            </w:r>
+            <w:r>
+              <w:rPr>
+                <w:noProof/>
+                <w:webHidden/>
+              </w:rPr>
+              <w:fldChar w:fldCharType="begin"/>
+            </w:r>
+            <w:r>
+              <w:rPr>
+                <w:noProof/>
+                <w:webHidden/>
+              </w:rPr>
+              <w:instrText xml:space="preserve"> PAGEREF _Toc132581143 \h </w:instrText>
+            </w:r>
+            <w:r>
+              <w:rPr>
+                <w:noProof/>
+                <w:webHidden/>
+              </w:rPr>
+            </w:r>
+            <w:r>
+              <w:rPr>
+                <w:noProof/>
+                <w:webHidden/>
+              </w:rPr>
+              <w:fldChar w:fldCharType="separate"/>
+            </w:r>
+            <w:r>
+              <w:rPr>
+                <w:noProof/>
+                <w:webHidden/>
+              </w:rPr>
+              <w:t>18</w:t>
+            </w:r>
+            <w:r>
+              <w:rPr>
+                <w:noProof/>
+                <w:webHidden/>
+              </w:rPr>
+              <w:fldChar w:fldCharType="end"/>
+            </w:r>
+          </w:hyperlink>
+        </w:p>
+        <w:p>
+          <w:pPr>
+            <w:pStyle w:val="TOC3"/>
+            <w:tabs>
+              <w:tab w:val="right" w:leader="dot" w:pos="9350"/>
+            </w:tabs>
+            <w:rPr>
+              <w:rFonts w:eastAsiaTheme="minorEastAsia" w:cstheme="minorBidi"/>
+              <w:noProof/>
+              <w:sz w:val="24"/>
+              <w:szCs w:val="24"/>
+            </w:rPr>
+          </w:pPr>
+          <w:hyperlink w:anchor="_Toc132581144" w:history="1">
+            <w:r>
+              <w:rPr>
+                <w:rStyle w:val="Hyperlink"/>
+                <w:noProof/>
+              </w:rPr>
+              <w:t>4.3.2 Project Design Phase</w:t>
+            </w:r>
+            <w:r>
+              <w:rPr>
+                <w:noProof/>
+                <w:webHidden/>
+              </w:rPr>
+              <w:tab/>
+            </w:r>
+            <w:r>
+              <w:rPr>
+                <w:noProof/>
+                <w:webHidden/>
+              </w:rPr>
+              <w:fldChar w:fldCharType="begin"/>
+            </w:r>
+            <w:r>
+              <w:rPr>
+                <w:noProof/>
+                <w:webHidden/>
+              </w:rPr>
+              <w:instrText xml:space="preserve"> PAGEREF _Toc132581144 \h </w:instrText>
+            </w:r>
+            <w:r>
+              <w:rPr>
+                <w:noProof/>
+                <w:webHidden/>
+              </w:rPr>
+            </w:r>
+            <w:r>
+              <w:rPr>
+                <w:noProof/>
+                <w:webHidden/>
+              </w:rPr>
+              <w:fldChar w:fldCharType="separate"/>
+            </w:r>
+            <w:r>
+              <w:rPr>
+                <w:noProof/>
+                <w:webHidden/>
+              </w:rPr>
+              <w:t>21</w:t>
             </w:r>
             <w:r>
               <w:rPr>
@@ -1330,7 +1841,7 @@
           <w:lang w:val="en-US"/>
         </w:rPr>
       </w:pPr>
-      <w:bookmarkStart w:id="1" w:name="_Toc132231130"/>
+      <w:bookmarkStart w:id="1" w:name="_Toc132581127"/>
       <w:r>
         <w:rPr>
           <w:lang w:val="en-US"/>
@@ -1344,37 +1855,19 @@
       <w:pPr>
         <w:pStyle w:val="NoSpacing"/>
         <w:ind w:left="0"/>
-        <w:rPr>
-          <w:lang w:val="en-US"/>
-        </w:rPr>
-      </w:pPr>
-      <w:r>
-        <w:rPr>
-          <w:lang w:val="en-US"/>
-        </w:rPr>
+      </w:pPr>
+      <w:r>
         <w:t xml:space="preserve">The </w:t>
       </w:r>
       <w:r>
         <w:rPr>
           <w:b/>
           <w:bCs/>
-          <w:color w:val="000000" w:themeColor="text1"/>
-          <w:lang w:val="en-US"/>
-        </w:rPr>
-        <w:t>online bookstore</w:t>
-      </w:r>
-      <w:r>
-        <w:rPr>
-          <w:color w:val="000000" w:themeColor="text1"/>
-          <w:lang w:val="en-US"/>
-        </w:rPr>
-        <w:t xml:space="preserve"> </w:t>
-      </w:r>
-      <w:r>
-        <w:rPr>
-          <w:lang w:val="en-US"/>
-        </w:rPr>
-        <w:t>project aimed to develop a digital platform that allows customers to browse, search, and purchase books online. The project was initiated with the objective of providing a convenient and accessible platform for book buyers to explore a wide range of books, place orders, and have them delivered to their doorsteps. The project team worked diligently to create a user-friendly and efficient online bookstore that caters to various genres, offers personalized recommendations, and ensures a secure online transaction process.</w:t>
+        </w:rPr>
+        <w:t>Online Bookstore Project</w:t>
+      </w:r>
+      <w:r>
+        <w:t xml:space="preserve"> aims to develop a comprehensive and user-friendly online bookstore platform that caters to the needs of both book buyers and sellers. This report provides an overview of the project, including the background, purpose, and scope of the Online Bookstore Project.</w:t>
       </w:r>
     </w:p>
     <w:p>
@@ -1393,12 +1886,12 @@
           <w:lang w:val="en-US"/>
         </w:rPr>
       </w:pPr>
-      <w:bookmarkStart w:id="2" w:name="_Toc132231131"/>
-      <w:r>
-        <w:rPr>
-          <w:lang w:val="en-US"/>
-        </w:rPr>
-        <w:t>Background</w:t>
+      <w:bookmarkStart w:id="2" w:name="_Toc132581128"/>
+      <w:r>
+        <w:rPr>
+          <w:lang w:val="en-US"/>
+        </w:rPr>
+        <w:t>Contextual Background</w:t>
       </w:r>
       <w:bookmarkEnd w:id="2"/>
     </w:p>
@@ -1411,24 +1904,14 @@
     </w:p>
     <w:p>
       <w:pPr>
-        <w:rPr>
-          <w:lang w:val="en-US"/>
-        </w:rPr>
-      </w:pPr>
-    </w:p>
-    <w:p>
-      <w:pPr>
-        <w:pStyle w:val="NoSpacing"/>
-        <w:ind w:left="0"/>
-        <w:rPr>
-          <w:lang w:val="en-US"/>
-        </w:rPr>
-      </w:pPr>
-      <w:r>
-        <w:rPr>
-          <w:lang w:val="en-US"/>
-        </w:rPr>
-        <w:t>The online bookstore project was initiated in response to the growing demand for online shopping and the increasing popularity of digital platforms for book purchases. With the advancement of technology and changing consumer preferences, the need for a user-friendly and efficient online bookstore became apparent. The project team conducted market research and identified the gaps and challenges in the existing online book purchasing process. They recognized the opportunity to create a digital platform that offers a diverse collection of books, provides personalized recommendations, and ensures a secure and convenient purchasing experience.</w:t>
+        <w:pStyle w:val="NoSpacing"/>
+        <w:ind w:left="0"/>
+      </w:pPr>
+      <w:r>
+        <w:t>The book retail industry has witnessed a significant shift towards online sales, with online bookstores gaining popularity due to their convenience, accessibility, and wide range of books available to customers. However, many online bookstores face challenges in providing a seamless and user-friendly shopping experience. These challenges include issues such as poor user interface, limited features, and lack of personalized recommendations. Therefore, the Online Bookstore Project seeks to address these challenges and create a robust online bookstore platform that offers an enhanced shopping experience for book buyers</w:t>
+      </w:r>
+      <w:r>
+        <w:t>.</w:t>
       </w:r>
     </w:p>
     <w:p>
@@ -1447,223 +1930,482 @@
           <w:lang w:val="en-US"/>
         </w:rPr>
       </w:pPr>
-      <w:bookmarkStart w:id="3" w:name="_Toc132231132"/>
-      <w:r>
-        <w:rPr>
-          <w:lang w:val="en-US"/>
-        </w:rPr>
-        <w:t>Purpose and Scope</w:t>
+      <w:bookmarkStart w:id="3" w:name="_Toc132581129"/>
+      <w:r>
+        <w:rPr>
+          <w:lang w:val="en-US"/>
+        </w:rPr>
+        <w:t>Objectives and Goals</w:t>
       </w:r>
       <w:bookmarkEnd w:id="3"/>
     </w:p>
     <w:p>
       <w:pPr>
-        <w:pStyle w:val="Heading3"/>
-        <w:rPr>
-          <w:lang w:val="en-US"/>
-        </w:rPr>
-      </w:pPr>
-      <w:bookmarkStart w:id="4" w:name="_Toc132231133"/>
-      <w:r>
-        <w:rPr>
-          <w:lang w:val="en-US"/>
-        </w:rPr>
-        <w:t>Purpose</w:t>
+        <w:rPr>
+          <w:lang w:val="en-US"/>
+        </w:rPr>
+      </w:pPr>
+    </w:p>
+    <w:p>
+      <w:pPr>
+        <w:pStyle w:val="NoSpacing"/>
+        <w:ind w:left="0"/>
+      </w:pPr>
+      <w:r>
+        <w:t>The purpose of the Online Bookstore Project is to develop a state-of-the-art online bookstore platform that provides an enhanced shopping experience for book buyers and offers a platform for book sellers to showcase and sell their books online. The project aims to leverage modern web technologies, best practices in user experience (UX) design, and robust e-commerce functionalities to create a reliable and efficient online bookstore platform that caters to the needs of both buyers and sellers.</w:t>
+      </w:r>
+    </w:p>
+    <w:p>
+      <w:pPr>
+        <w:pStyle w:val="NoSpacing"/>
+        <w:ind w:left="0"/>
+        <w:rPr>
+          <w:lang w:val="en-US"/>
+        </w:rPr>
+      </w:pPr>
+    </w:p>
+    <w:p>
+      <w:pPr>
+        <w:pStyle w:val="Heading2"/>
+        <w:rPr>
+          <w:lang w:val="en-US"/>
+        </w:rPr>
+      </w:pPr>
+      <w:bookmarkStart w:id="4" w:name="_Toc132581130"/>
+      <w:r>
+        <w:rPr>
+          <w:lang w:val="en-US"/>
+        </w:rPr>
+        <w:t>Scope of the Project</w:t>
       </w:r>
       <w:bookmarkEnd w:id="4"/>
     </w:p>
     <w:p>
       <w:pPr>
-        <w:rPr>
-          <w:lang w:val="en-US"/>
-        </w:rPr>
-      </w:pPr>
-    </w:p>
-    <w:p>
-      <w:pPr>
-        <w:rPr>
-          <w:lang w:val="en-US"/>
-        </w:rPr>
-      </w:pPr>
-    </w:p>
-    <w:p>
-      <w:pPr>
-        <w:pStyle w:val="NoSpacing"/>
-        <w:rPr>
-          <w:lang w:val="en-US"/>
-        </w:rPr>
-      </w:pPr>
-      <w:r>
-        <w:rPr>
-          <w:lang w:val="en-US"/>
-        </w:rPr>
-        <w:t>The purpose of the online bookstore project is to create a user-friendly and convenient platform for customers to browse, search, and purchase books online. The project aims to provide a seamless online shopping experience for book lovers, with a wide range of books available for purchase, efficient checkout processes, personalized recommendations, and excellent customer service. The ultimate goal of the online bookstore project is to drive sales, increase revenue, and enhance customer satisfaction in the online retail space.</w:t>
-      </w:r>
-    </w:p>
-    <w:p>
-      <w:pPr>
-        <w:pStyle w:val="NoSpacing"/>
-        <w:ind w:firstLine="360"/>
-        <w:rPr>
-          <w:lang w:val="en-US"/>
-        </w:rPr>
-      </w:pPr>
-    </w:p>
-    <w:p>
-      <w:pPr>
-        <w:pStyle w:val="Heading3"/>
-        <w:rPr>
-          <w:lang w:val="en-US"/>
-        </w:rPr>
-      </w:pPr>
-      <w:bookmarkStart w:id="5" w:name="_Toc132231134"/>
-      <w:r>
-        <w:rPr>
-          <w:lang w:val="en-US"/>
+        <w:pStyle w:val="NoSpacing"/>
+        <w:rPr>
+          <w:lang w:val="en-US"/>
+        </w:rPr>
+      </w:pPr>
+    </w:p>
+    <w:p>
+      <w:pPr>
+        <w:pStyle w:val="NoSpacing"/>
+        <w:ind w:left="0"/>
+      </w:pPr>
+      <w:r>
+        <w:t>The scope of the Online Bookstore Project is extensive and encompasses various aspects of the development of an online bookstore platform. The key components of the project scope include:</w:t>
+      </w:r>
+    </w:p>
+    <w:p>
+      <w:pPr>
+        <w:pStyle w:val="NoSpacing"/>
+        <w:ind w:left="0"/>
+      </w:pPr>
+      <w:r>
+        <w:rPr>
+          <w:b/>
+          <w:bCs/>
         </w:rPr>
         <w:lastRenderedPageBreak/>
-        <w:t>Scope:</w:t>
+        <w:t>Front-end and Back-end Development:</w:t>
+      </w:r>
+      <w:r>
+        <w:t xml:space="preserve"> The project will involve the development of a user-friendly and visually appealing front-end interface that allows customers to browse, search, and purchase books online. The front-end development will also include features such as personalized user accounts, advanced search options, secure payment gateway, order tracking, and customer reviews and ratings. Additionally, the back-end development will involve setting up a robust and scalable database to manage book inventory, user accounts, order information, and other essential data.</w:t>
+      </w:r>
+    </w:p>
+    <w:p>
+      <w:pPr>
+        <w:pStyle w:val="NoSpacing"/>
+        <w:ind w:left="0"/>
+      </w:pPr>
+    </w:p>
+    <w:p>
+      <w:pPr>
+        <w:pStyle w:val="NoSpacing"/>
+        <w:ind w:left="0"/>
+      </w:pPr>
+      <w:r>
+        <w:rPr>
+          <w:b/>
+          <w:bCs/>
+        </w:rPr>
+        <w:t>Book Catalog Management:</w:t>
+      </w:r>
+      <w:r>
+        <w:t xml:space="preserve"> The online bookstore involves the management of a comprehensive book catalog, including book information such as title, author, genre, description, cover image, and pricing. The catalog needs to be regularly updated with new book releases, availability, and pricing information to ensure accuracy and relevance.</w:t>
+      </w:r>
+    </w:p>
+    <w:p>
+      <w:pPr>
+        <w:pStyle w:val="NoSpacing"/>
+        <w:ind w:left="0"/>
+      </w:pPr>
+    </w:p>
+    <w:p>
+      <w:pPr>
+        <w:pStyle w:val="NoSpacing"/>
+        <w:ind w:left="0"/>
+      </w:pPr>
+      <w:r>
+        <w:rPr>
+          <w:b/>
+          <w:bCs/>
+        </w:rPr>
+        <w:t>User Registration and Authentication:</w:t>
+      </w:r>
+      <w:r>
+        <w:t xml:space="preserve"> The online bookstore requires users to register and create an account to access features such as personalized book recommendations, shopping cart functionality, and order tracking. User registration typically involves capturing user information such as name, email address, and password, and implementing authentication measures such as email verification and password hashing to ensure data privacy and security.</w:t>
+      </w:r>
+    </w:p>
+    <w:p>
+      <w:pPr>
+        <w:pStyle w:val="NoSpacing"/>
+        <w:ind w:left="0"/>
+      </w:pPr>
+    </w:p>
+    <w:p>
+      <w:pPr>
+        <w:pStyle w:val="NoSpacing"/>
+        <w:ind w:left="0"/>
+      </w:pPr>
+      <w:r>
+        <w:rPr>
+          <w:b/>
+          <w:bCs/>
+        </w:rPr>
+        <w:t>User Accounts and Profiles:</w:t>
+      </w:r>
+      <w:r>
+        <w:t xml:space="preserve"> The platform will provide a personalized user account system that allows customers to create and manage their accounts, save their preferences, view order history, and manage their profile information. For book sellers, the platform will include a profile creation and management system that allows them to showcase their books, manage their inventory, and communicate with customers.</w:t>
+      </w:r>
+    </w:p>
+    <w:p>
+      <w:pPr>
+        <w:pStyle w:val="NoSpacing"/>
+        <w:ind w:left="0"/>
+      </w:pPr>
+    </w:p>
+    <w:p>
+      <w:pPr>
+        <w:pStyle w:val="NoSpacing"/>
+        <w:ind w:left="0"/>
+      </w:pPr>
+      <w:r>
+        <w:rPr>
+          <w:b/>
+          <w:bCs/>
+        </w:rPr>
+        <w:t>E-commerce Functionalities:</w:t>
+      </w:r>
+      <w:r>
+        <w:t xml:space="preserve"> The project will include the integration of essential e-commerce functionalities, such as a secure payment gateway that allows customers to make purchases using different payment methods, order tracking that enables customers to track the status of their </w:t>
+      </w:r>
+      <w:r>
+        <w:lastRenderedPageBreak/>
+        <w:t>orders, and inventory management that allows book sellers to update their book inventory and track sales.</w:t>
+      </w:r>
+    </w:p>
+    <w:p>
+      <w:pPr>
+        <w:pStyle w:val="NoSpacing"/>
+        <w:ind w:left="0"/>
+      </w:pPr>
+    </w:p>
+    <w:p>
+      <w:pPr>
+        <w:pStyle w:val="NoSpacing"/>
+        <w:ind w:left="0"/>
+      </w:pPr>
+      <w:r>
+        <w:rPr>
+          <w:b/>
+          <w:bCs/>
+        </w:rPr>
+        <w:t>Shopping Cart Functionality:</w:t>
+      </w:r>
+      <w:r>
+        <w:t xml:space="preserve"> The online bookstore includes a shopping cart feature that allows users to add books to their cart, view and edit the contents of their cart, and proceed to checkout for purchase. The shopping cart functionality should be user-friendly, efficient, and secure, with features such as book recommendations, related products, and discounts to enhance the user experience.</w:t>
+      </w:r>
+    </w:p>
+    <w:p>
+      <w:pPr>
+        <w:pStyle w:val="NoSpacing"/>
+        <w:ind w:left="0"/>
+      </w:pPr>
+    </w:p>
+    <w:p>
+      <w:pPr>
+        <w:pStyle w:val="NoSpacing"/>
+        <w:ind w:left="0"/>
+      </w:pPr>
+      <w:r>
+        <w:rPr>
+          <w:b/>
+          <w:bCs/>
+        </w:rPr>
+        <w:t>Book Recommendation Engine:</w:t>
+      </w:r>
+      <w:r>
+        <w:t xml:space="preserve"> The platform will incorporate a book recommendation engine that provides personalized book recommendations to users based on their browsing history, purchase history, and preferences. The recommendation engine will help users discover new books and enhance their shopping experience.</w:t>
+      </w:r>
+    </w:p>
+    <w:p>
+      <w:pPr>
+        <w:pStyle w:val="NoSpacing"/>
+        <w:ind w:left="0"/>
+      </w:pPr>
+    </w:p>
+    <w:p>
+      <w:pPr>
+        <w:pStyle w:val="NoSpacing"/>
+        <w:ind w:left="0"/>
+      </w:pPr>
+      <w:r>
+        <w:rPr>
+          <w:b/>
+          <w:bCs/>
+        </w:rPr>
+        <w:t>Order Management:</w:t>
+      </w:r>
+      <w:r>
+        <w:t xml:space="preserve"> The online bookstore requires an efficient order management system to track and manage orders, update order status, and generate order reports. The order management system should provide real-time updates on order status, facilitate order fulfillment, and support features such as order history and tracking for customers.</w:t>
+      </w:r>
+    </w:p>
+    <w:p>
+      <w:pPr>
+        <w:pStyle w:val="NoSpacing"/>
+        <w:ind w:left="0"/>
+      </w:pPr>
+    </w:p>
+    <w:p>
+      <w:pPr>
+        <w:pStyle w:val="NoSpacing"/>
+        <w:ind w:left="0"/>
+      </w:pPr>
+      <w:r>
+        <w:rPr>
+          <w:b/>
+          <w:bCs/>
+        </w:rPr>
+        <w:t>Search and Filter Functionality:</w:t>
+      </w:r>
+      <w:r>
+        <w:t xml:space="preserve"> The online bookstore should provide users with search and filter functionality to easily find, and access books based on their preferences. Search and filter features may include options such as book title, author, genre, price range, ratings, and reviews, to help users quickly locate their desired books.</w:t>
+      </w:r>
+    </w:p>
+    <w:p>
+      <w:pPr>
+        <w:pStyle w:val="NoSpacing"/>
+        <w:ind w:left="0"/>
+      </w:pPr>
+    </w:p>
+    <w:p>
+      <w:pPr>
+        <w:pStyle w:val="NoSpacing"/>
+        <w:ind w:left="0"/>
+        <w:rPr>
+          <w:lang w:val="en-US"/>
+        </w:rPr>
+      </w:pPr>
+      <w:r>
+        <w:rPr>
+          <w:b/>
+          <w:bCs/>
+        </w:rPr>
+        <w:t>Customer Reviews and Ratings:</w:t>
+      </w:r>
+      <w:r>
+        <w:t xml:space="preserve"> The online bookstore may allow customers to leave reviews and ratings for books they have purchased or read. Customer reviews and ratings can provide valuable feedback for other users, influence purchase decisions, and contribute to the overall credibility and reputation of the online bookstore.</w:t>
+      </w:r>
+    </w:p>
+    <w:p>
+      <w:pPr>
+        <w:pStyle w:val="Heading1"/>
+        <w:rPr>
+          <w:lang w:val="en-US"/>
+        </w:rPr>
+      </w:pPr>
+      <w:r>
+        <w:rPr>
+          <w:lang w:val="en-US"/>
+        </w:rPr>
+        <w:br w:type="page"/>
+      </w:r>
+      <w:bookmarkStart w:id="5" w:name="_Toc132581131"/>
+      <w:r>
+        <w:rPr>
+          <w:lang w:val="en-US"/>
+        </w:rPr>
+        <w:lastRenderedPageBreak/>
+        <w:t>Literature Review</w:t>
       </w:r>
       <w:bookmarkEnd w:id="5"/>
     </w:p>
     <w:p>
       <w:pPr>
-        <w:rPr>
-          <w:lang w:val="en-US"/>
-        </w:rPr>
-      </w:pPr>
-    </w:p>
-    <w:p>
-      <w:pPr>
-        <w:rPr>
-          <w:lang w:val="en-US"/>
-        </w:rPr>
-      </w:pPr>
-    </w:p>
-    <w:p>
-      <w:pPr>
-        <w:pStyle w:val="NoSpacing"/>
-        <w:ind w:left="0" w:firstLine="720"/>
-        <w:rPr>
-          <w:lang w:val="en-US"/>
-        </w:rPr>
-      </w:pPr>
-      <w:r>
-        <w:rPr>
-          <w:lang w:val="en-US"/>
-        </w:rPr>
-        <w:t>The scope of an online bookstore typically includes the following key areas:</w:t>
-      </w:r>
-    </w:p>
-    <w:p>
-      <w:pPr>
-        <w:pStyle w:val="NoSpacing"/>
-        <w:rPr>
-          <w:lang w:val="en-US"/>
-        </w:rPr>
-      </w:pPr>
+        <w:pStyle w:val="NoSpacing"/>
+        <w:ind w:left="0"/>
+        <w:rPr>
+          <w:lang w:val="en-US"/>
+        </w:rPr>
+      </w:pPr>
+      <w:r>
+        <w:rPr>
+          <w:lang w:val="en-US"/>
+        </w:rPr>
+        <w:t>The online bookstore industry has witnessed significant growth in recent years due to the increasing popularity of e-commerce and digital reading habits. As such, understanding the existing literature related to online bookstores is crucial for conducting a comprehensive and informed project in this field. In this literature review section, we will provide a detailed analysis of the literature related to online bookstores, covering various aspects such as their background, research questions or objectives, review of literature, themes or categories, gaps and limitations, and conclusion. This literature review will serve as a foundation for informing the approach and methodology of our online bookstore project.</w:t>
+      </w:r>
+    </w:p>
+    <w:p>
+      <w:pPr>
+        <w:pStyle w:val="NoSpacing"/>
+        <w:ind w:left="0"/>
+        <w:rPr>
+          <w:lang w:val="en-US"/>
+        </w:rPr>
+      </w:pPr>
+    </w:p>
+    <w:p>
+      <w:pPr>
+        <w:pStyle w:val="Heading2"/>
+        <w:rPr>
+          <w:lang w:val="en-US"/>
+        </w:rPr>
+      </w:pPr>
+      <w:bookmarkStart w:id="6" w:name="_Toc132581132"/>
+      <w:r>
+        <w:rPr>
+          <w:lang w:val="en-US"/>
+        </w:rPr>
+        <w:t>Contextual Background</w:t>
+      </w:r>
+      <w:bookmarkEnd w:id="6"/>
+    </w:p>
+    <w:p>
+      <w:pPr>
+        <w:rPr>
+          <w:lang w:val="en-US"/>
+        </w:rPr>
+      </w:pPr>
+    </w:p>
+    <w:p>
+      <w:pPr>
+        <w:pStyle w:val="NoSpacing"/>
+        <w:ind w:left="0"/>
+        <w:rPr>
+          <w:lang w:val="en-US"/>
+        </w:rPr>
+      </w:pPr>
+      <w:r>
+        <w:rPr>
+          <w:lang w:val="en-US"/>
+        </w:rPr>
+        <w:t>The e-commerce and online retail industry have been rapidly growing, and online bookstores have emerged as a significant segment within this industry. The advent of digital technology and changing consumer preferences have led to the rise of online bookstores as a convenient and accessible way for consumers to purchase books online. Online bookstores offer a wide range of books, convenient search and browsing options, personalized recommendations, and easy delivery options, making them popular among readers.</w:t>
+      </w:r>
+    </w:p>
+    <w:p>
+      <w:pPr>
+        <w:pStyle w:val="NoSpacing"/>
+        <w:rPr>
+          <w:lang w:val="en-US"/>
+        </w:rPr>
+      </w:pPr>
+    </w:p>
+    <w:p>
+      <w:pPr>
+        <w:pStyle w:val="NoSpacing"/>
+        <w:ind w:left="0"/>
+        <w:rPr>
+          <w:lang w:val="en-US"/>
+        </w:rPr>
+      </w:pPr>
+      <w:r>
+        <w:rPr>
+          <w:lang w:val="en-US"/>
+        </w:rPr>
+        <w:t>The online bookstore industry faces various challenges, such as increased competition, changing consumer expectations, evolving technology, and complex supply chain management. Understanding the background and context of the online bookstore industry is crucial for identifying the research questions and objectives of our project and for conducting a comprehensive literature review.</w:t>
+      </w:r>
+    </w:p>
+    <w:p>
+      <w:pPr>
+        <w:pStyle w:val="NoSpacing"/>
+        <w:ind w:left="0"/>
+        <w:rPr>
+          <w:lang w:val="en-US"/>
+        </w:rPr>
+      </w:pPr>
+    </w:p>
+    <w:p>
+      <w:pPr>
+        <w:pStyle w:val="Heading2"/>
+      </w:pPr>
+      <w:bookmarkStart w:id="7" w:name="_Toc132581133"/>
+      <w:r>
+        <w:t>Research Questions or Objectives:</w:t>
+      </w:r>
+      <w:bookmarkEnd w:id="7"/>
+    </w:p>
+    <w:p/>
+    <w:p>
+      <w:pPr>
+        <w:pStyle w:val="NoSpacing"/>
+        <w:ind w:left="0"/>
+      </w:pPr>
+      <w:r>
+        <w:t xml:space="preserve">The research questions or objectives of our online bookstore project will guide our literature review and inform the overall approach and methodology of the project. The research questions </w:t>
+      </w:r>
+      <w:r>
+        <w:lastRenderedPageBreak/>
+        <w:t>or objectives should be clear, concise, and aligned with the overall goals of the project. Some potential research questions or objectives related to online bookstores could include:</w:t>
+      </w:r>
     </w:p>
     <w:p>
       <w:pPr>
         <w:pStyle w:val="NoSpacing"/>
         <w:numPr>
           <w:ilvl w:val="0"/>
-          <w:numId w:val="15"/>
+          <w:numId w:val="25"/>
         </w:numPr>
-        <w:ind w:left="1440"/>
-        <w:rPr>
-          <w:lang w:val="en-US"/>
-        </w:rPr>
-      </w:pPr>
-      <w:r>
-        <w:rPr>
-          <w:lang w:val="en-US"/>
-        </w:rPr>
-        <w:t>Book Catalog Management: The online bookstore involves the management of a comprehensive book catalog, including book information such as title, author, genre, description, cover image, and pricing. The catalog needs to be regularly updated with new book releases, availability, and pricing information to ensure accuracy and relevance.</w:t>
-      </w:r>
-    </w:p>
-    <w:p>
-      <w:pPr>
-        <w:pStyle w:val="NoSpacing"/>
-        <w:ind w:left="1440"/>
-        <w:rPr>
-          <w:lang w:val="en-US"/>
-        </w:rPr>
-      </w:pPr>
+      </w:pPr>
+      <w:r>
+        <w:t>What are the key factors that influence consumers' purchasing decisions in online bookstores?</w:t>
+      </w:r>
     </w:p>
     <w:p>
       <w:pPr>
         <w:pStyle w:val="NoSpacing"/>
         <w:numPr>
           <w:ilvl w:val="0"/>
-          <w:numId w:val="15"/>
+          <w:numId w:val="25"/>
         </w:numPr>
-        <w:ind w:left="1440"/>
-        <w:rPr>
-          <w:lang w:val="en-US"/>
-        </w:rPr>
-      </w:pPr>
-      <w:r>
-        <w:rPr>
-          <w:lang w:val="en-US"/>
-        </w:rPr>
-        <w:t>User Registration and Authentication: The online bookstore requires users to register and create an account to access features such as personalized book recommendations, shopping cart functionality, and order tracking. User registration typically involves capturing user information such as name, email address, and password, and implementing authentication measures such as email verification and password hashing to ensure data privacy and security.</w:t>
-      </w:r>
-    </w:p>
-    <w:p>
-      <w:pPr>
-        <w:pStyle w:val="NoSpacing"/>
-        <w:ind w:left="0"/>
-        <w:rPr>
-          <w:lang w:val="en-US"/>
-        </w:rPr>
-      </w:pPr>
+      </w:pPr>
+      <w:r>
+        <w:t>What are the challenges and opportunities for online bookstores in the current digital era?</w:t>
+      </w:r>
     </w:p>
     <w:p>
       <w:pPr>
         <w:pStyle w:val="NoSpacing"/>
         <w:numPr>
           <w:ilvl w:val="0"/>
-          <w:numId w:val="15"/>
+          <w:numId w:val="25"/>
         </w:numPr>
-        <w:ind w:left="1440"/>
-        <w:rPr>
-          <w:lang w:val="en-US"/>
-        </w:rPr>
-      </w:pPr>
-      <w:r>
-        <w:rPr>
-          <w:lang w:val="en-US"/>
-        </w:rPr>
-        <w:t>Shopping Cart Functionality: The online bookstore includes a shopping cart feature that allows users to add books to their cart, view and edit the contents of their cart, and proceed to checkout for purchase. The shopping cart functionality should be user-friendly, efficient, and secure, with features such as book recommendations, related products, and discounts to enhance the user experience.</w:t>
-      </w:r>
-    </w:p>
-    <w:p>
-      <w:pPr>
-        <w:pStyle w:val="NoSpacing"/>
-        <w:ind w:left="0"/>
-        <w:rPr>
-          <w:lang w:val="en-US"/>
-        </w:rPr>
-      </w:pPr>
+      </w:pPr>
+      <w:r>
+        <w:t>How can online bookstores enhance their user experience to attract and retain customers?</w:t>
+      </w:r>
     </w:p>
     <w:p>
       <w:pPr>
         <w:pStyle w:val="NoSpacing"/>
         <w:numPr>
           <w:ilvl w:val="0"/>
-          <w:numId w:val="15"/>
+          <w:numId w:val="25"/>
         </w:numPr>
-        <w:ind w:left="1440"/>
-        <w:rPr>
-          <w:lang w:val="en-US"/>
-        </w:rPr>
-      </w:pPr>
-      <w:r>
-        <w:rPr>
-          <w:lang w:val="en-US"/>
-        </w:rPr>
-        <w:t>Payment Gateway Integration: The online bookstore involves the integration of a secure and reliable payment gateway to facilitate online transactions. Payment gateway integration typically includes features such as multiple payment methods, encryption, and fraud detection to ensure secure and smooth payment processing.</w:t>
+      </w:pPr>
+      <w:r>
+        <w:t>What are the strategies employed by successful online bookstores to optimize their supply chain management?</w:t>
       </w:r>
     </w:p>
     <w:p>
@@ -1671,124 +2413,790 @@
         <w:pStyle w:val="NoSpacing"/>
         <w:numPr>
           <w:ilvl w:val="0"/>
-          <w:numId w:val="15"/>
+          <w:numId w:val="25"/>
         </w:numPr>
-        <w:ind w:left="1440"/>
-        <w:rPr>
-          <w:lang w:val="en-US"/>
-        </w:rPr>
-      </w:pPr>
-      <w:r>
-        <w:rPr>
-          <w:lang w:val="en-US"/>
+      </w:pPr>
+      <w:r>
+        <w:t>What are the emerging trends and innovations in the online bookstore industry?</w:t>
+      </w:r>
+    </w:p>
+    <w:p>
+      <w:pPr>
+        <w:pStyle w:val="NoSpacing"/>
+        <w:ind w:left="0"/>
+      </w:pPr>
+    </w:p>
+    <w:p>
+      <w:pPr>
+        <w:pStyle w:val="Heading2"/>
+      </w:pPr>
+      <w:bookmarkStart w:id="8" w:name="_Toc132581134"/>
+      <w:r>
+        <w:t>Review of Literature:</w:t>
+      </w:r>
+      <w:bookmarkEnd w:id="8"/>
+    </w:p>
+    <w:p>
+      <w:pPr>
+        <w:pStyle w:val="NoSpacing"/>
+        <w:ind w:left="0"/>
+      </w:pPr>
+    </w:p>
+    <w:p>
+      <w:pPr>
+        <w:pStyle w:val="NoSpacing"/>
+        <w:ind w:left="0"/>
+      </w:pPr>
+      <w:r>
+        <w:t>The review of literature is a critical component of the literature review section. It involves conducting a systematic and comprehensive review of the existing literature related to the research questions or objectives of the online bookstore project. This includes identifying relevant theories, concepts, frameworks, empirical findings, and best practices related to online bookstores.</w:t>
+      </w:r>
+    </w:p>
+    <w:p>
+      <w:pPr>
+        <w:pStyle w:val="NoSpacing"/>
+      </w:pPr>
+    </w:p>
+    <w:p>
+      <w:pPr>
+        <w:pStyle w:val="NoSpacing"/>
+        <w:ind w:left="0"/>
+      </w:pPr>
+      <w:r>
+        <w:t>The review of literature should involve a thorough search using appropriate keywords, search strategies, and databases to identify relevant literature. It should also include critically analyzing and synthesizing the findings from the reviewed literature. The literature review should provide a comprehensive overview of the state of knowledge in the field of online bookstores, highlighting the key theories, concepts, frameworks, and empirical findings related to the research questions or objectives.</w:t>
+      </w:r>
+    </w:p>
+    <w:p>
+      <w:pPr>
+        <w:pStyle w:val="NoSpacing"/>
+        <w:ind w:left="0"/>
+      </w:pPr>
+    </w:p>
+    <w:p>
+      <w:pPr>
+        <w:pStyle w:val="Heading2"/>
+        <w:rPr>
+          <w:shd w:val="clear" w:color="auto" w:fill="FFFFFF"/>
+        </w:rPr>
+      </w:pPr>
+      <w:bookmarkStart w:id="9" w:name="_Toc132581135"/>
+      <w:r>
+        <w:rPr>
+          <w:shd w:val="clear" w:color="auto" w:fill="FFFFFF"/>
+        </w:rPr>
+        <w:t>Themes or Categories:</w:t>
+      </w:r>
+      <w:bookmarkEnd w:id="9"/>
+    </w:p>
+    <w:p/>
+    <w:p>
+      <w:pPr>
+        <w:pStyle w:val="NoSpacing"/>
+        <w:ind w:left="0"/>
+        <w:rPr>
+          <w:shd w:val="clear" w:color="auto" w:fill="FFFFFF"/>
+        </w:rPr>
+      </w:pPr>
+      <w:r>
+        <w:rPr>
+          <w:shd w:val="clear" w:color="auto" w:fill="FFFFFF"/>
+        </w:rPr>
+        <w:t xml:space="preserve">Organizing the reviewed literature into themes or categories is a useful approach to enhance the structure and coherence of the literature review section. Themes or categories represent the </w:t>
+      </w:r>
+      <w:r>
+        <w:rPr>
+          <w:shd w:val="clear" w:color="auto" w:fill="FFFFFF"/>
         </w:rPr>
         <w:lastRenderedPageBreak/>
-        <w:t>Order Management: The online bookstore requires an efficient order management system to track and manage orders, update order status, and generate order reports. The order management system should provide real-time updates on order status, facilitate order fulfillment, and support features such as order history and tracking for customers.</w:t>
-      </w:r>
-    </w:p>
-    <w:p>
-      <w:pPr>
-        <w:pStyle w:val="NoSpacing"/>
-        <w:ind w:left="1440"/>
-        <w:rPr>
-          <w:lang w:val="en-US"/>
-        </w:rPr>
-      </w:pPr>
-    </w:p>
-    <w:p>
-      <w:pPr>
-        <w:pStyle w:val="NoSpacing"/>
-        <w:numPr>
-          <w:ilvl w:val="0"/>
-          <w:numId w:val="15"/>
-        </w:numPr>
-        <w:ind w:left="1440"/>
-        <w:rPr>
-          <w:lang w:val="en-US"/>
-        </w:rPr>
-      </w:pPr>
-      <w:r>
-        <w:rPr>
-          <w:lang w:val="en-US"/>
-        </w:rPr>
-        <w:t xml:space="preserve">Search and Filter Functionality: The online bookstore should provide users with search and filter functionality to easily </w:t>
-      </w:r>
-      <w:r>
-        <w:rPr>
-          <w:lang w:val="en-US"/>
-        </w:rPr>
-        <w:t>find,</w:t>
-      </w:r>
-      <w:r>
-        <w:rPr>
-          <w:lang w:val="en-US"/>
-        </w:rPr>
-        <w:t xml:space="preserve"> and access books based on their preferences. Search and filter features may include options such as book title, author, genre, price range, ratings, and reviews, to help users quickly locate their desired books.</w:t>
-      </w:r>
-    </w:p>
-    <w:p>
-      <w:pPr>
-        <w:pStyle w:val="NoSpacing"/>
-        <w:ind w:left="0"/>
-        <w:rPr>
-          <w:lang w:val="en-US"/>
-        </w:rPr>
-      </w:pPr>
-    </w:p>
-    <w:p>
-      <w:pPr>
-        <w:pStyle w:val="NoSpacing"/>
-        <w:numPr>
-          <w:ilvl w:val="0"/>
-          <w:numId w:val="15"/>
-        </w:numPr>
-        <w:ind w:left="1440"/>
-        <w:rPr>
-          <w:lang w:val="en-US"/>
-        </w:rPr>
-      </w:pPr>
-      <w:r>
-        <w:rPr>
-          <w:lang w:val="en-US"/>
-        </w:rPr>
-        <w:t>Personalized Recommendations: The online bookstore may include personalized book recommendations based on user browsing and purchase history, ratings, and preferences. Personalized recommendations can enhance the user experience, increase engagement, and drive repeat purchases.</w:t>
-      </w:r>
-    </w:p>
-    <w:p>
-      <w:pPr>
-        <w:pStyle w:val="NoSpacing"/>
-        <w:ind w:left="0"/>
-        <w:rPr>
-          <w:lang w:val="en-US"/>
-        </w:rPr>
-      </w:pPr>
-    </w:p>
-    <w:p>
-      <w:pPr>
-        <w:pStyle w:val="NoSpacing"/>
-        <w:numPr>
-          <w:ilvl w:val="0"/>
-          <w:numId w:val="15"/>
-        </w:numPr>
-        <w:ind w:left="1440"/>
-        <w:rPr>
-          <w:lang w:val="en-US"/>
-        </w:rPr>
-      </w:pPr>
-      <w:r>
-        <w:rPr>
-          <w:lang w:val="en-US"/>
-        </w:rPr>
-        <w:t>Customer Reviews and Ratings: The online bookstore may allow customers to leave reviews and ratings for books they have purchased or read. Customer reviews and ratings can provide valuable feedback for other users, influence purchase decisions, and contribute to the overall credibility and reputation of the online bookstore.</w:t>
-      </w:r>
-    </w:p>
-    <w:p>
-      <w:pPr>
+        <w:t>main topics or areas of research within the field of online bookstores that have been covered in the literature.</w:t>
+      </w:r>
+    </w:p>
+    <w:p>
+      <w:pPr>
+        <w:pStyle w:val="NoSpacing"/>
+        <w:rPr>
+          <w:shd w:val="clear" w:color="auto" w:fill="FFFFFF"/>
+        </w:rPr>
+      </w:pPr>
+    </w:p>
+    <w:p>
+      <w:pPr>
+        <w:pStyle w:val="NoSpacing"/>
+        <w:ind w:left="0"/>
+        <w:rPr>
+          <w:shd w:val="clear" w:color="auto" w:fill="FFFFFF"/>
+        </w:rPr>
+      </w:pPr>
+      <w:r>
+        <w:rPr>
+          <w:shd w:val="clear" w:color="auto" w:fill="FFFFFF"/>
+        </w:rPr>
+        <w:t>The themes or categories should be derived from the key findings, theories, and concepts identified through the review of literature. Each theme or category should be discussed in detail, providing a thorough review of the literature related to that topic. The discussion should highlight the main findings, theories, and concepts related to each theme or category, and provide evidence-based insights and supporting arguments.</w:t>
+      </w:r>
+    </w:p>
+    <w:p>
+      <w:pPr>
+        <w:pStyle w:val="NoSpacing"/>
+        <w:ind w:left="0"/>
+        <w:rPr>
+          <w:rFonts w:asciiTheme="majorHAnsi" w:eastAsiaTheme="majorEastAsia" w:hAnsiTheme="majorHAnsi" w:cs="Times New Roman (Headings CS)"/>
+          <w:b/>
+          <w:caps/>
+          <w:color w:val="000000" w:themeColor="text1"/>
+          <w:sz w:val="32"/>
+          <w:szCs w:val="32"/>
+          <w:shd w:val="clear" w:color="auto" w:fill="FFFFFF"/>
+        </w:rPr>
+      </w:pPr>
+    </w:p>
+    <w:p>
+      <w:pPr>
+        <w:pStyle w:val="Heading2"/>
+      </w:pPr>
+      <w:bookmarkStart w:id="10" w:name="_Toc132581136"/>
+      <w:r>
+        <w:t>Gaps and Limitations:</w:t>
+      </w:r>
+      <w:bookmarkEnd w:id="10"/>
+    </w:p>
+    <w:p/>
+    <w:p>
+      <w:pPr>
+        <w:pStyle w:val="NoSpacing"/>
+        <w:ind w:left="0"/>
+      </w:pPr>
+      <w:r>
+        <w:t>Identifying and discussing gaps and limitations in the existing literature is an important aspect of the literature review section. Gaps refer to areas where there is a lack of research or insufficient evidence, while limitations refer to weaknesses in the methodologies, sample sizes, or other factors in the reviewed literature.</w:t>
+      </w:r>
+    </w:p>
+    <w:p>
+      <w:pPr>
+        <w:pStyle w:val="NoSpacing"/>
+      </w:pPr>
+    </w:p>
+    <w:p>
+      <w:pPr>
+        <w:pStyle w:val="NoSpacing"/>
+        <w:ind w:left="0"/>
+      </w:pPr>
+      <w:r>
+        <w:t>Identifying gaps and limitations in the existing literature is crucial as it helps to identify areas where further research is needed and where our online bookstore project can contribute. It also helps to acknowledge the limitations of the existing literature and the potential implications for our project's findings and conclusions.</w:t>
+      </w:r>
+    </w:p>
+    <w:p>
+      <w:pPr>
+        <w:pStyle w:val="NoSpacing"/>
+      </w:pPr>
+    </w:p>
+    <w:p>
+      <w:pPr>
+        <w:pStyle w:val="NoSpacing"/>
+        <w:ind w:left="0"/>
+      </w:pPr>
+      <w:r>
+        <w:t>In identifying gaps and limitations, it is important to critically evaluate the quality and relevance of the reviewed literature. This may involve considering the methodologies used, the sample sizes, the geographical scope, the time period covered, and any potential biases or limitations in the research design. It is also essential to consider the limitations of the literature review itself, such as potential publication bias or language limitations.</w:t>
+      </w:r>
+    </w:p>
+    <w:p>
+      <w:pPr>
+        <w:pStyle w:val="NoSpacing"/>
+        <w:ind w:left="0"/>
+      </w:pPr>
+    </w:p>
+    <w:p>
+      <w:pPr>
+        <w:pStyle w:val="NoSpacing"/>
+        <w:ind w:left="0"/>
+      </w:pPr>
+    </w:p>
+    <w:p>
+      <w:pPr>
+        <w:pStyle w:val="Heading2"/>
+      </w:pPr>
+      <w:bookmarkStart w:id="11" w:name="_Toc132581137"/>
+      <w:r>
+        <w:lastRenderedPageBreak/>
+        <w:t>Conclusion:</w:t>
+      </w:r>
+      <w:bookmarkEnd w:id="11"/>
+    </w:p>
+    <w:p>
+      <w:pPr>
+        <w:pStyle w:val="NoSpacing"/>
+        <w:ind w:left="0"/>
+      </w:pPr>
+    </w:p>
+    <w:p>
+      <w:pPr>
+        <w:pStyle w:val="NoSpacing"/>
+        <w:ind w:left="0"/>
+      </w:pPr>
+      <w:r>
+        <w:t>In conclusion, the literature review section of our online bookstore project plays a crucial role in providing a comprehensive analysis of the existing literature related to the research questions or objectives of the project. It helps to establish the context and background of the online bookstore industry, identify key themes or categories in the literature, and highlight any gaps and limitations in the existing research.</w:t>
+      </w:r>
+    </w:p>
+    <w:p>
+      <w:pPr>
+        <w:pStyle w:val="NoSpacing"/>
+        <w:ind w:left="0"/>
+      </w:pPr>
+    </w:p>
+    <w:p>
+      <w:pPr>
+        <w:pStyle w:val="NoSpacing"/>
+        <w:ind w:left="0"/>
+      </w:pPr>
+      <w:r>
+        <w:t>Through a systematic and rigorous review of the literature, we gain insights into the current state of knowledge in the field of online bookstores, identify potential research directions, and inform our project's approach and methodology. The literature review also helps to establish the theoretical foundation for our project, as it provides a solid understanding of the key theories, concepts, and empirical findings related to online bookstores.</w:t>
+      </w:r>
+    </w:p>
+    <w:p>
+      <w:pPr>
+        <w:pStyle w:val="NoSpacing"/>
+      </w:pPr>
+    </w:p>
+    <w:p>
+      <w:pPr>
+        <w:pStyle w:val="NoSpacing"/>
+        <w:ind w:left="0"/>
+      </w:pPr>
+      <w:r>
+        <w:t>It is important to note that the literature review is an ongoing process, and it may be necessary to continuously update and revise it as the project progresses and new research emerges. A well-structured and comprehensive literature review provides a strong foundation for our online bookstore project, helps to ensure the validity and reliability of our findings, and contributes to the overall quality and credibility of our project.</w:t>
+      </w:r>
+    </w:p>
+    <w:p>
+      <w:pPr>
+        <w:pStyle w:val="NoSpacing"/>
+        <w:ind w:left="0"/>
+      </w:pPr>
+    </w:p>
+    <w:p>
+      <w:pPr>
+        <w:rPr>
+          <w:rFonts w:asciiTheme="majorHAnsi" w:eastAsiaTheme="majorEastAsia" w:hAnsiTheme="majorHAnsi" w:cs="Times New Roman (Headings CS)"/>
+          <w:b/>
+          <w:caps/>
+          <w:color w:val="000000" w:themeColor="text1"/>
+          <w:sz w:val="32"/>
+          <w:szCs w:val="32"/>
+          <w:shd w:val="clear" w:color="auto" w:fill="FFFFFF"/>
+        </w:rPr>
+      </w:pPr>
+      <w:r>
+        <w:rPr>
+          <w:shd w:val="clear" w:color="auto" w:fill="FFFFFF"/>
+        </w:rPr>
+        <w:br w:type="page"/>
+      </w:r>
+    </w:p>
+    <w:p>
+      <w:pPr>
+        <w:pStyle w:val="Heading1"/>
         <w:rPr>
           <w:color w:val="262626" w:themeColor="text1" w:themeTint="D9"/>
           <w:lang w:val="en-US"/>
         </w:rPr>
       </w:pPr>
+      <w:bookmarkStart w:id="12" w:name="_Toc132581138"/>
+      <w:r>
+        <w:rPr>
+          <w:shd w:val="clear" w:color="auto" w:fill="FFFFFF"/>
+        </w:rPr>
+        <w:lastRenderedPageBreak/>
+        <w:t>SURVEY OF TECHNOLOGY</w:t>
+      </w:r>
+      <w:bookmarkEnd w:id="12"/>
+      <w:r>
+        <w:rPr>
+          <w:shd w:val="clear" w:color="auto" w:fill="FFFFFF"/>
+        </w:rPr>
+        <w:t xml:space="preserve"> </w:t>
+      </w:r>
+    </w:p>
+    <w:p>
+      <w:pPr>
+        <w:pStyle w:val="NoSpacing"/>
+        <w:ind w:left="0"/>
+        <w:rPr>
+          <w:lang w:val="en-US"/>
+        </w:rPr>
+      </w:pPr>
+      <w:r>
+        <w:rPr>
+          <w:lang w:val="en-US"/>
+        </w:rPr>
+        <w:t>The development of an online bookstore requires careful consideration of the appropriate technologies to ensure the successful implementation of the project. In this section, we will discuss in detail the technologies that will be utilized in our online bookstore project, including the development environment, programming languages, frameworks, databases, version control, design tools, and communication tools.</w:t>
+      </w:r>
+    </w:p>
+    <w:p>
+      <w:pPr>
+        <w:pStyle w:val="NoSpacing"/>
+        <w:rPr>
+          <w:lang w:val="en-US"/>
+        </w:rPr>
+      </w:pPr>
+    </w:p>
+    <w:p>
+      <w:pPr>
+        <w:pStyle w:val="NoSpacing"/>
+        <w:ind w:left="0"/>
+        <w:rPr>
+          <w:b/>
+          <w:bCs/>
+          <w:lang w:val="en-US"/>
+        </w:rPr>
+      </w:pPr>
+      <w:r>
+        <w:rPr>
+          <w:b/>
+          <w:bCs/>
+          <w:lang w:val="en-US"/>
+        </w:rPr>
+        <w:t>Development Environment:</w:t>
+      </w:r>
+    </w:p>
+    <w:p>
+      <w:pPr>
+        <w:pStyle w:val="NoSpacing"/>
+        <w:ind w:left="0"/>
+        <w:rPr>
+          <w:lang w:val="en-US"/>
+        </w:rPr>
+      </w:pPr>
+      <w:r>
+        <w:rPr>
+          <w:lang w:val="en-US"/>
+        </w:rPr>
+        <w:t>For the development of our online bookstore project, we will be using Visual Studio Code (VSCode) as our primary integrated development environment (IDE). VSCode is a powerful and widely used code editor that provides a rich set of features for web development, including advanced code editing capabilities, syntax highlighting, code completion, debugging, and source control integration. Its extensibility through plugins and integrations with other tools makes it a popular choice among developers for building web applications.</w:t>
+      </w:r>
+    </w:p>
+    <w:p>
+      <w:pPr>
+        <w:pStyle w:val="NoSpacing"/>
+        <w:rPr>
+          <w:lang w:val="en-US"/>
+        </w:rPr>
+      </w:pPr>
+    </w:p>
+    <w:p>
+      <w:pPr>
+        <w:pStyle w:val="NoSpacing"/>
+        <w:ind w:left="0"/>
+        <w:rPr>
+          <w:b/>
+          <w:bCs/>
+          <w:lang w:val="en-US"/>
+        </w:rPr>
+      </w:pPr>
+      <w:r>
+        <w:rPr>
+          <w:b/>
+          <w:bCs/>
+          <w:lang w:val="en-US"/>
+        </w:rPr>
+        <w:t>Programming Languages:</w:t>
+      </w:r>
+    </w:p>
+    <w:p>
+      <w:pPr>
+        <w:pStyle w:val="NoSpacing"/>
+        <w:ind w:left="0"/>
+        <w:rPr>
+          <w:lang w:val="en-US"/>
+        </w:rPr>
+      </w:pPr>
+      <w:r>
+        <w:rPr>
+          <w:lang w:val="en-US"/>
+        </w:rPr>
+        <w:t>The main programming languages we will be using for our online bookstore project are HTML (Hypertext Markup Language), CSS (Cascading Style Sheets), and JavaScript. HTML is used for creating the structure and content of web pages, CSS is used for styling and layout, and JavaScript is used for adding interactivity and dynamic functionality to our web application. JavaScript, being a versatile and widely used scripting language, will be essential for implementing various features of our online bookstore, such as search functionality, shopping cart management, and user authentication.</w:t>
+      </w:r>
+    </w:p>
+    <w:p>
+      <w:pPr>
+        <w:pStyle w:val="NoSpacing"/>
+        <w:rPr>
+          <w:lang w:val="en-US"/>
+        </w:rPr>
+      </w:pPr>
+    </w:p>
+    <w:p>
+      <w:pPr>
+        <w:pStyle w:val="NoSpacing"/>
+        <w:ind w:left="0"/>
+        <w:rPr>
+          <w:b/>
+          <w:bCs/>
+          <w:lang w:val="en-US"/>
+        </w:rPr>
+      </w:pPr>
+      <w:r>
+        <w:rPr>
+          <w:b/>
+          <w:bCs/>
+          <w:lang w:val="en-US"/>
+        </w:rPr>
+        <w:t>Frameworks:</w:t>
+      </w:r>
+    </w:p>
+    <w:p>
+      <w:pPr>
+        <w:pStyle w:val="NoSpacing"/>
+        <w:ind w:left="0"/>
+        <w:rPr>
+          <w:lang w:val="en-US"/>
+        </w:rPr>
+      </w:pPr>
+      <w:r>
+        <w:rPr>
+          <w:lang w:val="en-US"/>
+        </w:rPr>
+        <w:t xml:space="preserve">To streamline our development process and enhance the functionality of our online bookstore, we will be using several frameworks. Node.js, a server-side JavaScript runtime, along with Express, a popular web application framework for Node.js, will be used for building the backend </w:t>
+      </w:r>
+      <w:r>
+        <w:rPr>
+          <w:lang w:val="en-US"/>
+        </w:rPr>
+        <w:lastRenderedPageBreak/>
+        <w:t>of our online bookstore. Node.js provides a scalable and efficient platform for building server-side applications, while Express offers a minimalistic and flexible framework for handling HTTP requests, routing, and building RESTful APIs. Together, Node.js and Express will allow us to build a robust and scalable backend for our online bookstore, handling user requests, managing data, and interacting with the database.</w:t>
+      </w:r>
+    </w:p>
+    <w:p>
+      <w:pPr>
+        <w:pStyle w:val="NoSpacing"/>
+        <w:rPr>
+          <w:lang w:val="en-US"/>
+        </w:rPr>
+      </w:pPr>
+    </w:p>
+    <w:p>
+      <w:pPr>
+        <w:pStyle w:val="NoSpacing"/>
+        <w:ind w:left="0"/>
+        <w:rPr>
+          <w:b/>
+          <w:bCs/>
+          <w:lang w:val="en-US"/>
+        </w:rPr>
+      </w:pPr>
+      <w:r>
+        <w:rPr>
+          <w:b/>
+          <w:bCs/>
+          <w:lang w:val="en-US"/>
+        </w:rPr>
+        <w:t>Databases:</w:t>
+      </w:r>
+    </w:p>
+    <w:p>
+      <w:pPr>
+        <w:pStyle w:val="NoSpacing"/>
+        <w:ind w:left="0"/>
+        <w:rPr>
+          <w:lang w:val="en-US"/>
+        </w:rPr>
+      </w:pPr>
+      <w:r>
+        <w:rPr>
+          <w:lang w:val="en-US"/>
+        </w:rPr>
+        <w:t>We will be using MySQL as our relational database management system (RDBMS) for our online bookstore project. MySQL is a widely used and open-source RDBMS known for its reliability, scalability, and ease of integration with web applications. It provides robust features for storing, retrieving, and managing structured data, making it an ideal choice for our online bookstore. We will also be utilizing MySQL Workbench, a popular graphical tool for designing, developing, and managing MySQL databases. MySQL Workbench provides a user-friendly interface for designing database schemas, creating tables, managing data, and performing advanced database operations, which will greatly simplify our database management tasks throughout the project.</w:t>
+      </w:r>
+    </w:p>
+    <w:p>
+      <w:pPr>
+        <w:pStyle w:val="NoSpacing"/>
+        <w:rPr>
+          <w:lang w:val="en-US"/>
+        </w:rPr>
+      </w:pPr>
+    </w:p>
+    <w:p>
+      <w:pPr>
+        <w:pStyle w:val="NoSpacing"/>
+        <w:ind w:left="0"/>
+        <w:rPr>
+          <w:b/>
+          <w:bCs/>
+          <w:lang w:val="en-US"/>
+        </w:rPr>
+      </w:pPr>
+      <w:r>
+        <w:rPr>
+          <w:b/>
+          <w:bCs/>
+          <w:lang w:val="en-US"/>
+        </w:rPr>
+        <w:t>Version Control:</w:t>
+      </w:r>
+    </w:p>
+    <w:p>
+      <w:pPr>
+        <w:pStyle w:val="NoSpacing"/>
+        <w:ind w:left="0"/>
+        <w:rPr>
+          <w:lang w:val="en-US"/>
+        </w:rPr>
+      </w:pPr>
+      <w:r>
+        <w:rPr>
+          <w:lang w:val="en-US"/>
+        </w:rPr>
+        <w:t>To facilitate collaborative development and version control, we will be using Git, a distributed version control system. Git allows multiple developers to work on the same codebase simultaneously, manage changes, and merge code seamlessly. It provides features such as versioning, branching, and merging, which are essential for managing code changes in a collaborative environment. We will also be utilizing GitHub, a web-based hosting service for Git repositories, as our remote repository for code collaboration and version control management. GitHub provides a centralized location for hosting and managing our codebase, allowing us to easily collaborate, review changes, and track issues and bugs.</w:t>
+      </w:r>
+    </w:p>
+    <w:p>
+      <w:pPr>
+        <w:pStyle w:val="NoSpacing"/>
+        <w:ind w:left="0"/>
+        <w:rPr>
+          <w:lang w:val="en-US"/>
+        </w:rPr>
+      </w:pPr>
+    </w:p>
+    <w:p>
+      <w:pPr>
+        <w:pStyle w:val="NoSpacing"/>
+        <w:ind w:left="0"/>
+        <w:rPr>
+          <w:b/>
+          <w:bCs/>
+          <w:lang w:val="en-US"/>
+        </w:rPr>
+      </w:pPr>
+      <w:r>
+        <w:rPr>
+          <w:b/>
+          <w:bCs/>
+          <w:lang w:val="en-US"/>
+        </w:rPr>
+        <w:t>Design Tools:</w:t>
+      </w:r>
+    </w:p>
+    <w:p>
+      <w:pPr>
+        <w:pStyle w:val="NoSpacing"/>
+        <w:ind w:left="0"/>
+        <w:rPr>
+          <w:lang w:val="en-US"/>
+        </w:rPr>
+      </w:pPr>
+      <w:r>
+        <w:rPr>
+          <w:lang w:val="en-US"/>
+        </w:rPr>
+        <w:t xml:space="preserve">For designing the user interface (UI) and user experience (UX) of our online bookstore, we will be using draw.io and Figma, two popular design tools. Draw.io is a diagramming tool that allows us </w:t>
+      </w:r>
+      <w:r>
+        <w:rPr>
+          <w:lang w:val="en-US"/>
+        </w:rPr>
+        <w:lastRenderedPageBreak/>
+        <w:t>to create wireframes and mockups for our web application. It provides a wide range of pre-built UI elements and templates, making it easy to design and visualize the layout and flow of our online bookstore. Figma, on the other hand, is a powerful UI/UX design tool that provides a collaborative and interactive environment for designing and prototyping web interfaces. It offers a wide range of design tools and features, including vector editing, design components, and interactive prototyping, which will enable us to create visually appealing and user-friendly interfaces for our online bookstore.</w:t>
+      </w:r>
+    </w:p>
+    <w:p>
+      <w:pPr>
+        <w:pStyle w:val="NoSpacing"/>
+        <w:ind w:left="0"/>
+        <w:rPr>
+          <w:lang w:val="en-US"/>
+        </w:rPr>
+      </w:pPr>
+    </w:p>
+    <w:p>
+      <w:pPr>
+        <w:pStyle w:val="NoSpacing"/>
+        <w:ind w:left="0"/>
+        <w:rPr>
+          <w:b/>
+          <w:bCs/>
+          <w:lang w:val="en-US"/>
+        </w:rPr>
+      </w:pPr>
+      <w:r>
+        <w:rPr>
+          <w:b/>
+          <w:bCs/>
+          <w:lang w:val="en-US"/>
+        </w:rPr>
+        <w:t>Documentation and Presentation Tools:</w:t>
+      </w:r>
+    </w:p>
+    <w:p>
+      <w:pPr>
+        <w:pStyle w:val="NoSpacing"/>
+        <w:ind w:left="0"/>
+        <w:rPr>
+          <w:lang w:val="en-US"/>
+        </w:rPr>
+      </w:pPr>
+      <w:r>
+        <w:rPr>
+          <w:lang w:val="en-US"/>
+        </w:rPr>
+        <w:t>For creating documentation and presentations related to our online bookstore project, we will be using Microsoft PowerPoint and Microsoft Word. Microsoft PowerPoint is a widely used presentation software that offers rich features for creating slideshows and presentations. Microsoft Word is a widely used word processing tool that provides robust features for creating documents, reports, and user guides. These tools will be used to create documentation, reports, and presentations for stakeholders, team members, and end-users.</w:t>
+      </w:r>
+    </w:p>
+    <w:p>
+      <w:pPr>
+        <w:pStyle w:val="NoSpacing"/>
+        <w:ind w:left="0"/>
+        <w:rPr>
+          <w:lang w:val="en-US"/>
+        </w:rPr>
+      </w:pPr>
+    </w:p>
+    <w:p>
+      <w:pPr>
+        <w:pStyle w:val="NoSpacing"/>
+        <w:ind w:left="0"/>
+        <w:rPr>
+          <w:b/>
+          <w:bCs/>
+          <w:lang w:val="en-US"/>
+        </w:rPr>
+      </w:pPr>
+      <w:r>
+        <w:rPr>
+          <w:b/>
+          <w:bCs/>
+          <w:lang w:val="en-US"/>
+        </w:rPr>
+        <w:t>Communication Tools:</w:t>
+      </w:r>
+    </w:p>
+    <w:p>
+      <w:pPr>
+        <w:pStyle w:val="NoSpacing"/>
+        <w:ind w:left="0"/>
+        <w:rPr>
+          <w:lang w:val="en-US"/>
+        </w:rPr>
+      </w:pPr>
+      <w:r>
+        <w:rPr>
+          <w:lang w:val="en-US"/>
+        </w:rPr>
+        <w:t>Effective communication and collaboration are essential for the success of any project. For our online bookstore project, we will be utilizing Microsoft Teams as our primary communication tool. Microsoft Teams is a popular communication and collaboration platform that provides features such as messaging, video conferencing, file sharing, and project management tools. It will allow our team to communicate, collaborate, and share project updates, files, and feedback in real-time, facilitating efficient coordination and teamwork throughout the project.</w:t>
+      </w:r>
+    </w:p>
+    <w:p>
+      <w:pPr>
+        <w:pStyle w:val="NoSpacing"/>
+        <w:rPr>
+          <w:lang w:val="en-US"/>
+        </w:rPr>
+      </w:pPr>
+    </w:p>
+    <w:p>
+      <w:pPr>
+        <w:pStyle w:val="NoSpacing"/>
+        <w:ind w:left="0"/>
+        <w:rPr>
+          <w:b/>
+          <w:bCs/>
+          <w:lang w:val="en-US"/>
+        </w:rPr>
+      </w:pPr>
+      <w:r>
+        <w:rPr>
+          <w:b/>
+          <w:bCs/>
+          <w:lang w:val="en-US"/>
+        </w:rPr>
+        <w:t>Web Browsers:</w:t>
+      </w:r>
+    </w:p>
+    <w:p>
+      <w:pPr>
+        <w:pStyle w:val="NoSpacing"/>
+        <w:ind w:left="0"/>
+        <w:rPr>
+          <w:lang w:val="en-US"/>
+        </w:rPr>
+      </w:pPr>
+      <w:r>
+        <w:rPr>
+          <w:lang w:val="en-US"/>
+        </w:rPr>
+        <w:t xml:space="preserve">As our online bookstore project is a web application, the choice of web browsers for testing and development is crucial. We will be primarily using Google Chrome as our main web browser for development and testing. Google Chrome is one of the most widely used web browsers, known for its developer-friendly tools, debugging capabilities, and compatibility with modern web </w:t>
+      </w:r>
+      <w:r>
+        <w:rPr>
+          <w:lang w:val="en-US"/>
+        </w:rPr>
+        <w:lastRenderedPageBreak/>
+        <w:t>technologies. It will allow us to ensure that our online bookstore is optimized for performance and functionality across different web browsers.</w:t>
+      </w:r>
+    </w:p>
+    <w:p>
+      <w:pPr>
+        <w:pStyle w:val="NoSpacing"/>
+        <w:rPr>
+          <w:lang w:val="en-US"/>
+        </w:rPr>
+      </w:pPr>
+    </w:p>
+    <w:p>
+      <w:pPr>
+        <w:pStyle w:val="NoSpacing"/>
+        <w:ind w:left="0"/>
+        <w:rPr>
+          <w:lang w:val="en-US"/>
+        </w:rPr>
+      </w:pPr>
+      <w:r>
+        <w:rPr>
+          <w:lang w:val="en-US"/>
+        </w:rPr>
+        <w:t>In conclusion, the selection of appropriate technologies plays a critical role in the successful development of an online bookstore project. The technologies we will be using for our project include Visual Studio Code (VSCode) for coding and development, HTML, CSS, and JavaScript for front-end development, Node.js and Express for back-end development, MySQL and MySQL Workbench for database management, Git and GitHub for version control and collaboration, draw.io and Figma for design and mockup creation, Microsoft PowerPoint and Microsoft Word for documentation and presentation, and Google Chrome for testing and debugging.</w:t>
+      </w:r>
+    </w:p>
+    <w:p>
+      <w:pPr>
+        <w:pStyle w:val="NoSpacing"/>
+        <w:rPr>
+          <w:lang w:val="en-US"/>
+        </w:rPr>
+      </w:pPr>
+    </w:p>
+    <w:p>
+      <w:pPr>
+        <w:pStyle w:val="NoSpacing"/>
+        <w:ind w:left="0"/>
+        <w:rPr>
+          <w:lang w:val="en-US"/>
+        </w:rPr>
+      </w:pPr>
+      <w:r>
+        <w:rPr>
+          <w:lang w:val="en-US"/>
+        </w:rPr>
+        <w:t>These technologies provide a robust and comprehensive framework for developing an efficient and user-friendly online bookstore. They offer a wide range of features and tools that will enable us to create a visually appealing, interactive, and secure online bookstore for our users. By leveraging these technologies, we aim to deliver a high-quality and seamless online shopping experience for book lovers while ensuring efficient collaboration among team members and maintaining version control throughout the development process.</w:t>
+      </w:r>
+    </w:p>
+    <w:p>
+      <w:pPr>
+        <w:pStyle w:val="NoSpacing"/>
+        <w:rPr>
+          <w:lang w:val="en-US"/>
+        </w:rPr>
+      </w:pPr>
+    </w:p>
+    <w:p>
+      <w:pPr>
+        <w:pStyle w:val="NoSpacing"/>
+        <w:ind w:left="0"/>
+        <w:rPr>
+          <w:lang w:val="en-US"/>
+        </w:rPr>
+      </w:pPr>
+      <w:r>
+        <w:rPr>
+          <w:lang w:val="en-US"/>
+        </w:rPr>
+        <w:t>Overall, the survey of technology for our online bookstore project has been carefully conducted, considering the requirements, functionality, and scalability of the project. The selected technologies are widely used and well-established in the web development community, ensuring a stable and reliable foundation for our project. We are confident that these technologies will empower us to build a successful and feature-rich online bookstore that meets the needs of our users and provides a seamless online shopping experience.</w:t>
+      </w:r>
       <w:r>
         <w:rPr>
           <w:lang w:val="en-US"/>
@@ -1803,574 +3211,7 @@
           <w:lang w:val="en-US"/>
         </w:rPr>
       </w:pPr>
-      <w:bookmarkStart w:id="6" w:name="_Toc132231135"/>
-      <w:r>
-        <w:rPr>
-          <w:lang w:val="en-US"/>
-        </w:rPr>
-        <w:lastRenderedPageBreak/>
-        <w:t>Literature review and theory</w:t>
-      </w:r>
-      <w:bookmarkEnd w:id="6"/>
-    </w:p>
-    <w:p>
-      <w:pPr>
-        <w:pStyle w:val="Heading2"/>
-        <w:rPr>
-          <w:lang w:val="en-US"/>
-        </w:rPr>
-      </w:pPr>
-      <w:bookmarkStart w:id="7" w:name="_Toc132231136"/>
-      <w:r>
-        <w:rPr>
-          <w:lang w:val="en-US"/>
-        </w:rPr>
-        <w:t>Literature Review</w:t>
-      </w:r>
-      <w:bookmarkEnd w:id="7"/>
-    </w:p>
-    <w:p>
-      <w:pPr>
-        <w:rPr>
-          <w:lang w:val="en-US"/>
-        </w:rPr>
-      </w:pPr>
-    </w:p>
-    <w:p>
-      <w:pPr>
-        <w:rPr>
-          <w:lang w:val="en-US"/>
-        </w:rPr>
-      </w:pPr>
-    </w:p>
-    <w:p>
-      <w:pPr>
-        <w:pStyle w:val="NoSpacing"/>
-        <w:ind w:left="0"/>
-        <w:rPr>
-          <w:lang w:val="en-US"/>
-        </w:rPr>
-      </w:pPr>
-      <w:r>
-        <w:rPr>
-          <w:lang w:val="en-US"/>
-        </w:rPr>
-        <w:t>The online bookstore industry has witnessed significant growth in recent years, driven by the increasing popularity of online shopping and the convenience it offers to book lovers. This literature review aims to provide an overview of the existing literature on online bookstores, including their history, status, challenges, and opportunities. The review covers various aspects of online bookstores, including their impact on the book industry, customer behavior, marketing strategies, and technological advancements.</w:t>
-      </w:r>
-    </w:p>
-    <w:p>
-      <w:pPr>
-        <w:pStyle w:val="NoSpacing"/>
-        <w:ind w:left="0"/>
-        <w:rPr>
-          <w:lang w:val="en-US"/>
-        </w:rPr>
-      </w:pPr>
-    </w:p>
-    <w:p>
-      <w:pPr>
-        <w:pStyle w:val="NoSpacing"/>
-        <w:ind w:left="0"/>
-        <w:rPr>
-          <w:lang w:val="en-US"/>
-        </w:rPr>
-      </w:pPr>
-      <w:r>
-        <w:rPr>
-          <w:lang w:val="en-US"/>
-        </w:rPr>
-        <w:t>The concept of online bookstores dates to the 1990s when the internet began to gain widespread adoption. The first online bookstore, Amazon.com, was launched in 1995 and revolutionized the way books were bought and sold. Since then, many other online bookstores have emerged, including Barnes &amp; Noble, Book Depository, and AbeBooks, among others. Online bookstores have grown rapidly, offering a wide range of books from different genres, authors, and publishers, along with various features such as customer reviews, book recommendations, and personalized user accounts.</w:t>
-      </w:r>
-    </w:p>
-    <w:p>
-      <w:pPr>
-        <w:pStyle w:val="NoSpacing"/>
-        <w:ind w:left="0"/>
-        <w:rPr>
-          <w:lang w:val="en-US"/>
-        </w:rPr>
-      </w:pPr>
-    </w:p>
-    <w:p>
-      <w:pPr>
-        <w:pStyle w:val="NoSpacing"/>
-        <w:ind w:left="0"/>
-        <w:rPr>
-          <w:lang w:val="en-US"/>
-        </w:rPr>
-      </w:pPr>
-      <w:r>
-        <w:rPr>
-          <w:lang w:val="en-US"/>
-        </w:rPr>
-        <w:t>Online bookstores have become an integral part of the book industry, accounting for a significant share of book sales worldwide. According to a report by Statista, the global e-book market size was estimated to be worth $15.7 billion in 2020, and it is projected to reach $26.7 billion by 2025. The growth of online bookstores has been fueled by factors such as the increasing adoption of e-readers and mobile devices, the convenience of online shopping, and the wide availability of books in digital formats.</w:t>
-      </w:r>
-    </w:p>
-    <w:p>
-      <w:pPr>
-        <w:pStyle w:val="NoSpacing"/>
-        <w:ind w:left="0"/>
-        <w:rPr>
-          <w:lang w:val="en-US"/>
-        </w:rPr>
-      </w:pPr>
-    </w:p>
-    <w:p>
-      <w:pPr>
-        <w:pStyle w:val="NoSpacing"/>
-        <w:ind w:left="0"/>
-        <w:rPr>
-          <w:lang w:val="en-US"/>
-        </w:rPr>
-      </w:pPr>
-      <w:r>
-        <w:rPr>
-          <w:lang w:val="en-US"/>
-        </w:rPr>
-        <w:t xml:space="preserve">Despite their significant growth, online bookstores face several challenges. One of the main challenges is the competition from traditional brick-and-mortar bookstores, which still hold a significant share of the book market. Additionally, online bookstores face issues such as piracy, </w:t>
-      </w:r>
-      <w:r>
-        <w:rPr>
-          <w:lang w:val="en-US"/>
-        </w:rPr>
-        <w:lastRenderedPageBreak/>
-        <w:t>copyright infringement, and fraudulent activities. Ensuring customer trust and security is crucial for online bookstores to maintain a loyal customer base. Furthermore, managing book inventory, dealing with supply chain complexities, and navigating the rapidly changing landscape of technology and consumer preferences pose challenges for online bookstores.</w:t>
-      </w:r>
-    </w:p>
-    <w:p>
-      <w:pPr>
-        <w:pStyle w:val="NoSpacing"/>
-        <w:ind w:left="0"/>
-        <w:rPr>
-          <w:lang w:val="en-US"/>
-        </w:rPr>
-      </w:pPr>
-    </w:p>
-    <w:p>
-      <w:pPr>
-        <w:pStyle w:val="NoSpacing"/>
-        <w:ind w:left="0"/>
-        <w:rPr>
-          <w:lang w:val="en-US"/>
-        </w:rPr>
-      </w:pPr>
-      <w:r>
-        <w:rPr>
-          <w:lang w:val="en-US"/>
-        </w:rPr>
-        <w:t xml:space="preserve">Online bookstores also present several opportunities for growth and innovation. The increasing use of social media and digital marketing offers new ways to reach and engage with customers, and personalized marketing strategies can help in attracting and retaining customers. Advanced technologies such as artificial intelligence (AI) and machine learning (ML) can be utilized to improve book recommendations, enhance customer experience, and optimize inventory management. Additionally, expanding into international markets, offering niche book genres, and collaborating with authors and publishers can </w:t>
-      </w:r>
-      <w:r>
-        <w:rPr>
-          <w:lang w:val="en-US"/>
-        </w:rPr>
-        <w:t>open</w:t>
-      </w:r>
-      <w:r>
-        <w:rPr>
-          <w:lang w:val="en-US"/>
-        </w:rPr>
-        <w:t xml:space="preserve"> new opportunities for online bookstores.</w:t>
-      </w:r>
-    </w:p>
-    <w:p>
-      <w:pPr>
-        <w:pStyle w:val="NoSpacing"/>
-        <w:ind w:left="0"/>
-        <w:rPr>
-          <w:lang w:val="en-US"/>
-        </w:rPr>
-      </w:pPr>
-    </w:p>
-    <w:p>
-      <w:pPr>
-        <w:pStyle w:val="NoSpacing"/>
-        <w:ind w:left="0"/>
-        <w:rPr>
-          <w:lang w:val="en-US"/>
-        </w:rPr>
-      </w:pPr>
-      <w:r>
-        <w:rPr>
-          <w:lang w:val="en-US"/>
-        </w:rPr>
-        <w:t>The literature review highlights the significant growth and impact of online bookstores in the book industry. While they have faced challenges, such as competition from traditional bookstores and issues related to piracy and fraud, online bookstores also present opportunities for growth and innovation using technology, personalized marketing, and expanding into new markets. Further research in this area can focus on specific aspects such as customer behavior, marketing strategies, technological advancements, and challenges faced by online bookstores to provide deeper insights into this dynamic industry.</w:t>
-      </w:r>
-    </w:p>
-    <w:p>
-      <w:pPr>
-        <w:rPr>
-          <w:lang w:val="en-US"/>
-        </w:rPr>
-      </w:pPr>
-    </w:p>
-    <w:p>
-      <w:pPr>
-        <w:rPr>
-          <w:lang w:val="en-US"/>
-        </w:rPr>
-      </w:pPr>
-    </w:p>
-    <w:p>
-      <w:pPr>
-        <w:pStyle w:val="Heading2"/>
-        <w:rPr>
-          <w:lang w:val="en-US"/>
-        </w:rPr>
-      </w:pPr>
-      <w:bookmarkStart w:id="8" w:name="_Toc132231137"/>
-      <w:r>
-        <w:t>Existing System</w:t>
-      </w:r>
-      <w:r>
-        <w:rPr>
-          <w:lang w:val="en-US"/>
-        </w:rPr>
-        <w:t xml:space="preserve"> Streng and Weakness</w:t>
-      </w:r>
-      <w:bookmarkEnd w:id="8"/>
-    </w:p>
-    <w:p>
-      <w:pPr>
-        <w:rPr>
-          <w:lang w:val="en-US"/>
-        </w:rPr>
-      </w:pPr>
-    </w:p>
-    <w:p>
-      <w:pPr>
-        <w:rPr>
-          <w:lang w:val="en-US"/>
-        </w:rPr>
-      </w:pPr>
-    </w:p>
-    <w:p>
-      <w:pPr>
-        <w:pStyle w:val="NoSpacing"/>
-        <w:ind w:left="0"/>
-        <w:rPr>
-          <w:lang w:val="en-US"/>
-        </w:rPr>
-      </w:pPr>
-      <w:r>
-        <w:rPr>
-          <w:lang w:val="en-US"/>
-        </w:rPr>
-        <w:t>The existing online bookstore systems have been instrumental in revolutionizing the book industry by providing customers with convenient and accessible options for purchasing books online. In this report, we will analyze the strengths and weaknesses of the existing online bookstore system, focusing on its advantages and limitations in terms of functionality, user experience, security, and customer satisfaction.</w:t>
-      </w:r>
-    </w:p>
-    <w:p>
-      <w:pPr>
-        <w:pStyle w:val="NoSpacing"/>
-        <w:ind w:left="0"/>
-        <w:rPr>
-          <w:lang w:val="en-US"/>
-        </w:rPr>
-      </w:pPr>
-    </w:p>
-    <w:p>
-      <w:pPr>
-        <w:pStyle w:val="NoSpacing"/>
-        <w:ind w:left="0"/>
-        <w:rPr>
-          <w:lang w:val="en-US"/>
-        </w:rPr>
-      </w:pPr>
-      <w:r>
-        <w:rPr>
-          <w:lang w:val="en-US"/>
-        </w:rPr>
-        <w:lastRenderedPageBreak/>
-        <w:t>Strengths of Existing Online Bookstore System:</w:t>
-      </w:r>
-    </w:p>
-    <w:p>
-      <w:pPr>
-        <w:pStyle w:val="NoSpacing"/>
-        <w:ind w:left="0"/>
-        <w:rPr>
-          <w:lang w:val="en-US"/>
-        </w:rPr>
-      </w:pPr>
-    </w:p>
-    <w:p>
-      <w:pPr>
-        <w:pStyle w:val="NoSpacing"/>
-        <w:ind w:left="0"/>
-        <w:rPr>
-          <w:lang w:val="en-US"/>
-        </w:rPr>
-      </w:pPr>
-      <w:r>
-        <w:rPr>
-          <w:lang w:val="en-US"/>
-        </w:rPr>
-        <w:t>Convenience: One of the biggest strengths of online bookstores is their convenience. Customers can browse and purchase books from the comfort of their own homes, without the need to physically visit a bookstore. Online bookstores provide a vast selection of books from different genres, authors, and publishers, making it easy for customers to find and purchase the books they are interested in.</w:t>
-      </w:r>
-    </w:p>
-    <w:p>
-      <w:pPr>
-        <w:pStyle w:val="NoSpacing"/>
-        <w:ind w:left="0"/>
-        <w:rPr>
-          <w:lang w:val="en-US"/>
-        </w:rPr>
-      </w:pPr>
-    </w:p>
-    <w:p>
-      <w:pPr>
-        <w:pStyle w:val="NoSpacing"/>
-        <w:ind w:left="0"/>
-        <w:rPr>
-          <w:lang w:val="en-US"/>
-        </w:rPr>
-      </w:pPr>
-      <w:r>
-        <w:rPr>
-          <w:lang w:val="en-US"/>
-        </w:rPr>
-        <w:t>Accessibility: Online bookstores break geographical barriers, allowing customers to access books from anywhere in the world. This opens opportunities for customers to explore and purchase books that may not be readily available in their local bookstores. Online bookstores also provide options for digital books, making them accessible on various devices such as e-readers, tablets, and smartphones.</w:t>
-      </w:r>
-    </w:p>
-    <w:p>
-      <w:pPr>
-        <w:pStyle w:val="NoSpacing"/>
-        <w:ind w:left="0"/>
-        <w:rPr>
-          <w:lang w:val="en-US"/>
-        </w:rPr>
-      </w:pPr>
-    </w:p>
-    <w:p>
-      <w:pPr>
-        <w:pStyle w:val="NoSpacing"/>
-        <w:ind w:left="0"/>
-        <w:rPr>
-          <w:lang w:val="en-US"/>
-        </w:rPr>
-      </w:pPr>
-      <w:r>
-        <w:rPr>
-          <w:lang w:val="en-US"/>
-        </w:rPr>
-        <w:t>Personalization: Many online bookstores use data-driven algorithms and customer profiles to offer personalized book recommendations based on customer browsing and purchasing behavior. This enhances the customer experience by providing tailored book suggestions, making it easier for customers to discover new books and authors that align with their interests.</w:t>
-      </w:r>
-    </w:p>
-    <w:p>
-      <w:pPr>
-        <w:pStyle w:val="NoSpacing"/>
-        <w:ind w:left="0"/>
-        <w:rPr>
-          <w:lang w:val="en-US"/>
-        </w:rPr>
-      </w:pPr>
-    </w:p>
-    <w:p>
-      <w:pPr>
-        <w:pStyle w:val="NoSpacing"/>
-        <w:ind w:left="0"/>
-        <w:rPr>
-          <w:lang w:val="en-US"/>
-        </w:rPr>
-      </w:pPr>
-      <w:r>
-        <w:rPr>
-          <w:lang w:val="en-US"/>
-        </w:rPr>
-        <w:t>Competitive Pricing: Online bookstores often offer competitive pricing compared to traditional brick-and-mortar bookstores. Due to their lower overhead costs, online bookstores can offer discounted prices on books, making them attractive to price-conscious customers. This allows customers to save money and find good deals on their book purchases.</w:t>
-      </w:r>
-    </w:p>
-    <w:p>
-      <w:pPr>
-        <w:pStyle w:val="NoSpacing"/>
-        <w:ind w:left="0"/>
-        <w:rPr>
-          <w:lang w:val="en-US"/>
-        </w:rPr>
-      </w:pPr>
-    </w:p>
-    <w:p>
-      <w:pPr>
-        <w:pStyle w:val="NoSpacing"/>
-        <w:ind w:left="0"/>
-        <w:rPr>
-          <w:lang w:val="en-US"/>
-        </w:rPr>
-      </w:pPr>
-      <w:r>
-        <w:rPr>
-          <w:lang w:val="en-US"/>
-        </w:rPr>
-        <w:t>Flexibility: Online bookstores operate 24/7, providing customers with the flexibility to shop for books at any time that suits their schedule. This convenience is particularly beneficial for customers with busy lifestyles or those located in different time zones, as they can shop for books at their convenience without being restricted by store operating hours.</w:t>
-      </w:r>
-    </w:p>
-    <w:p>
-      <w:pPr>
-        <w:pStyle w:val="NoSpacing"/>
-        <w:ind w:left="0"/>
-        <w:rPr>
-          <w:lang w:val="en-US"/>
-        </w:rPr>
-      </w:pPr>
-    </w:p>
-    <w:p>
-      <w:pPr>
-        <w:pStyle w:val="NoSpacing"/>
-        <w:ind w:left="0"/>
-        <w:rPr>
-          <w:lang w:val="en-US"/>
-        </w:rPr>
-      </w:pPr>
-      <w:r>
-        <w:rPr>
-          <w:lang w:val="en-US"/>
-        </w:rPr>
-        <w:lastRenderedPageBreak/>
-        <w:t>Weaknesses of Existing Online Bookstore System:</w:t>
-      </w:r>
-    </w:p>
-    <w:p>
-      <w:pPr>
-        <w:pStyle w:val="NoSpacing"/>
-        <w:ind w:left="0"/>
-        <w:rPr>
-          <w:lang w:val="en-US"/>
-        </w:rPr>
-      </w:pPr>
-    </w:p>
-    <w:p>
-      <w:pPr>
-        <w:pStyle w:val="NoSpacing"/>
-        <w:ind w:left="0"/>
-        <w:rPr>
-          <w:lang w:val="en-US"/>
-        </w:rPr>
-      </w:pPr>
-      <w:r>
-        <w:rPr>
-          <w:lang w:val="en-US"/>
-        </w:rPr>
-        <w:t>Limited Sensory Experience: Unlike traditional bookstores, online bookstores do not provide customers with the sensory experience of physically flipping through book pages, smelling the scent of new books, or feeling the weight of a book in their hands. This lack of sensory experience may not be appealing to some customers who prefer the tactile experience of physical books.</w:t>
-      </w:r>
-    </w:p>
-    <w:p>
-      <w:pPr>
-        <w:pStyle w:val="NoSpacing"/>
-        <w:ind w:left="0"/>
-        <w:rPr>
-          <w:lang w:val="en-US"/>
-        </w:rPr>
-      </w:pPr>
-    </w:p>
-    <w:p>
-      <w:pPr>
-        <w:pStyle w:val="NoSpacing"/>
-        <w:ind w:left="0"/>
-        <w:rPr>
-          <w:lang w:val="en-US"/>
-        </w:rPr>
-      </w:pPr>
-      <w:r>
-        <w:rPr>
-          <w:lang w:val="en-US"/>
-        </w:rPr>
-        <w:t>Shipping and Delivery Time: Although online bookstores provide the convenience of shopping from home, the shipping and delivery time can sometimes be lengthy, depending on the location of the customer and the availability of the book. Customers may have to wait for several days or even weeks to receive their ordered books, which may not be ideal for customers who want to receive their books quickly.</w:t>
-      </w:r>
-    </w:p>
-    <w:p>
-      <w:pPr>
-        <w:pStyle w:val="NoSpacing"/>
-        <w:ind w:left="0"/>
-        <w:rPr>
-          <w:lang w:val="en-US"/>
-        </w:rPr>
-      </w:pPr>
-    </w:p>
-    <w:p>
-      <w:pPr>
-        <w:pStyle w:val="NoSpacing"/>
-        <w:ind w:left="0"/>
-        <w:rPr>
-          <w:lang w:val="en-US"/>
-        </w:rPr>
-      </w:pPr>
-      <w:r>
-        <w:rPr>
-          <w:lang w:val="en-US"/>
-        </w:rPr>
-        <w:t>Security Concerns: Online transactions involve the exchange of sensitive information such as credit card details and personal information, which may raise security concerns among customers. Online bookstores need to ensure robust security measures to protect customer data and maintain customer trust.</w:t>
-      </w:r>
-    </w:p>
-    <w:p>
-      <w:pPr>
-        <w:pStyle w:val="NoSpacing"/>
-        <w:ind w:left="0"/>
-        <w:rPr>
-          <w:lang w:val="en-US"/>
-        </w:rPr>
-      </w:pPr>
-    </w:p>
-    <w:p>
-      <w:pPr>
-        <w:pStyle w:val="NoSpacing"/>
-        <w:ind w:left="0"/>
-        <w:rPr>
-          <w:lang w:val="en-US"/>
-        </w:rPr>
-      </w:pPr>
-      <w:r>
-        <w:rPr>
-          <w:lang w:val="en-US"/>
-        </w:rPr>
-        <w:t>Returns and Refunds: Returning or exchanging books purchased from online bookstores can be cumbersome and time-consuming. Customers may face challenges in returning or exchanging books due to shipping costs, return policies, and other logistical issues.</w:t>
-      </w:r>
-    </w:p>
-    <w:p>
-      <w:pPr>
-        <w:pStyle w:val="NoSpacing"/>
-        <w:ind w:left="0"/>
-        <w:rPr>
-          <w:lang w:val="en-US"/>
-        </w:rPr>
-      </w:pPr>
-    </w:p>
-    <w:p>
-      <w:pPr>
-        <w:pStyle w:val="NoSpacing"/>
-        <w:ind w:left="0"/>
-        <w:rPr>
-          <w:lang w:val="en-US"/>
-        </w:rPr>
-      </w:pPr>
-      <w:r>
-        <w:rPr>
-          <w:lang w:val="en-US"/>
-        </w:rPr>
-        <w:t>Lack of Personal Interaction: Online bookstores lack the personal interaction that customers can experience in traditional brick-and-mortar bookstores, such as interacting with knowledgeable bookstore staff, participating in book clubs or author events, and engaging in face-to-face conversations with fellow book lovers. This lack of personal interaction may result in a less immersive and social experience for customers.</w:t>
-      </w:r>
-    </w:p>
-    <w:p>
-      <w:pPr>
-        <w:rPr>
-          <w:color w:val="262626" w:themeColor="text1" w:themeTint="D9"/>
-          <w:lang w:val="en-US"/>
-        </w:rPr>
-      </w:pPr>
-      <w:r>
-        <w:rPr>
-          <w:lang w:val="en-US"/>
-        </w:rPr>
-        <w:br w:type="page"/>
-      </w:r>
-    </w:p>
-    <w:p>
-      <w:pPr>
-        <w:pStyle w:val="Heading1"/>
-        <w:rPr>
-          <w:lang w:val="en-US"/>
-        </w:rPr>
-      </w:pPr>
-      <w:bookmarkStart w:id="9" w:name="_Toc132231138"/>
+      <w:bookmarkStart w:id="13" w:name="_Toc132581139"/>
       <w:r>
         <w:rPr>
           <w:lang w:val="en-US"/>
@@ -2384,7 +3225,7 @@
         </w:rPr>
         <w:t>ethodology</w:t>
       </w:r>
-      <w:bookmarkEnd w:id="9"/>
+      <w:bookmarkEnd w:id="13"/>
     </w:p>
     <w:p>
       <w:pPr>
@@ -2396,11 +3237,11 @@
         </w:rPr>
         <w:t xml:space="preserve"> </w:t>
       </w:r>
-      <w:bookmarkStart w:id="10" w:name="_Toc132231139"/>
+      <w:bookmarkStart w:id="14" w:name="_Toc132581140"/>
       <w:r>
         <w:t>Research Methodology</w:t>
       </w:r>
-      <w:bookmarkEnd w:id="10"/>
+      <w:bookmarkEnd w:id="14"/>
     </w:p>
     <w:p/>
     <w:p/>
@@ -2539,11 +3380,11 @@
       <w:pPr>
         <w:pStyle w:val="Heading2"/>
       </w:pPr>
-      <w:bookmarkStart w:id="11" w:name="_Toc132231140"/>
+      <w:bookmarkStart w:id="15" w:name="_Toc132581141"/>
       <w:r>
         <w:t>Agile Methodology</w:t>
       </w:r>
-      <w:bookmarkEnd w:id="11"/>
+      <w:bookmarkEnd w:id="15"/>
     </w:p>
     <w:p/>
     <w:p/>
@@ -2780,17 +3621,21 @@
       <w:pPr>
         <w:pStyle w:val="Heading2"/>
       </w:pPr>
+      <w:bookmarkStart w:id="16" w:name="_Toc132581142"/>
       <w:r>
         <w:t>Process</w:t>
       </w:r>
+      <w:bookmarkEnd w:id="16"/>
     </w:p>
     <w:p>
       <w:pPr>
         <w:pStyle w:val="Heading3"/>
       </w:pPr>
+      <w:bookmarkStart w:id="17" w:name="_Toc132581143"/>
       <w:r>
         <w:t>Research, Analysis and Gathering Requirement</w:t>
       </w:r>
+      <w:bookmarkEnd w:id="17"/>
     </w:p>
     <w:p>
       <w:pPr>
@@ -3044,9 +3889,11 @@
       <w:pPr>
         <w:pStyle w:val="Heading3"/>
       </w:pPr>
+      <w:bookmarkStart w:id="18" w:name="_Toc132581144"/>
       <w:r>
         <w:t>Project Design Phase</w:t>
       </w:r>
+      <w:bookmarkEnd w:id="18"/>
     </w:p>
     <w:p/>
     <w:p>
@@ -5226,6 +6073,92 @@
     </w:lvl>
   </w:abstractNum>
   <w:abstractNum w:abstractNumId="22" w15:restartNumberingAfterBreak="0">
+    <w:nsid w:val="7CAB07B6"/>
+    <w:multiLevelType w:val="hybridMultilevel"/>
+    <w:tmpl w:val="1860664C"/>
+    <w:lvl w:ilvl="0" w:tplc="0409000F">
+      <w:start w:val="1"/>
+      <w:numFmt w:val="decimal"/>
+      <w:lvlText w:val="%1."/>
+      <w:lvlJc w:val="left"/>
+      <w:pPr>
+        <w:ind w:left="720" w:hanging="360"/>
+      </w:pPr>
+    </w:lvl>
+    <w:lvl w:ilvl="1" w:tplc="04090019" w:tentative="1">
+      <w:start w:val="1"/>
+      <w:numFmt w:val="lowerLetter"/>
+      <w:lvlText w:val="%2."/>
+      <w:lvlJc w:val="left"/>
+      <w:pPr>
+        <w:ind w:left="1440" w:hanging="360"/>
+      </w:pPr>
+    </w:lvl>
+    <w:lvl w:ilvl="2" w:tplc="0409001B" w:tentative="1">
+      <w:start w:val="1"/>
+      <w:numFmt w:val="lowerRoman"/>
+      <w:lvlText w:val="%3."/>
+      <w:lvlJc w:val="right"/>
+      <w:pPr>
+        <w:ind w:left="2160" w:hanging="180"/>
+      </w:pPr>
+    </w:lvl>
+    <w:lvl w:ilvl="3" w:tplc="0409000F" w:tentative="1">
+      <w:start w:val="1"/>
+      <w:numFmt w:val="decimal"/>
+      <w:lvlText w:val="%4."/>
+      <w:lvlJc w:val="left"/>
+      <w:pPr>
+        <w:ind w:left="2880" w:hanging="360"/>
+      </w:pPr>
+    </w:lvl>
+    <w:lvl w:ilvl="4" w:tplc="04090019" w:tentative="1">
+      <w:start w:val="1"/>
+      <w:numFmt w:val="lowerLetter"/>
+      <w:lvlText w:val="%5."/>
+      <w:lvlJc w:val="left"/>
+      <w:pPr>
+        <w:ind w:left="3600" w:hanging="360"/>
+      </w:pPr>
+    </w:lvl>
+    <w:lvl w:ilvl="5" w:tplc="0409001B" w:tentative="1">
+      <w:start w:val="1"/>
+      <w:numFmt w:val="lowerRoman"/>
+      <w:lvlText w:val="%6."/>
+      <w:lvlJc w:val="right"/>
+      <w:pPr>
+        <w:ind w:left="4320" w:hanging="180"/>
+      </w:pPr>
+    </w:lvl>
+    <w:lvl w:ilvl="6" w:tplc="0409000F" w:tentative="1">
+      <w:start w:val="1"/>
+      <w:numFmt w:val="decimal"/>
+      <w:lvlText w:val="%7."/>
+      <w:lvlJc w:val="left"/>
+      <w:pPr>
+        <w:ind w:left="5040" w:hanging="360"/>
+      </w:pPr>
+    </w:lvl>
+    <w:lvl w:ilvl="7" w:tplc="04090019" w:tentative="1">
+      <w:start w:val="1"/>
+      <w:numFmt w:val="lowerLetter"/>
+      <w:lvlText w:val="%8."/>
+      <w:lvlJc w:val="left"/>
+      <w:pPr>
+        <w:ind w:left="5760" w:hanging="360"/>
+      </w:pPr>
+    </w:lvl>
+    <w:lvl w:ilvl="8" w:tplc="0409001B" w:tentative="1">
+      <w:start w:val="1"/>
+      <w:numFmt w:val="lowerRoman"/>
+      <w:lvlText w:val="%9."/>
+      <w:lvlJc w:val="right"/>
+      <w:pPr>
+        <w:ind w:left="6480" w:hanging="180"/>
+      </w:pPr>
+    </w:lvl>
+  </w:abstractNum>
+  <w:abstractNum w:abstractNumId="23" w15:restartNumberingAfterBreak="0">
     <w:nsid w:val="7E4918B1"/>
     <w:multiLevelType w:val="multilevel"/>
     <w:tmpl w:val="0409001D"/>
@@ -5400,7 +6333,7 @@
     <w:abstractNumId w:val="0"/>
   </w:num>
   <w:num w:numId="21" w16cid:durableId="1888031374">
-    <w:abstractNumId w:val="22"/>
+    <w:abstractNumId w:val="23"/>
   </w:num>
   <w:num w:numId="22" w16cid:durableId="1841193525">
     <w:abstractNumId w:val="18"/>
@@ -5410,6 +6343,9 @@
   </w:num>
   <w:num w:numId="24" w16cid:durableId="1712225026">
     <w:abstractNumId w:val="15"/>
+  </w:num>
+  <w:num w:numId="25" w16cid:durableId="261692954">
+    <w:abstractNumId w:val="22"/>
   </w:num>
 </w:numbering>
 </file>

</xml_diff>

<commit_message>
HuyNguyen - Update UI
</commit_message>
<xml_diff>
--- a/Document/Online-bookstore-project-document.docx
+++ b/Document/Online-bookstore-project-document.docx
@@ -2692,526 +2692,10 @@
       <w:pPr>
         <w:pStyle w:val="Heading1"/>
         <w:rPr>
-          <w:color w:val="262626" w:themeColor="text1" w:themeTint="D9"/>
-          <w:lang w:val="en-US"/>
-        </w:rPr>
-      </w:pPr>
-      <w:bookmarkStart w:id="12" w:name="_Toc132581138"/>
-      <w:r>
-        <w:rPr>
-          <w:shd w:val="clear" w:color="auto" w:fill="FFFFFF"/>
-        </w:rPr>
-        <w:lastRenderedPageBreak/>
-        <w:t>SURVEY OF TECHNOLOGY</w:t>
-      </w:r>
-      <w:bookmarkEnd w:id="12"/>
-      <w:r>
-        <w:rPr>
-          <w:shd w:val="clear" w:color="auto" w:fill="FFFFFF"/>
-        </w:rPr>
-        <w:t xml:space="preserve"> </w:t>
-      </w:r>
-    </w:p>
-    <w:p>
-      <w:pPr>
-        <w:pStyle w:val="NoSpacing"/>
-        <w:ind w:left="0"/>
-        <w:rPr>
-          <w:lang w:val="en-US"/>
-        </w:rPr>
-      </w:pPr>
-      <w:r>
-        <w:rPr>
-          <w:lang w:val="en-US"/>
-        </w:rPr>
-        <w:t>The development of an online bookstore requires careful consideration of the appropriate technologies to ensure the successful implementation of the project. In this section, we will discuss in detail the technologies that will be utilized in our online bookstore project, including the development environment, programming languages, frameworks, databases, version control, design tools, and communication tools.</w:t>
-      </w:r>
-    </w:p>
-    <w:p>
-      <w:pPr>
-        <w:pStyle w:val="NoSpacing"/>
-        <w:rPr>
-          <w:lang w:val="en-US"/>
-        </w:rPr>
-      </w:pPr>
-    </w:p>
-    <w:p>
-      <w:pPr>
-        <w:pStyle w:val="NoSpacing"/>
-        <w:ind w:left="0"/>
-        <w:rPr>
-          <w:b/>
-          <w:bCs/>
-          <w:lang w:val="en-US"/>
-        </w:rPr>
-      </w:pPr>
-      <w:r>
-        <w:rPr>
-          <w:b/>
-          <w:bCs/>
-          <w:lang w:val="en-US"/>
-        </w:rPr>
-        <w:t>Development Environment:</w:t>
-      </w:r>
-    </w:p>
-    <w:p>
-      <w:pPr>
-        <w:pStyle w:val="NoSpacing"/>
-        <w:ind w:left="0"/>
-        <w:rPr>
-          <w:lang w:val="en-US"/>
-        </w:rPr>
-      </w:pPr>
-      <w:r>
-        <w:rPr>
-          <w:lang w:val="en-US"/>
-        </w:rPr>
-        <w:t>For the development of our online bookstore project, we will be using Visual Studio Code (VSCode) as our primary integrated development environment (IDE). VSCode is a powerful and widely used code editor that provides a rich set of features for web development, including advanced code editing capabilities, syntax highlighting, code completion, debugging, and source control integration. Its extensibility through plugins and integrations with other tools makes it a popular choice among developers for building web applications.</w:t>
-      </w:r>
-    </w:p>
-    <w:p>
-      <w:pPr>
-        <w:pStyle w:val="NoSpacing"/>
-        <w:rPr>
-          <w:lang w:val="en-US"/>
-        </w:rPr>
-      </w:pPr>
-    </w:p>
-    <w:p>
-      <w:pPr>
-        <w:pStyle w:val="NoSpacing"/>
-        <w:ind w:left="0"/>
-        <w:rPr>
-          <w:b/>
-          <w:bCs/>
-          <w:lang w:val="en-US"/>
-        </w:rPr>
-      </w:pPr>
-      <w:r>
-        <w:rPr>
-          <w:b/>
-          <w:bCs/>
-          <w:lang w:val="en-US"/>
-        </w:rPr>
-        <w:t>Programming Languages:</w:t>
-      </w:r>
-    </w:p>
-    <w:p>
-      <w:pPr>
-        <w:pStyle w:val="NoSpacing"/>
-        <w:ind w:left="0"/>
-        <w:rPr>
-          <w:lang w:val="en-US"/>
-        </w:rPr>
-      </w:pPr>
-      <w:r>
-        <w:rPr>
-          <w:lang w:val="en-US"/>
-        </w:rPr>
-        <w:t>The main programming languages we will be using for our online bookstore project are HTML (Hypertext Markup Language), CSS (Cascading Style Sheets), and JavaScript. HTML is used for creating the structure and content of web pages, CSS is used for styling and layout, and JavaScript is used for adding interactivity and dynamic functionality to our web application. JavaScript, being a versatile and widely used scripting language, will be essential for implementing various features of our online bookstore, such as search functionality, shopping cart management, and user authentication.</w:t>
-      </w:r>
-    </w:p>
-    <w:p>
-      <w:pPr>
-        <w:pStyle w:val="NoSpacing"/>
-        <w:rPr>
-          <w:lang w:val="en-US"/>
-        </w:rPr>
-      </w:pPr>
-    </w:p>
-    <w:p>
-      <w:pPr>
-        <w:pStyle w:val="NoSpacing"/>
-        <w:ind w:left="0"/>
-        <w:rPr>
-          <w:b/>
-          <w:bCs/>
-          <w:lang w:val="en-US"/>
-        </w:rPr>
-      </w:pPr>
-      <w:r>
-        <w:rPr>
-          <w:b/>
-          <w:bCs/>
-          <w:lang w:val="en-US"/>
-        </w:rPr>
-        <w:t>Frameworks:</w:t>
-      </w:r>
-    </w:p>
-    <w:p>
-      <w:pPr>
-        <w:pStyle w:val="NoSpacing"/>
-        <w:ind w:left="0"/>
-        <w:rPr>
-          <w:lang w:val="en-US"/>
-        </w:rPr>
-      </w:pPr>
-      <w:r>
-        <w:rPr>
-          <w:lang w:val="en-US"/>
-        </w:rPr>
-        <w:t xml:space="preserve">To streamline our development process and enhance the functionality of our online bookstore, we will be using several frameworks. Node.js, a server-side JavaScript runtime, along with Express, a popular web application framework for Node.js, will be used for building the backend </w:t>
-      </w:r>
-      <w:r>
-        <w:rPr>
-          <w:lang w:val="en-US"/>
-        </w:rPr>
-        <w:lastRenderedPageBreak/>
-        <w:t>of our online bookstore. Node.js provides a scalable and efficient platform for building server-side applications, while Express offers a minimalistic and flexible framework for handling HTTP requests, routing, and building RESTful APIs. Together, Node.js and Express will allow us to build a robust and scalable backend for our online bookstore, handling user requests, managing data, and interacting with the database.</w:t>
-      </w:r>
-    </w:p>
-    <w:p>
-      <w:pPr>
-        <w:pStyle w:val="NoSpacing"/>
-        <w:rPr>
-          <w:lang w:val="en-US"/>
-        </w:rPr>
-      </w:pPr>
-    </w:p>
-    <w:p>
-      <w:pPr>
-        <w:pStyle w:val="NoSpacing"/>
-        <w:ind w:left="0"/>
-        <w:rPr>
-          <w:b/>
-          <w:bCs/>
-          <w:lang w:val="en-US"/>
-        </w:rPr>
-      </w:pPr>
-      <w:r>
-        <w:rPr>
-          <w:b/>
-          <w:bCs/>
-          <w:lang w:val="en-US"/>
-        </w:rPr>
-        <w:t>Databases:</w:t>
-      </w:r>
-    </w:p>
-    <w:p>
-      <w:pPr>
-        <w:pStyle w:val="NoSpacing"/>
-        <w:ind w:left="0"/>
-        <w:rPr>
-          <w:lang w:val="en-US"/>
-        </w:rPr>
-      </w:pPr>
-      <w:r>
-        <w:rPr>
-          <w:lang w:val="en-US"/>
-        </w:rPr>
-        <w:t>We will be using MySQL as our relational database management system (RDBMS) for our online bookstore project. MySQL is a widely used and open-source RDBMS known for its reliability, scalability, and ease of integration with web applications. It provides robust features for storing, retrieving, and managing structured data, making it an ideal choice for our online bookstore. We will also be utilizing MySQL Workbench, a popular graphical tool for designing, developing, and managing MySQL databases. MySQL Workbench provides a user-friendly interface for designing database schemas, creating tables, managing data, and performing advanced database operations, which will greatly simplify our database management tasks throughout the project.</w:t>
-      </w:r>
-    </w:p>
-    <w:p>
-      <w:pPr>
-        <w:pStyle w:val="NoSpacing"/>
-        <w:rPr>
-          <w:lang w:val="en-US"/>
-        </w:rPr>
-      </w:pPr>
-    </w:p>
-    <w:p>
-      <w:pPr>
-        <w:pStyle w:val="NoSpacing"/>
-        <w:ind w:left="0"/>
-        <w:rPr>
-          <w:b/>
-          <w:bCs/>
-          <w:lang w:val="en-US"/>
-        </w:rPr>
-      </w:pPr>
-      <w:r>
-        <w:rPr>
-          <w:b/>
-          <w:bCs/>
-          <w:lang w:val="en-US"/>
-        </w:rPr>
-        <w:t>Version Control:</w:t>
-      </w:r>
-    </w:p>
-    <w:p>
-      <w:pPr>
-        <w:pStyle w:val="NoSpacing"/>
-        <w:ind w:left="0"/>
-        <w:rPr>
-          <w:lang w:val="en-US"/>
-        </w:rPr>
-      </w:pPr>
-      <w:r>
-        <w:rPr>
-          <w:lang w:val="en-US"/>
-        </w:rPr>
-        <w:t>To facilitate collaborative development and version control, we will be using Git, a distributed version control system. Git allows multiple developers to work on the same codebase simultaneously, manage changes, and merge code seamlessly. It provides features such as versioning, branching, and merging, which are essential for managing code changes in a collaborative environment. We will also be utilizing GitHub, a web-based hosting service for Git repositories, as our remote repository for code collaboration and version control management. GitHub provides a centralized location for hosting and managing our codebase, allowing us to easily collaborate, review changes, and track issues and bugs.</w:t>
-      </w:r>
-    </w:p>
-    <w:p>
-      <w:pPr>
-        <w:pStyle w:val="NoSpacing"/>
-        <w:ind w:left="0"/>
-        <w:rPr>
-          <w:lang w:val="en-US"/>
-        </w:rPr>
-      </w:pPr>
-    </w:p>
-    <w:p>
-      <w:pPr>
-        <w:pStyle w:val="NoSpacing"/>
-        <w:ind w:left="0"/>
-        <w:rPr>
-          <w:b/>
-          <w:bCs/>
-          <w:lang w:val="en-US"/>
-        </w:rPr>
-      </w:pPr>
-      <w:r>
-        <w:rPr>
-          <w:b/>
-          <w:bCs/>
-          <w:lang w:val="en-US"/>
-        </w:rPr>
-        <w:t>Design Tools:</w:t>
-      </w:r>
-    </w:p>
-    <w:p>
-      <w:pPr>
-        <w:pStyle w:val="NoSpacing"/>
-        <w:ind w:left="0"/>
-        <w:rPr>
-          <w:lang w:val="en-US"/>
-        </w:rPr>
-      </w:pPr>
-      <w:r>
-        <w:rPr>
-          <w:lang w:val="en-US"/>
-        </w:rPr>
-        <w:t xml:space="preserve">For designing the user interface (UI) and user experience (UX) of our online bookstore, we will be using draw.io and Figma, two popular design tools. Draw.io is a diagramming tool that allows us </w:t>
-      </w:r>
-      <w:r>
-        <w:rPr>
-          <w:lang w:val="en-US"/>
-        </w:rPr>
-        <w:lastRenderedPageBreak/>
-        <w:t>to create wireframes and mockups for our web application. It provides a wide range of pre-built UI elements and templates, making it easy to design and visualize the layout and flow of our online bookstore. Figma, on the other hand, is a powerful UI/UX design tool that provides a collaborative and interactive environment for designing and prototyping web interfaces. It offers a wide range of design tools and features, including vector editing, design components, and interactive prototyping, which will enable us to create visually appealing and user-friendly interfaces for our online bookstore.</w:t>
-      </w:r>
-    </w:p>
-    <w:p>
-      <w:pPr>
-        <w:pStyle w:val="NoSpacing"/>
-        <w:ind w:left="0"/>
-        <w:rPr>
-          <w:lang w:val="en-US"/>
-        </w:rPr>
-      </w:pPr>
-    </w:p>
-    <w:p>
-      <w:pPr>
-        <w:pStyle w:val="NoSpacing"/>
-        <w:ind w:left="0"/>
-        <w:rPr>
-          <w:b/>
-          <w:bCs/>
-          <w:lang w:val="en-US"/>
-        </w:rPr>
-      </w:pPr>
-      <w:r>
-        <w:rPr>
-          <w:b/>
-          <w:bCs/>
-          <w:lang w:val="en-US"/>
-        </w:rPr>
-        <w:t>Documentation and Presentation Tools:</w:t>
-      </w:r>
-    </w:p>
-    <w:p>
-      <w:pPr>
-        <w:pStyle w:val="NoSpacing"/>
-        <w:ind w:left="0"/>
-        <w:rPr>
-          <w:lang w:val="en-US"/>
-        </w:rPr>
-      </w:pPr>
-      <w:r>
-        <w:rPr>
-          <w:lang w:val="en-US"/>
-        </w:rPr>
-        <w:t>For creating documentation and presentations related to our online bookstore project, we will be using Microsoft PowerPoint and Microsoft Word. Microsoft PowerPoint is a widely used presentation software that offers rich features for creating slideshows and presentations. Microsoft Word is a widely used word processing tool that provides robust features for creating documents, reports, and user guides. These tools will be used to create documentation, reports, and presentations for stakeholders, team members, and end-users.</w:t>
-      </w:r>
-    </w:p>
-    <w:p>
-      <w:pPr>
-        <w:pStyle w:val="NoSpacing"/>
-        <w:ind w:left="0"/>
-        <w:rPr>
-          <w:lang w:val="en-US"/>
-        </w:rPr>
-      </w:pPr>
-    </w:p>
-    <w:p>
-      <w:pPr>
-        <w:pStyle w:val="NoSpacing"/>
-        <w:ind w:left="0"/>
-        <w:rPr>
-          <w:b/>
-          <w:bCs/>
-          <w:lang w:val="en-US"/>
-        </w:rPr>
-      </w:pPr>
-      <w:r>
-        <w:rPr>
-          <w:b/>
-          <w:bCs/>
-          <w:lang w:val="en-US"/>
-        </w:rPr>
-        <w:t>Communication Tools:</w:t>
-      </w:r>
-    </w:p>
-    <w:p>
-      <w:pPr>
-        <w:pStyle w:val="NoSpacing"/>
-        <w:ind w:left="0"/>
-        <w:rPr>
-          <w:lang w:val="en-US"/>
-        </w:rPr>
-      </w:pPr>
-      <w:r>
-        <w:rPr>
-          <w:lang w:val="en-US"/>
-        </w:rPr>
-        <w:t>Effective communication and collaboration are essential for the success of any project. For our online bookstore project, we will be utilizing Microsoft Teams as our primary communication tool. Microsoft Teams is a popular communication and collaboration platform that provides features such as messaging, video conferencing, file sharing, and project management tools. It will allow our team to communicate, collaborate, and share project updates, files, and feedback in real-time, facilitating efficient coordination and teamwork throughout the project.</w:t>
-      </w:r>
-    </w:p>
-    <w:p>
-      <w:pPr>
-        <w:pStyle w:val="NoSpacing"/>
-        <w:rPr>
-          <w:lang w:val="en-US"/>
-        </w:rPr>
-      </w:pPr>
-    </w:p>
-    <w:p>
-      <w:pPr>
-        <w:pStyle w:val="NoSpacing"/>
-        <w:ind w:left="0"/>
-        <w:rPr>
-          <w:b/>
-          <w:bCs/>
-          <w:lang w:val="en-US"/>
-        </w:rPr>
-      </w:pPr>
-      <w:r>
-        <w:rPr>
-          <w:b/>
-          <w:bCs/>
-          <w:lang w:val="en-US"/>
-        </w:rPr>
-        <w:t>Web Browsers:</w:t>
-      </w:r>
-    </w:p>
-    <w:p>
-      <w:pPr>
-        <w:pStyle w:val="NoSpacing"/>
-        <w:ind w:left="0"/>
-        <w:rPr>
-          <w:lang w:val="en-US"/>
-        </w:rPr>
-      </w:pPr>
-      <w:r>
-        <w:rPr>
-          <w:lang w:val="en-US"/>
-        </w:rPr>
-        <w:t xml:space="preserve">As our online bookstore project is a web application, the choice of web browsers for testing and development is crucial. We will be primarily using Google Chrome as our main web browser for development and testing. Google Chrome is one of the most widely used web browsers, known for its developer-friendly tools, debugging capabilities, and compatibility with modern web </w:t>
-      </w:r>
-      <w:r>
-        <w:rPr>
-          <w:lang w:val="en-US"/>
-        </w:rPr>
-        <w:lastRenderedPageBreak/>
-        <w:t>technologies. It will allow us to ensure that our online bookstore is optimized for performance and functionality across different web browsers.</w:t>
-      </w:r>
-    </w:p>
-    <w:p>
-      <w:pPr>
-        <w:pStyle w:val="NoSpacing"/>
-        <w:rPr>
-          <w:lang w:val="en-US"/>
-        </w:rPr>
-      </w:pPr>
-    </w:p>
-    <w:p>
-      <w:pPr>
-        <w:pStyle w:val="NoSpacing"/>
-        <w:ind w:left="0"/>
-        <w:rPr>
-          <w:lang w:val="en-US"/>
-        </w:rPr>
-      </w:pPr>
-      <w:r>
-        <w:rPr>
-          <w:lang w:val="en-US"/>
-        </w:rPr>
-        <w:t>In conclusion, the selection of appropriate technologies plays a critical role in the successful development of an online bookstore project. The technologies we will be using for our project include Visual Studio Code (VSCode) for coding and development, HTML, CSS, and JavaScript for front-end development, Node.js and Express for back-end development, MySQL and MySQL Workbench for database management, Git and GitHub for version control and collaboration, draw.io and Figma for design and mockup creation, Microsoft PowerPoint and Microsoft Word for documentation and presentation, and Google Chrome for testing and debugging.</w:t>
-      </w:r>
-    </w:p>
-    <w:p>
-      <w:pPr>
-        <w:pStyle w:val="NoSpacing"/>
-        <w:rPr>
-          <w:lang w:val="en-US"/>
-        </w:rPr>
-      </w:pPr>
-    </w:p>
-    <w:p>
-      <w:pPr>
-        <w:pStyle w:val="NoSpacing"/>
-        <w:ind w:left="0"/>
-        <w:rPr>
-          <w:lang w:val="en-US"/>
-        </w:rPr>
-      </w:pPr>
-      <w:r>
-        <w:rPr>
-          <w:lang w:val="en-US"/>
-        </w:rPr>
-        <w:t>These technologies provide a robust and comprehensive framework for developing an efficient and user-friendly online bookstore. They offer a wide range of features and tools that will enable us to create a visually appealing, interactive, and secure online bookstore for our users. By leveraging these technologies, we aim to deliver a high-quality and seamless online shopping experience for book lovers while ensuring efficient collaboration among team members and maintaining version control throughout the development process.</w:t>
-      </w:r>
-    </w:p>
-    <w:p>
-      <w:pPr>
-        <w:pStyle w:val="NoSpacing"/>
-        <w:rPr>
-          <w:lang w:val="en-US"/>
-        </w:rPr>
-      </w:pPr>
-    </w:p>
-    <w:p>
-      <w:pPr>
-        <w:pStyle w:val="NoSpacing"/>
-        <w:ind w:left="0"/>
-        <w:rPr>
-          <w:lang w:val="en-US"/>
-        </w:rPr>
-      </w:pPr>
-      <w:r>
-        <w:rPr>
-          <w:lang w:val="en-US"/>
-        </w:rPr>
-        <w:t>Overall, the survey of technology for our online bookstore project has been carefully conducted, considering the requirements, functionality, and scalability of the project. The selected technologies are widely used and well-established in the web development community, ensuring a stable and reliable foundation for our project. We are confident that these technologies will empower us to build a successful and feature-rich online bookstore that meets the needs of our users and provides a seamless online shopping experience.</w:t>
-      </w:r>
-      <w:r>
-        <w:rPr>
-          <w:lang w:val="en-US"/>
-        </w:rPr>
-        <w:br w:type="page"/>
-      </w:r>
-    </w:p>
-    <w:p>
-      <w:pPr>
-        <w:pStyle w:val="Heading1"/>
-        <w:rPr>
-          <w:lang w:val="en-US"/>
-        </w:rPr>
-      </w:pPr>
-      <w:bookmarkStart w:id="13" w:name="_Toc132581139"/>
+          <w:lang w:val="en-US"/>
+        </w:rPr>
+      </w:pPr>
+      <w:bookmarkStart w:id="12" w:name="_Toc132581139"/>
       <w:r>
         <w:rPr>
           <w:lang w:val="en-US"/>
@@ -3225,23 +2709,23 @@
         </w:rPr>
         <w:t>ethodology</w:t>
       </w:r>
+      <w:bookmarkEnd w:id="12"/>
+    </w:p>
+    <w:p>
+      <w:pPr>
+        <w:pStyle w:val="Heading2"/>
+      </w:pPr>
+      <w:r>
+        <w:rPr>
+          <w:lang w:val="en-US"/>
+        </w:rPr>
+        <w:t xml:space="preserve"> </w:t>
+      </w:r>
+      <w:bookmarkStart w:id="13" w:name="_Toc132581140"/>
+      <w:r>
+        <w:t>Research Methodology</w:t>
+      </w:r>
       <w:bookmarkEnd w:id="13"/>
-    </w:p>
-    <w:p>
-      <w:pPr>
-        <w:pStyle w:val="Heading2"/>
-      </w:pPr>
-      <w:r>
-        <w:rPr>
-          <w:lang w:val="en-US"/>
-        </w:rPr>
-        <w:t xml:space="preserve"> </w:t>
-      </w:r>
-      <w:bookmarkStart w:id="14" w:name="_Toc132581140"/>
-      <w:r>
-        <w:t>Research Methodology</w:t>
-      </w:r>
-      <w:bookmarkEnd w:id="14"/>
     </w:p>
     <w:p/>
     <w:p/>
@@ -3380,11 +2864,11 @@
       <w:pPr>
         <w:pStyle w:val="Heading2"/>
       </w:pPr>
-      <w:bookmarkStart w:id="15" w:name="_Toc132581141"/>
+      <w:bookmarkStart w:id="14" w:name="_Toc132581141"/>
       <w:r>
         <w:t>Agile Methodology</w:t>
       </w:r>
-      <w:bookmarkEnd w:id="15"/>
+      <w:bookmarkEnd w:id="14"/>
     </w:p>
     <w:p/>
     <w:p/>
@@ -3621,21 +3105,21 @@
       <w:pPr>
         <w:pStyle w:val="Heading2"/>
       </w:pPr>
-      <w:bookmarkStart w:id="16" w:name="_Toc132581142"/>
+      <w:bookmarkStart w:id="15" w:name="_Toc132581142"/>
       <w:r>
         <w:t>Process</w:t>
       </w:r>
+      <w:bookmarkEnd w:id="15"/>
+    </w:p>
+    <w:p>
+      <w:pPr>
+        <w:pStyle w:val="Heading3"/>
+      </w:pPr>
+      <w:bookmarkStart w:id="16" w:name="_Toc132581143"/>
+      <w:r>
+        <w:t>Research, Analysis and Gathering Requirement</w:t>
+      </w:r>
       <w:bookmarkEnd w:id="16"/>
-    </w:p>
-    <w:p>
-      <w:pPr>
-        <w:pStyle w:val="Heading3"/>
-      </w:pPr>
-      <w:bookmarkStart w:id="17" w:name="_Toc132581143"/>
-      <w:r>
-        <w:t>Research, Analysis and Gathering Requirement</w:t>
-      </w:r>
-      <w:bookmarkEnd w:id="17"/>
     </w:p>
     <w:p>
       <w:pPr>
@@ -3889,11 +3373,11 @@
       <w:pPr>
         <w:pStyle w:val="Heading3"/>
       </w:pPr>
-      <w:bookmarkStart w:id="18" w:name="_Toc132581144"/>
+      <w:bookmarkStart w:id="17" w:name="_Toc132581144"/>
       <w:r>
         <w:t>Project Design Phase</w:t>
       </w:r>
-      <w:bookmarkEnd w:id="18"/>
+      <w:bookmarkEnd w:id="17"/>
     </w:p>
     <w:p/>
     <w:p>
@@ -3967,6 +3451,534 @@
       </w:pPr>
       <w:r>
         <w:t>Technical Specifications: The technical specifications of the online bookstore project encompass the detailed specifications of the technology stack, programming languages, frameworks, libraries, and other tools that will be used for development. It includes decisions on the backend and frontend technologies, API integrations, and other technical aspects. The technical specifications should align with the overall project requirements and objectives, ensuring that the project is developed in a standardized and efficient manner.</w:t>
+      </w:r>
+    </w:p>
+    <w:p>
+      <w:pPr>
+        <w:rPr>
+          <w:color w:val="262626" w:themeColor="text1" w:themeTint="D9"/>
+        </w:rPr>
+      </w:pPr>
+      <w:r>
+        <w:br w:type="page"/>
+      </w:r>
+    </w:p>
+    <w:p>
+      <w:pPr>
+        <w:pStyle w:val="Heading1"/>
+        <w:rPr>
+          <w:color w:val="262626" w:themeColor="text1" w:themeTint="D9"/>
+          <w:lang w:val="en-US"/>
+        </w:rPr>
+      </w:pPr>
+      <w:r>
+        <w:rPr>
+          <w:color w:val="262626" w:themeColor="text1" w:themeTint="D9"/>
+          <w:lang w:val="en-US"/>
+        </w:rPr>
+        <w:lastRenderedPageBreak/>
+        <w:t>Technology Stack</w:t>
+      </w:r>
+    </w:p>
+    <w:p>
+      <w:pPr>
+        <w:pStyle w:val="NoSpacing"/>
+        <w:ind w:left="0"/>
+        <w:rPr>
+          <w:lang w:val="en-US"/>
+        </w:rPr>
+      </w:pPr>
+      <w:r>
+        <w:rPr>
+          <w:lang w:val="en-US"/>
+        </w:rPr>
+        <w:t>The development of an online bookstore requires careful consideration of the appropriate technologies to ensure the successful implementation of the project. In this section, we will discuss in detail the technologies that will be utilized in our online bookstore project, including the development environment, programming languages, frameworks, databases, version control, design tools, and communication tools.</w:t>
+      </w:r>
+    </w:p>
+    <w:p>
+      <w:pPr>
+        <w:pStyle w:val="NoSpacing"/>
+        <w:rPr>
+          <w:lang w:val="en-US"/>
+        </w:rPr>
+      </w:pPr>
+    </w:p>
+    <w:p>
+      <w:pPr>
+        <w:pStyle w:val="NoSpacing"/>
+        <w:ind w:left="0"/>
+        <w:rPr>
+          <w:b/>
+          <w:bCs/>
+          <w:lang w:val="en-US"/>
+        </w:rPr>
+      </w:pPr>
+      <w:r>
+        <w:rPr>
+          <w:b/>
+          <w:bCs/>
+          <w:lang w:val="en-US"/>
+        </w:rPr>
+        <w:t>Development Environment:</w:t>
+      </w:r>
+    </w:p>
+    <w:p>
+      <w:pPr>
+        <w:pStyle w:val="NoSpacing"/>
+        <w:ind w:left="0"/>
+        <w:rPr>
+          <w:lang w:val="en-US"/>
+        </w:rPr>
+      </w:pPr>
+      <w:r>
+        <w:rPr>
+          <w:lang w:val="en-US"/>
+        </w:rPr>
+        <w:t>For the development of our online bookstore project, we will be using Visual Studio Code (VSCode) as our primary integrated development environment (IDE). VSCode is a powerful and widely used code editor that provides a rich set of features for web development, including advanced code editing capabilities, syntax highlighting, code completion, debugging, and source control integration. Its extensibility through plugins and integrations with other tools makes it a popular choice among developers for building web applications.</w:t>
+      </w:r>
+    </w:p>
+    <w:p>
+      <w:pPr>
+        <w:pStyle w:val="NoSpacing"/>
+        <w:rPr>
+          <w:lang w:val="en-US"/>
+        </w:rPr>
+      </w:pPr>
+    </w:p>
+    <w:p>
+      <w:pPr>
+        <w:pStyle w:val="NoSpacing"/>
+        <w:ind w:left="0"/>
+        <w:rPr>
+          <w:b/>
+          <w:bCs/>
+          <w:lang w:val="en-US"/>
+        </w:rPr>
+      </w:pPr>
+      <w:r>
+        <w:rPr>
+          <w:b/>
+          <w:bCs/>
+          <w:lang w:val="en-US"/>
+        </w:rPr>
+        <w:t>Programming Languages:</w:t>
+      </w:r>
+    </w:p>
+    <w:p>
+      <w:pPr>
+        <w:pStyle w:val="NoSpacing"/>
+        <w:ind w:left="0"/>
+        <w:rPr>
+          <w:lang w:val="en-US"/>
+        </w:rPr>
+      </w:pPr>
+      <w:r>
+        <w:rPr>
+          <w:lang w:val="en-US"/>
+        </w:rPr>
+        <w:t>The main programming languages we will be using for our online bookstore project are HTML (Hypertext Markup Language), CSS (Cascading Style Sheets), and JavaScript. HTML is used for creating the structure and content of web pages, CSS is used for styling and layout, and JavaScript is used for adding interactivity and dynamic functionality to our web application. JavaScript, being a versatile and widely used scripting language, will be essential for implementing various features of our online bookstore, such as search functionality, shopping cart management, and user authentication.</w:t>
+      </w:r>
+    </w:p>
+    <w:p>
+      <w:pPr>
+        <w:pStyle w:val="NoSpacing"/>
+        <w:rPr>
+          <w:lang w:val="en-US"/>
+        </w:rPr>
+      </w:pPr>
+    </w:p>
+    <w:p>
+      <w:pPr>
+        <w:pStyle w:val="NoSpacing"/>
+        <w:ind w:left="0"/>
+        <w:rPr>
+          <w:b/>
+          <w:bCs/>
+          <w:lang w:val="en-US"/>
+        </w:rPr>
+      </w:pPr>
+      <w:r>
+        <w:rPr>
+          <w:b/>
+          <w:bCs/>
+          <w:lang w:val="en-US"/>
+        </w:rPr>
+        <w:t>Frameworks:</w:t>
+      </w:r>
+    </w:p>
+    <w:p>
+      <w:pPr>
+        <w:pStyle w:val="NoSpacing"/>
+        <w:ind w:left="0"/>
+        <w:rPr>
+          <w:lang w:val="en-US"/>
+        </w:rPr>
+      </w:pPr>
+      <w:r>
+        <w:rPr>
+          <w:lang w:val="en-US"/>
+        </w:rPr>
+        <w:t xml:space="preserve">To streamline our development process and enhance the functionality of our online bookstore, we will be using several frameworks. Node.js, a server-side JavaScript runtime, along with Express, a popular web application framework for Node.js, will be used for building the backend </w:t>
+      </w:r>
+      <w:r>
+        <w:rPr>
+          <w:lang w:val="en-US"/>
+        </w:rPr>
+        <w:lastRenderedPageBreak/>
+        <w:t>of our online bookstore. Node.js provides a scalable and efficient platform for building server-side applications, while Express offers a minimalistic and flexible framework for handling HTTP requests, routing, and building RESTful APIs. Together, Node.js and Express will allow us to build a robust and scalable backend for our online bookstore, handling user requests, managing data, and interacting with the database.</w:t>
+      </w:r>
+    </w:p>
+    <w:p>
+      <w:pPr>
+        <w:pStyle w:val="NoSpacing"/>
+        <w:rPr>
+          <w:lang w:val="en-US"/>
+        </w:rPr>
+      </w:pPr>
+    </w:p>
+    <w:p>
+      <w:pPr>
+        <w:pStyle w:val="NoSpacing"/>
+        <w:ind w:left="0"/>
+        <w:rPr>
+          <w:b/>
+          <w:bCs/>
+          <w:lang w:val="en-US"/>
+        </w:rPr>
+      </w:pPr>
+      <w:r>
+        <w:rPr>
+          <w:b/>
+          <w:bCs/>
+          <w:lang w:val="en-US"/>
+        </w:rPr>
+        <w:t>Databases:</w:t>
+      </w:r>
+    </w:p>
+    <w:p>
+      <w:pPr>
+        <w:pStyle w:val="NoSpacing"/>
+        <w:ind w:left="0"/>
+        <w:rPr>
+          <w:lang w:val="en-US"/>
+        </w:rPr>
+      </w:pPr>
+      <w:r>
+        <w:rPr>
+          <w:lang w:val="en-US"/>
+        </w:rPr>
+        <w:t>We will be using MySQL as our relational database management system (RDBMS) for our online bookstore project. MySQL is a widely used and open-source RDBMS known for its reliability, scalability, and ease of integration with web applications. It provides robust features for storing, retrieving, and managing structured data, making it an ideal choice for our online bookstore. We will also be utilizing MySQL Workbench, a popular graphical tool for designing, developing, and managing MySQL databases. MySQL Workbench provides a user-friendly interface for designing database schemas, creating tables, managing data, and performing advanced database operations, which will greatly simplify our database management tasks throughout the project.</w:t>
+      </w:r>
+    </w:p>
+    <w:p>
+      <w:pPr>
+        <w:pStyle w:val="NoSpacing"/>
+        <w:rPr>
+          <w:lang w:val="en-US"/>
+        </w:rPr>
+      </w:pPr>
+    </w:p>
+    <w:p>
+      <w:pPr>
+        <w:pStyle w:val="NoSpacing"/>
+        <w:ind w:left="0"/>
+        <w:rPr>
+          <w:b/>
+          <w:bCs/>
+          <w:lang w:val="en-US"/>
+        </w:rPr>
+      </w:pPr>
+      <w:r>
+        <w:rPr>
+          <w:b/>
+          <w:bCs/>
+          <w:lang w:val="en-US"/>
+        </w:rPr>
+        <w:t>Version Control:</w:t>
+      </w:r>
+    </w:p>
+    <w:p>
+      <w:pPr>
+        <w:pStyle w:val="NoSpacing"/>
+        <w:ind w:left="0"/>
+        <w:rPr>
+          <w:lang w:val="en-US"/>
+        </w:rPr>
+      </w:pPr>
+      <w:r>
+        <w:rPr>
+          <w:lang w:val="en-US"/>
+        </w:rPr>
+        <w:t>To facilitate collaborative development and version control, we will be using Git, a distributed version control system. Git allows multiple developers to work on the same codebase simultaneously, manage changes, and merge code seamlessly. It provides features such as versioning, branching, and merging, which are essential for managing code changes in a collaborative environment. We will also be utilizing GitHub, a web-based hosting service for Git repositories, as our remote repository for code collaboration and version control management. GitHub provides a centralized location for hosting and managing our codebase, allowing us to easily collaborate, review changes, and track issues and bugs.</w:t>
+      </w:r>
+    </w:p>
+    <w:p>
+      <w:pPr>
+        <w:pStyle w:val="NoSpacing"/>
+        <w:ind w:left="0"/>
+        <w:rPr>
+          <w:lang w:val="en-US"/>
+        </w:rPr>
+      </w:pPr>
+    </w:p>
+    <w:p>
+      <w:pPr>
+        <w:pStyle w:val="NoSpacing"/>
+        <w:ind w:left="0"/>
+        <w:rPr>
+          <w:b/>
+          <w:bCs/>
+          <w:lang w:val="en-US"/>
+        </w:rPr>
+      </w:pPr>
+      <w:r>
+        <w:rPr>
+          <w:b/>
+          <w:bCs/>
+          <w:lang w:val="en-US"/>
+        </w:rPr>
+        <w:t>Design Tools:</w:t>
+      </w:r>
+    </w:p>
+    <w:p>
+      <w:pPr>
+        <w:pStyle w:val="NoSpacing"/>
+        <w:ind w:left="0"/>
+        <w:rPr>
+          <w:lang w:val="en-US"/>
+        </w:rPr>
+      </w:pPr>
+      <w:r>
+        <w:rPr>
+          <w:lang w:val="en-US"/>
+        </w:rPr>
+        <w:t xml:space="preserve">For designing the user interface (UI) and user experience (UX) of our online bookstore, we will be using draw.io and Figma, two popular design tools. Draw.io is a diagramming tool that allows us </w:t>
+      </w:r>
+      <w:r>
+        <w:rPr>
+          <w:lang w:val="en-US"/>
+        </w:rPr>
+        <w:lastRenderedPageBreak/>
+        <w:t>to create wireframes and mockups for our web application. It provides a wide range of pre-built UI elements and templates, making it easy to design and visualize the layout and flow of our online bookstore. Figma, on the other hand, is a powerful UI/UX design tool that provides a collaborative and interactive environment for designing and prototyping web interfaces. It offers a wide range of design tools and features, including vector editing, design components, and interactive prototyping, which will enable us to create visually appealing and user-friendly interfaces for our online bookstore.</w:t>
+      </w:r>
+    </w:p>
+    <w:p>
+      <w:pPr>
+        <w:pStyle w:val="NoSpacing"/>
+        <w:ind w:left="0"/>
+        <w:rPr>
+          <w:lang w:val="en-US"/>
+        </w:rPr>
+      </w:pPr>
+    </w:p>
+    <w:p>
+      <w:pPr>
+        <w:pStyle w:val="NoSpacing"/>
+        <w:ind w:left="0"/>
+        <w:rPr>
+          <w:b/>
+          <w:bCs/>
+          <w:lang w:val="en-US"/>
+        </w:rPr>
+      </w:pPr>
+      <w:r>
+        <w:rPr>
+          <w:b/>
+          <w:bCs/>
+          <w:lang w:val="en-US"/>
+        </w:rPr>
+        <w:t>Documentation and Presentation Tools:</w:t>
+      </w:r>
+    </w:p>
+    <w:p>
+      <w:pPr>
+        <w:pStyle w:val="NoSpacing"/>
+        <w:ind w:left="0"/>
+        <w:rPr>
+          <w:lang w:val="en-US"/>
+        </w:rPr>
+      </w:pPr>
+      <w:r>
+        <w:rPr>
+          <w:lang w:val="en-US"/>
+        </w:rPr>
+        <w:t>For creating documentation and presentations related to our online bookstore project, we will be using Microsoft PowerPoint and Microsoft Word. Microsoft PowerPoint is a widely used presentation software that offers rich features for creating slideshows and presentations. Microsoft Word is a widely used word processing tool that provides robust features for creating documents, reports, and user guides. These tools will be used to create documentation, reports, and presentations for stakeholders, team members, and end-users.</w:t>
+      </w:r>
+    </w:p>
+    <w:p>
+      <w:pPr>
+        <w:pStyle w:val="NoSpacing"/>
+        <w:ind w:left="0"/>
+        <w:rPr>
+          <w:lang w:val="en-US"/>
+        </w:rPr>
+      </w:pPr>
+    </w:p>
+    <w:p>
+      <w:pPr>
+        <w:pStyle w:val="NoSpacing"/>
+        <w:ind w:left="0"/>
+        <w:rPr>
+          <w:b/>
+          <w:bCs/>
+          <w:lang w:val="en-US"/>
+        </w:rPr>
+      </w:pPr>
+      <w:r>
+        <w:rPr>
+          <w:b/>
+          <w:bCs/>
+          <w:lang w:val="en-US"/>
+        </w:rPr>
+        <w:t>Communication Tools:</w:t>
+      </w:r>
+    </w:p>
+    <w:p>
+      <w:pPr>
+        <w:pStyle w:val="NoSpacing"/>
+        <w:ind w:left="0"/>
+        <w:rPr>
+          <w:lang w:val="en-US"/>
+        </w:rPr>
+      </w:pPr>
+      <w:r>
+        <w:rPr>
+          <w:lang w:val="en-US"/>
+        </w:rPr>
+        <w:t>Effective communication and collaboration are essential for the success of any project. For our online bookstore project, we will be utilizing Microsoft Teams as our primary communication tool. Microsoft Teams is a popular communication and collaboration platform that provides features such as messaging, video conferencing, file sharing, and project management tools. It will allow our team to communicate, collaborate, and share project updates, files, and feedback in real-time, facilitating efficient coordination and teamwork throughout the project.</w:t>
+      </w:r>
+    </w:p>
+    <w:p>
+      <w:pPr>
+        <w:pStyle w:val="NoSpacing"/>
+        <w:rPr>
+          <w:lang w:val="en-US"/>
+        </w:rPr>
+      </w:pPr>
+    </w:p>
+    <w:p>
+      <w:pPr>
+        <w:pStyle w:val="NoSpacing"/>
+        <w:ind w:left="0"/>
+        <w:rPr>
+          <w:b/>
+          <w:bCs/>
+          <w:lang w:val="en-US"/>
+        </w:rPr>
+      </w:pPr>
+      <w:r>
+        <w:rPr>
+          <w:b/>
+          <w:bCs/>
+          <w:lang w:val="en-US"/>
+        </w:rPr>
+        <w:t>Web Browsers:</w:t>
+      </w:r>
+    </w:p>
+    <w:p>
+      <w:pPr>
+        <w:pStyle w:val="NoSpacing"/>
+        <w:ind w:left="0"/>
+        <w:rPr>
+          <w:lang w:val="en-US"/>
+        </w:rPr>
+      </w:pPr>
+      <w:r>
+        <w:rPr>
+          <w:lang w:val="en-US"/>
+        </w:rPr>
+        <w:t xml:space="preserve">As our online bookstore project is a web application, the choice of web browsers for testing and development is crucial. We will be primarily using Google Chrome as our main web browser for development and testing. Google Chrome is one of the most widely used web browsers, known for its developer-friendly tools, debugging capabilities, and compatibility with modern web </w:t>
+      </w:r>
+      <w:r>
+        <w:rPr>
+          <w:lang w:val="en-US"/>
+        </w:rPr>
+        <w:lastRenderedPageBreak/>
+        <w:t>technologies. It will allow us to ensure that our online bookstore is optimized for performance and functionality across different web browsers.</w:t>
+      </w:r>
+    </w:p>
+    <w:p>
+      <w:pPr>
+        <w:pStyle w:val="NoSpacing"/>
+        <w:rPr>
+          <w:lang w:val="en-US"/>
+        </w:rPr>
+      </w:pPr>
+    </w:p>
+    <w:p>
+      <w:pPr>
+        <w:pStyle w:val="NoSpacing"/>
+        <w:ind w:left="0"/>
+        <w:rPr>
+          <w:lang w:val="en-US"/>
+        </w:rPr>
+      </w:pPr>
+      <w:r>
+        <w:rPr>
+          <w:lang w:val="en-US"/>
+        </w:rPr>
+        <w:t>In conclusion, the selection of appropriate technologies plays a critical role in the successful development of an online bookstore project. The technologies we will be using for our project include Visual Studio Code (VSCode) for coding and development, HTML, CSS, and JavaScript for front-end development, Node.js and Express for back-end development, MySQL and MySQL Workbench for database management, Git and GitHub for version control and collaboration, draw.io and Figma for design and mockup creation, Microsoft PowerPoint and Microsoft Word for documentation and presentation, and Google Chrome for testing and debugging.</w:t>
+      </w:r>
+    </w:p>
+    <w:p>
+      <w:pPr>
+        <w:pStyle w:val="NoSpacing"/>
+        <w:rPr>
+          <w:lang w:val="en-US"/>
+        </w:rPr>
+      </w:pPr>
+    </w:p>
+    <w:p>
+      <w:pPr>
+        <w:pStyle w:val="NoSpacing"/>
+        <w:ind w:left="0"/>
+        <w:rPr>
+          <w:lang w:val="en-US"/>
+        </w:rPr>
+      </w:pPr>
+      <w:r>
+        <w:rPr>
+          <w:lang w:val="en-US"/>
+        </w:rPr>
+        <w:t>These technologies provide a robust and comprehensive framework for developing an efficient and user-friendly online bookstore. They offer a wide range of features and tools that will enable us to create a visually appealing, interactive, and secure online bookstore for our users. By leveraging these technologies, we aim to deliver a high-quality and seamless online shopping experience for book lovers while ensuring efficient collaboration among team members and maintaining version control throughout the development process.</w:t>
+      </w:r>
+    </w:p>
+    <w:p>
+      <w:pPr>
+        <w:pStyle w:val="NoSpacing"/>
+        <w:rPr>
+          <w:lang w:val="en-US"/>
+        </w:rPr>
+      </w:pPr>
+    </w:p>
+    <w:p>
+      <w:pPr>
+        <w:pStyle w:val="NoSpacing"/>
+        <w:ind w:left="0"/>
+        <w:rPr>
+          <w:lang w:val="en-US"/>
+        </w:rPr>
+      </w:pPr>
+      <w:r>
+        <w:rPr>
+          <w:lang w:val="en-US"/>
+        </w:rPr>
+        <w:t>Overall, the survey of technology for our online bookstore project has been carefully conducted, considering the requirements, functionality, and scalability of the project. The selected technologies are widely used and well-established in the web development community, ensuring a stable and reliable foundation for our project. We are confident that these technologies will empower us to build a successful and feature-rich online bookstore that meets the needs of our users and provides a seamless online shopping experience.</w:t>
+      </w:r>
+      <w:r>
+        <w:rPr>
+          <w:lang w:val="en-US"/>
+        </w:rPr>
+        <w:br w:type="page"/>
+      </w:r>
+    </w:p>
+    <w:p>
+      <w:pPr>
+        <w:pStyle w:val="Heading1"/>
+      </w:pPr>
+      <w:r>
+        <w:lastRenderedPageBreak/>
+        <w:t>Project Implementation</w:t>
       </w:r>
     </w:p>
     <w:sectPr>

</xml_diff>

<commit_message>
HuyNguyen - Fix bug, and import some function
</commit_message>
<xml_diff>
--- a/Document/Online-bookstore-project-document.docx
+++ b/Document/Online-bookstore-project-document.docx
@@ -1,6 +1,6 @@
 
 <file path=word/document.xml><?xml version="1.0" encoding="utf-8"?>
-<w:document xmlns:wpc="http://schemas.microsoft.com/office/word/2010/wordprocessingCanvas" xmlns:cx="http://schemas.microsoft.com/office/drawing/2014/chartex" xmlns:cx1="http://schemas.microsoft.com/office/drawing/2015/9/8/chartex" xmlns:cx2="http://schemas.microsoft.com/office/drawing/2015/10/21/chartex" xmlns:cx3="http://schemas.microsoft.com/office/drawing/2016/5/9/chartex" xmlns:cx4="http://schemas.microsoft.com/office/drawing/2016/5/10/chartex" xmlns:cx5="http://schemas.microsoft.com/office/drawing/2016/5/11/chartex" xmlns:cx6="http://schemas.microsoft.com/office/drawing/2016/5/12/chartex" xmlns:cx7="http://schemas.microsoft.com/office/drawing/2016/5/13/chartex" xmlns:cx8="http://schemas.microsoft.com/office/drawing/2016/5/14/chartex" xmlns:mc="http://schemas.openxmlformats.org/markup-compatibility/2006" xmlns:aink="http://schemas.microsoft.com/office/drawing/2016/ink" xmlns:am3d="http://schemas.microsoft.com/office/drawing/2017/model3d" xmlns:o="urn:schemas-microsoft-com:office:office" xmlns:oel="http://schemas.microsoft.com/office/2019/extlst" xmlns:r="http://schemas.openxmlformats.org/officeDocument/2006/relationships" xmlns:m="http://schemas.openxmlformats.org/officeDocument/2006/math" xmlns:v="urn:schemas-microsoft-com:vml" xmlns:wp14="http://schemas.microsoft.com/office/word/2010/wordprocessingDrawing" xmlns:wp="http://schemas.openxmlformats.org/drawingml/2006/wordprocessingDrawing" xmlns:w10="urn:schemas-microsoft-com:office:word" xmlns:w="http://schemas.openxmlformats.org/wordprocessingml/2006/main" xmlns:w14="http://schemas.microsoft.com/office/word/2010/wordml" xmlns:w15="http://schemas.microsoft.com/office/word/2012/wordml" xmlns:w16cex="http://schemas.microsoft.com/office/word/2018/wordml/cex" xmlns:w16cid="http://schemas.microsoft.com/office/word/2016/wordml/cid" xmlns:w16="http://schemas.microsoft.com/office/word/2018/wordml" xmlns:w16du="http://schemas.microsoft.com/office/word/2023/wordml/word16du" xmlns:w16sdtdh="http://schemas.microsoft.com/office/word/2020/wordml/sdtdatahash" xmlns:w16se="http://schemas.microsoft.com/office/word/2015/wordml/symex" xmlns:wpg="http://schemas.microsoft.com/office/word/2010/wordprocessingGroup" xmlns:wpi="http://schemas.microsoft.com/office/word/2010/wordprocessingInk" xmlns:wne="http://schemas.microsoft.com/office/word/2006/wordml" xmlns:wps="http://schemas.microsoft.com/office/word/2010/wordprocessingShape" mc:Ignorable="w14 w15 w16se w16cid w16 w16cex w16sdtdh wp14">
+<w:document xmlns:wpc="http://schemas.microsoft.com/office/word/2010/wordprocessingCanvas" xmlns:cx="http://schemas.microsoft.com/office/drawing/2014/chartex" xmlns:cx1="http://schemas.microsoft.com/office/drawing/2015/9/8/chartex" xmlns:cx2="http://schemas.microsoft.com/office/drawing/2015/10/21/chartex" xmlns:cx3="http://schemas.microsoft.com/office/drawing/2016/5/9/chartex" xmlns:cx4="http://schemas.microsoft.com/office/drawing/2016/5/10/chartex" xmlns:cx5="http://schemas.microsoft.com/office/drawing/2016/5/11/chartex" xmlns:cx6="http://schemas.microsoft.com/office/drawing/2016/5/12/chartex" xmlns:cx7="http://schemas.microsoft.com/office/drawing/2016/5/13/chartex" xmlns:cx8="http://schemas.microsoft.com/office/drawing/2016/5/14/chartex" xmlns:mc="http://schemas.openxmlformats.org/markup-compatibility/2006" xmlns:aink="http://schemas.microsoft.com/office/drawing/2016/ink" xmlns:am3d="http://schemas.microsoft.com/office/drawing/2017/model3d" xmlns:o="urn:schemas-microsoft-com:office:office" xmlns:oel="http://schemas.microsoft.com/office/2019/extlst" xmlns:r="http://schemas.openxmlformats.org/officeDocument/2006/relationships" xmlns:m="http://schemas.openxmlformats.org/officeDocument/2006/math" xmlns:v="urn:schemas-microsoft-com:vml" xmlns:wp14="http://schemas.microsoft.com/office/word/2010/wordprocessingDrawing" xmlns:wp="http://schemas.openxmlformats.org/drawingml/2006/wordprocessingDrawing" xmlns:w10="urn:schemas-microsoft-com:office:word" xmlns:w="http://schemas.openxmlformats.org/wordprocessingml/2006/main" xmlns:w14="http://schemas.microsoft.com/office/word/2010/wordml" xmlns:w15="http://schemas.microsoft.com/office/word/2012/wordml" xmlns:w16cex="http://schemas.microsoft.com/office/word/2018/wordml/cex" xmlns:w16cid="http://schemas.microsoft.com/office/word/2016/wordml/cid" xmlns:w16="http://schemas.microsoft.com/office/word/2018/wordml" xmlns:w16sdtdh="http://schemas.microsoft.com/office/word/2020/wordml/sdtdatahash" xmlns:w16se="http://schemas.microsoft.com/office/word/2015/wordml/symex" xmlns:wpg="http://schemas.microsoft.com/office/word/2010/wordprocessingGroup" xmlns:wpi="http://schemas.microsoft.com/office/word/2010/wordprocessingInk" xmlns:wne="http://schemas.microsoft.com/office/word/2006/wordml" xmlns:wps="http://schemas.microsoft.com/office/word/2010/wordprocessingShape" mc:Ignorable="w14 w15 w16se w16cid w16 w16cex w16sdtdh wp14">
   <w:body>
     <w:p>
       <w:pPr>
@@ -265,7 +265,7 @@
           <w:lang w:val="en-US"/>
         </w:rPr>
       </w:pPr>
-      <w:bookmarkStart w:id="0" w:name="_Toc132581126"/>
+      <w:bookmarkStart w:id="0" w:name="_Toc135663179"/>
       <w:r>
         <w:rPr>
           <w:lang w:val="en-US"/>
@@ -409,7 +409,7 @@
             </w:rPr>
             <w:fldChar w:fldCharType="separate"/>
           </w:r>
-          <w:hyperlink w:anchor="_Toc132581126" w:history="1">
+          <w:hyperlink w:anchor="_Toc135663179" w:history="1">
             <w:r>
               <w:rPr>
                 <w:rStyle w:val="Hyperlink"/>
@@ -437,7 +437,7 @@
                 <w:noProof/>
                 <w:webHidden/>
               </w:rPr>
-              <w:instrText xml:space="preserve"> PAGEREF _Toc132581126 \h </w:instrText>
+              <w:instrText xml:space="preserve"> PAGEREF _Toc135663179 \h </w:instrText>
             </w:r>
             <w:r>
               <w:rPr>
@@ -483,7 +483,7 @@
               <w:noProof/>
             </w:rPr>
           </w:pPr>
-          <w:hyperlink w:anchor="_Toc132581127" w:history="1">
+          <w:hyperlink w:anchor="_Toc135663180" w:history="1">
             <w:r>
               <w:rPr>
                 <w:rStyle w:val="Hyperlink"/>
@@ -511,7 +511,7 @@
                 <w:noProof/>
                 <w:webHidden/>
               </w:rPr>
-              <w:instrText xml:space="preserve"> PAGEREF _Toc132581127 \h </w:instrText>
+              <w:instrText xml:space="preserve"> PAGEREF _Toc135663180 \h </w:instrText>
             </w:r>
             <w:r>
               <w:rPr>
@@ -557,7 +557,7 @@
               <w:szCs w:val="24"/>
             </w:rPr>
           </w:pPr>
-          <w:hyperlink w:anchor="_Toc132581128" w:history="1">
+          <w:hyperlink w:anchor="_Toc135663181" w:history="1">
             <w:r>
               <w:rPr>
                 <w:rStyle w:val="Hyperlink"/>
@@ -585,7 +585,7 @@
                 <w:noProof/>
                 <w:webHidden/>
               </w:rPr>
-              <w:instrText xml:space="preserve"> PAGEREF _Toc132581128 \h </w:instrText>
+              <w:instrText xml:space="preserve"> PAGEREF _Toc135663181 \h </w:instrText>
             </w:r>
             <w:r>
               <w:rPr>
@@ -631,7 +631,7 @@
               <w:szCs w:val="24"/>
             </w:rPr>
           </w:pPr>
-          <w:hyperlink w:anchor="_Toc132581129" w:history="1">
+          <w:hyperlink w:anchor="_Toc135663182" w:history="1">
             <w:r>
               <w:rPr>
                 <w:rStyle w:val="Hyperlink"/>
@@ -659,7 +659,7 @@
                 <w:noProof/>
                 <w:webHidden/>
               </w:rPr>
-              <w:instrText xml:space="preserve"> PAGEREF _Toc132581129 \h </w:instrText>
+              <w:instrText xml:space="preserve"> PAGEREF _Toc135663182 \h </w:instrText>
             </w:r>
             <w:r>
               <w:rPr>
@@ -705,7 +705,7 @@
               <w:szCs w:val="24"/>
             </w:rPr>
           </w:pPr>
-          <w:hyperlink w:anchor="_Toc132581130" w:history="1">
+          <w:hyperlink w:anchor="_Toc135663183" w:history="1">
             <w:r>
               <w:rPr>
                 <w:rStyle w:val="Hyperlink"/>
@@ -733,7 +733,7 @@
                 <w:noProof/>
                 <w:webHidden/>
               </w:rPr>
-              <w:instrText xml:space="preserve"> PAGEREF _Toc132581130 \h </w:instrText>
+              <w:instrText xml:space="preserve"> PAGEREF _Toc135663183 \h </w:instrText>
             </w:r>
             <w:r>
               <w:rPr>
@@ -779,7 +779,7 @@
               <w:noProof/>
             </w:rPr>
           </w:pPr>
-          <w:hyperlink w:anchor="_Toc132581131" w:history="1">
+          <w:hyperlink w:anchor="_Toc135663184" w:history="1">
             <w:r>
               <w:rPr>
                 <w:rStyle w:val="Hyperlink"/>
@@ -807,7 +807,7 @@
                 <w:noProof/>
                 <w:webHidden/>
               </w:rPr>
-              <w:instrText xml:space="preserve"> PAGEREF _Toc132581131 \h </w:instrText>
+              <w:instrText xml:space="preserve"> PAGEREF _Toc135663184 \h </w:instrText>
             </w:r>
             <w:r>
               <w:rPr>
@@ -853,7 +853,7 @@
               <w:szCs w:val="24"/>
             </w:rPr>
           </w:pPr>
-          <w:hyperlink w:anchor="_Toc132581132" w:history="1">
+          <w:hyperlink w:anchor="_Toc135663185" w:history="1">
             <w:r>
               <w:rPr>
                 <w:rStyle w:val="Hyperlink"/>
@@ -881,7 +881,7 @@
                 <w:noProof/>
                 <w:webHidden/>
               </w:rPr>
-              <w:instrText xml:space="preserve"> PAGEREF _Toc132581132 \h </w:instrText>
+              <w:instrText xml:space="preserve"> PAGEREF _Toc135663185 \h </w:instrText>
             </w:r>
             <w:r>
               <w:rPr>
@@ -927,7 +927,7 @@
               <w:szCs w:val="24"/>
             </w:rPr>
           </w:pPr>
-          <w:hyperlink w:anchor="_Toc132581133" w:history="1">
+          <w:hyperlink w:anchor="_Toc135663186" w:history="1">
             <w:r>
               <w:rPr>
                 <w:rStyle w:val="Hyperlink"/>
@@ -954,7 +954,7 @@
                 <w:noProof/>
                 <w:webHidden/>
               </w:rPr>
-              <w:instrText xml:space="preserve"> PAGEREF _Toc132581133 \h </w:instrText>
+              <w:instrText xml:space="preserve"> PAGEREF _Toc135663186 \h </w:instrText>
             </w:r>
             <w:r>
               <w:rPr>
@@ -1000,7 +1000,7 @@
               <w:szCs w:val="24"/>
             </w:rPr>
           </w:pPr>
-          <w:hyperlink w:anchor="_Toc132581134" w:history="1">
+          <w:hyperlink w:anchor="_Toc135663187" w:history="1">
             <w:r>
               <w:rPr>
                 <w:rStyle w:val="Hyperlink"/>
@@ -1027,7 +1027,7 @@
                 <w:noProof/>
                 <w:webHidden/>
               </w:rPr>
-              <w:instrText xml:space="preserve"> PAGEREF _Toc132581134 \h </w:instrText>
+              <w:instrText xml:space="preserve"> PAGEREF _Toc135663187 \h </w:instrText>
             </w:r>
             <w:r>
               <w:rPr>
@@ -1073,7 +1073,7 @@
               <w:szCs w:val="24"/>
             </w:rPr>
           </w:pPr>
-          <w:hyperlink w:anchor="_Toc132581135" w:history="1">
+          <w:hyperlink w:anchor="_Toc135663188" w:history="1">
             <w:r>
               <w:rPr>
                 <w:rStyle w:val="Hyperlink"/>
@@ -1108,7 +1108,7 @@
                 <w:noProof/>
                 <w:webHidden/>
               </w:rPr>
-              <w:instrText xml:space="preserve"> PAGEREF _Toc132581135 \h </w:instrText>
+              <w:instrText xml:space="preserve"> PAGEREF _Toc135663188 \h </w:instrText>
             </w:r>
             <w:r>
               <w:rPr>
@@ -1154,7 +1154,7 @@
               <w:szCs w:val="24"/>
             </w:rPr>
           </w:pPr>
-          <w:hyperlink w:anchor="_Toc132581136" w:history="1">
+          <w:hyperlink w:anchor="_Toc135663189" w:history="1">
             <w:r>
               <w:rPr>
                 <w:rStyle w:val="Hyperlink"/>
@@ -1181,7 +1181,7 @@
                 <w:noProof/>
                 <w:webHidden/>
               </w:rPr>
-              <w:instrText xml:space="preserve"> PAGEREF _Toc132581136 \h </w:instrText>
+              <w:instrText xml:space="preserve"> PAGEREF _Toc135663189 \h </w:instrText>
             </w:r>
             <w:r>
               <w:rPr>
@@ -1227,7 +1227,7 @@
               <w:szCs w:val="24"/>
             </w:rPr>
           </w:pPr>
-          <w:hyperlink w:anchor="_Toc132581137" w:history="1">
+          <w:hyperlink w:anchor="_Toc135663190" w:history="1">
             <w:r>
               <w:rPr>
                 <w:rStyle w:val="Hyperlink"/>
@@ -1254,7 +1254,7 @@
                 <w:noProof/>
                 <w:webHidden/>
               </w:rPr>
-              <w:instrText xml:space="preserve"> PAGEREF _Toc132581137 \h </w:instrText>
+              <w:instrText xml:space="preserve"> PAGEREF _Toc135663190 \h </w:instrText>
             </w:r>
             <w:r>
               <w:rPr>
@@ -1300,22 +1300,87 @@
               <w:noProof/>
             </w:rPr>
           </w:pPr>
-          <w:hyperlink w:anchor="_Toc132581138" w:history="1">
+          <w:hyperlink w:anchor="_Toc135663191" w:history="1">
             <w:r>
               <w:rPr>
                 <w:rStyle w:val="Hyperlink"/>
                 <w:noProof/>
                 <w:lang w:val="en-US"/>
               </w:rPr>
-              <w:t>Chapter 3:</w:t>
-            </w:r>
+              <w:t>Chapter 3: Methodology</w:t>
+            </w:r>
+            <w:r>
+              <w:rPr>
+                <w:noProof/>
+                <w:webHidden/>
+              </w:rPr>
+              <w:tab/>
+            </w:r>
+            <w:r>
+              <w:rPr>
+                <w:noProof/>
+                <w:webHidden/>
+              </w:rPr>
+              <w:fldChar w:fldCharType="begin"/>
+            </w:r>
+            <w:r>
+              <w:rPr>
+                <w:noProof/>
+                <w:webHidden/>
+              </w:rPr>
+              <w:instrText xml:space="preserve"> PAGEREF _Toc135663191 \h </w:instrText>
+            </w:r>
+            <w:r>
+              <w:rPr>
+                <w:noProof/>
+                <w:webHidden/>
+              </w:rPr>
+            </w:r>
+            <w:r>
+              <w:rPr>
+                <w:noProof/>
+                <w:webHidden/>
+              </w:rPr>
+              <w:fldChar w:fldCharType="separate"/>
+            </w:r>
+            <w:r>
+              <w:rPr>
+                <w:noProof/>
+                <w:webHidden/>
+              </w:rPr>
+              <w:t>11</w:t>
+            </w:r>
+            <w:r>
+              <w:rPr>
+                <w:noProof/>
+                <w:webHidden/>
+              </w:rPr>
+              <w:fldChar w:fldCharType="end"/>
+            </w:r>
+          </w:hyperlink>
+        </w:p>
+        <w:p>
+          <w:pPr>
+            <w:pStyle w:val="TOC2"/>
+            <w:tabs>
+              <w:tab w:val="right" w:leader="dot" w:pos="9350"/>
+            </w:tabs>
+            <w:rPr>
+              <w:rFonts w:eastAsiaTheme="minorEastAsia" w:cstheme="minorBidi"/>
+              <w:b w:val="0"/>
+              <w:bCs w:val="0"/>
+              <w:noProof/>
+              <w:sz w:val="24"/>
+              <w:szCs w:val="24"/>
+            </w:rPr>
+          </w:pPr>
+          <w:hyperlink w:anchor="_Toc135663192" w:history="1">
             <w:r>
               <w:rPr>
                 <w:rStyle w:val="Hyperlink"/>
                 <w:noProof/>
-                <w:shd w:val="clear" w:color="auto" w:fill="FFFFFF"/>
-              </w:rPr>
-              <w:t xml:space="preserve"> SURVEY OF TECHNOLOGY</w:t>
+              </w:rPr>
+              <w:t>3.1 Research Methodology</w:t>
             </w:r>
             <w:r>
               <w:rPr>
@@ -1336,7 +1401,7 @@
                 <w:noProof/>
                 <w:webHidden/>
               </w:rPr>
-              <w:instrText xml:space="preserve"> PAGEREF _Toc132581138 \h </w:instrText>
+              <w:instrText xml:space="preserve"> PAGEREF _Toc135663192 \h </w:instrText>
             </w:r>
             <w:r>
               <w:rPr>
@@ -1357,6 +1422,294 @@
                 <w:webHidden/>
               </w:rPr>
               <w:t>11</w:t>
+            </w:r>
+            <w:r>
+              <w:rPr>
+                <w:noProof/>
+                <w:webHidden/>
+              </w:rPr>
+              <w:fldChar w:fldCharType="end"/>
+            </w:r>
+          </w:hyperlink>
+        </w:p>
+        <w:p>
+          <w:pPr>
+            <w:pStyle w:val="TOC2"/>
+            <w:tabs>
+              <w:tab w:val="right" w:leader="dot" w:pos="9350"/>
+            </w:tabs>
+            <w:rPr>
+              <w:rFonts w:eastAsiaTheme="minorEastAsia" w:cstheme="minorBidi"/>
+              <w:b w:val="0"/>
+              <w:bCs w:val="0"/>
+              <w:noProof/>
+              <w:sz w:val="24"/>
+              <w:szCs w:val="24"/>
+            </w:rPr>
+          </w:pPr>
+          <w:hyperlink w:anchor="_Toc135663193" w:history="1">
+            <w:r>
+              <w:rPr>
+                <w:rStyle w:val="Hyperlink"/>
+                <w:noProof/>
+              </w:rPr>
+              <w:t>3.2 Agile Methodology</w:t>
+            </w:r>
+            <w:r>
+              <w:rPr>
+                <w:noProof/>
+                <w:webHidden/>
+              </w:rPr>
+              <w:tab/>
+            </w:r>
+            <w:r>
+              <w:rPr>
+                <w:noProof/>
+                <w:webHidden/>
+              </w:rPr>
+              <w:fldChar w:fldCharType="begin"/>
+            </w:r>
+            <w:r>
+              <w:rPr>
+                <w:noProof/>
+                <w:webHidden/>
+              </w:rPr>
+              <w:instrText xml:space="preserve"> PAGEREF _Toc135663193 \h </w:instrText>
+            </w:r>
+            <w:r>
+              <w:rPr>
+                <w:noProof/>
+                <w:webHidden/>
+              </w:rPr>
+            </w:r>
+            <w:r>
+              <w:rPr>
+                <w:noProof/>
+                <w:webHidden/>
+              </w:rPr>
+              <w:fldChar w:fldCharType="separate"/>
+            </w:r>
+            <w:r>
+              <w:rPr>
+                <w:noProof/>
+                <w:webHidden/>
+              </w:rPr>
+              <w:t>12</w:t>
+            </w:r>
+            <w:r>
+              <w:rPr>
+                <w:noProof/>
+                <w:webHidden/>
+              </w:rPr>
+              <w:fldChar w:fldCharType="end"/>
+            </w:r>
+          </w:hyperlink>
+        </w:p>
+        <w:p>
+          <w:pPr>
+            <w:pStyle w:val="TOC2"/>
+            <w:tabs>
+              <w:tab w:val="right" w:leader="dot" w:pos="9350"/>
+            </w:tabs>
+            <w:rPr>
+              <w:rFonts w:eastAsiaTheme="minorEastAsia" w:cstheme="minorBidi"/>
+              <w:b w:val="0"/>
+              <w:bCs w:val="0"/>
+              <w:noProof/>
+              <w:sz w:val="24"/>
+              <w:szCs w:val="24"/>
+            </w:rPr>
+          </w:pPr>
+          <w:hyperlink w:anchor="_Toc135663194" w:history="1">
+            <w:r>
+              <w:rPr>
+                <w:rStyle w:val="Hyperlink"/>
+                <w:noProof/>
+              </w:rPr>
+              <w:t>3.3 Process</w:t>
+            </w:r>
+            <w:r>
+              <w:rPr>
+                <w:noProof/>
+                <w:webHidden/>
+              </w:rPr>
+              <w:tab/>
+            </w:r>
+            <w:r>
+              <w:rPr>
+                <w:noProof/>
+                <w:webHidden/>
+              </w:rPr>
+              <w:fldChar w:fldCharType="begin"/>
+            </w:r>
+            <w:r>
+              <w:rPr>
+                <w:noProof/>
+                <w:webHidden/>
+              </w:rPr>
+              <w:instrText xml:space="preserve"> PAGEREF _Toc135663194 \h </w:instrText>
+            </w:r>
+            <w:r>
+              <w:rPr>
+                <w:noProof/>
+                <w:webHidden/>
+              </w:rPr>
+            </w:r>
+            <w:r>
+              <w:rPr>
+                <w:noProof/>
+                <w:webHidden/>
+              </w:rPr>
+              <w:fldChar w:fldCharType="separate"/>
+            </w:r>
+            <w:r>
+              <w:rPr>
+                <w:noProof/>
+                <w:webHidden/>
+              </w:rPr>
+              <w:t>14</w:t>
+            </w:r>
+            <w:r>
+              <w:rPr>
+                <w:noProof/>
+                <w:webHidden/>
+              </w:rPr>
+              <w:fldChar w:fldCharType="end"/>
+            </w:r>
+          </w:hyperlink>
+        </w:p>
+        <w:p>
+          <w:pPr>
+            <w:pStyle w:val="TOC3"/>
+            <w:tabs>
+              <w:tab w:val="right" w:leader="dot" w:pos="9350"/>
+            </w:tabs>
+            <w:rPr>
+              <w:rFonts w:eastAsiaTheme="minorEastAsia" w:cstheme="minorBidi"/>
+              <w:noProof/>
+              <w:sz w:val="24"/>
+              <w:szCs w:val="24"/>
+            </w:rPr>
+          </w:pPr>
+          <w:hyperlink w:anchor="_Toc135663195" w:history="1">
+            <w:r>
+              <w:rPr>
+                <w:rStyle w:val="Hyperlink"/>
+                <w:noProof/>
+              </w:rPr>
+              <w:t>3.3.1 Research, Analysis and Gathering Requirement</w:t>
+            </w:r>
+            <w:r>
+              <w:rPr>
+                <w:noProof/>
+                <w:webHidden/>
+              </w:rPr>
+              <w:tab/>
+            </w:r>
+            <w:r>
+              <w:rPr>
+                <w:noProof/>
+                <w:webHidden/>
+              </w:rPr>
+              <w:fldChar w:fldCharType="begin"/>
+            </w:r>
+            <w:r>
+              <w:rPr>
+                <w:noProof/>
+                <w:webHidden/>
+              </w:rPr>
+              <w:instrText xml:space="preserve"> PAGEREF _Toc135663195 \h </w:instrText>
+            </w:r>
+            <w:r>
+              <w:rPr>
+                <w:noProof/>
+                <w:webHidden/>
+              </w:rPr>
+            </w:r>
+            <w:r>
+              <w:rPr>
+                <w:noProof/>
+                <w:webHidden/>
+              </w:rPr>
+              <w:fldChar w:fldCharType="separate"/>
+            </w:r>
+            <w:r>
+              <w:rPr>
+                <w:noProof/>
+                <w:webHidden/>
+              </w:rPr>
+              <w:t>14</w:t>
+            </w:r>
+            <w:r>
+              <w:rPr>
+                <w:noProof/>
+                <w:webHidden/>
+              </w:rPr>
+              <w:fldChar w:fldCharType="end"/>
+            </w:r>
+          </w:hyperlink>
+        </w:p>
+        <w:p>
+          <w:pPr>
+            <w:pStyle w:val="TOC3"/>
+            <w:tabs>
+              <w:tab w:val="right" w:leader="dot" w:pos="9350"/>
+            </w:tabs>
+            <w:rPr>
+              <w:rFonts w:eastAsiaTheme="minorEastAsia" w:cstheme="minorBidi"/>
+              <w:noProof/>
+              <w:sz w:val="24"/>
+              <w:szCs w:val="24"/>
+            </w:rPr>
+          </w:pPr>
+          <w:hyperlink w:anchor="_Toc135663196" w:history="1">
+            <w:r>
+              <w:rPr>
+                <w:rStyle w:val="Hyperlink"/>
+                <w:noProof/>
+              </w:rPr>
+              <w:t>3.3.2 Project Design Phase</w:t>
+            </w:r>
+            <w:r>
+              <w:rPr>
+                <w:noProof/>
+                <w:webHidden/>
+              </w:rPr>
+              <w:tab/>
+            </w:r>
+            <w:r>
+              <w:rPr>
+                <w:noProof/>
+                <w:webHidden/>
+              </w:rPr>
+              <w:fldChar w:fldCharType="begin"/>
+            </w:r>
+            <w:r>
+              <w:rPr>
+                <w:noProof/>
+                <w:webHidden/>
+              </w:rPr>
+              <w:instrText xml:space="preserve"> PAGEREF _Toc135663196 \h </w:instrText>
+            </w:r>
+            <w:r>
+              <w:rPr>
+                <w:noProof/>
+                <w:webHidden/>
+              </w:rPr>
+            </w:r>
+            <w:r>
+              <w:rPr>
+                <w:noProof/>
+                <w:webHidden/>
+              </w:rPr>
+              <w:fldChar w:fldCharType="separate"/>
+            </w:r>
+            <w:r>
+              <w:rPr>
+                <w:noProof/>
+                <w:webHidden/>
+              </w:rPr>
+              <w:t>17</w:t>
             </w:r>
             <w:r>
               <w:rPr>
@@ -1382,14 +1735,30 @@
               <w:noProof/>
             </w:rPr>
           </w:pPr>
-          <w:hyperlink w:anchor="_Toc132581139" w:history="1">
+          <w:hyperlink w:anchor="_Toc135663197" w:history="1">
             <w:r>
               <w:rPr>
                 <w:rStyle w:val="Hyperlink"/>
                 <w:noProof/>
                 <w:lang w:val="en-US"/>
               </w:rPr>
-              <w:t>Chapter 4: Methodology</w:t>
+              <w:t>Chapter 4: Tech</w:t>
+            </w:r>
+            <w:r>
+              <w:rPr>
+                <w:rStyle w:val="Hyperlink"/>
+                <w:noProof/>
+                <w:lang w:val="en-US"/>
+              </w:rPr>
+              <w:t>n</w:t>
+            </w:r>
+            <w:r>
+              <w:rPr>
+                <w:rStyle w:val="Hyperlink"/>
+                <w:noProof/>
+                <w:lang w:val="en-US"/>
+              </w:rPr>
+              <w:t>ology Stack</w:t>
             </w:r>
             <w:r>
               <w:rPr>
@@ -1410,7 +1779,7 @@
                 <w:noProof/>
                 <w:webHidden/>
               </w:rPr>
-              <w:instrText xml:space="preserve"> PAGEREF _Toc132581139 \h </w:instrText>
+              <w:instrText xml:space="preserve"> PAGEREF _Toc135663197 \h </w:instrText>
             </w:r>
             <w:r>
               <w:rPr>
@@ -1430,7 +1799,7 @@
                 <w:noProof/>
                 <w:webHidden/>
               </w:rPr>
-              <w:t>15</w:t>
+              <w:t>19</w:t>
             </w:r>
             <w:r>
               <w:rPr>
@@ -1443,7 +1812,7 @@
         </w:p>
         <w:p>
           <w:pPr>
-            <w:pStyle w:val="TOC2"/>
+            <w:pStyle w:val="TOC1"/>
             <w:tabs>
               <w:tab w:val="right" w:leader="dot" w:pos="9350"/>
             </w:tabs>
@@ -1451,18 +1820,18 @@
               <w:rFonts w:eastAsiaTheme="minorEastAsia" w:cstheme="minorBidi"/>
               <w:b w:val="0"/>
               <w:bCs w:val="0"/>
+              <w:i w:val="0"/>
+              <w:iCs w:val="0"/>
               <w:noProof/>
-              <w:sz w:val="24"/>
-              <w:szCs w:val="24"/>
             </w:rPr>
           </w:pPr>
-          <w:hyperlink w:anchor="_Toc132581140" w:history="1">
+          <w:hyperlink w:anchor="_Toc135663198" w:history="1">
             <w:r>
               <w:rPr>
                 <w:rStyle w:val="Hyperlink"/>
                 <w:noProof/>
               </w:rPr>
-              <w:t>4.1 Research Methodology</w:t>
+              <w:t>Chapter 5: Project Implementation</w:t>
             </w:r>
             <w:r>
               <w:rPr>
@@ -1483,7 +1852,7 @@
                 <w:noProof/>
                 <w:webHidden/>
               </w:rPr>
-              <w:instrText xml:space="preserve"> PAGEREF _Toc132581140 \h </w:instrText>
+              <w:instrText xml:space="preserve"> PAGEREF _Toc135663198 \h </w:instrText>
             </w:r>
             <w:r>
               <w:rPr>
@@ -1503,295 +1872,7 @@
                 <w:noProof/>
                 <w:webHidden/>
               </w:rPr>
-              <w:t>15</w:t>
-            </w:r>
-            <w:r>
-              <w:rPr>
-                <w:noProof/>
-                <w:webHidden/>
-              </w:rPr>
-              <w:fldChar w:fldCharType="end"/>
-            </w:r>
-          </w:hyperlink>
-        </w:p>
-        <w:p>
-          <w:pPr>
-            <w:pStyle w:val="TOC2"/>
-            <w:tabs>
-              <w:tab w:val="right" w:leader="dot" w:pos="9350"/>
-            </w:tabs>
-            <w:rPr>
-              <w:rFonts w:eastAsiaTheme="minorEastAsia" w:cstheme="minorBidi"/>
-              <w:b w:val="0"/>
-              <w:bCs w:val="0"/>
-              <w:noProof/>
-              <w:sz w:val="24"/>
-              <w:szCs w:val="24"/>
-            </w:rPr>
-          </w:pPr>
-          <w:hyperlink w:anchor="_Toc132581141" w:history="1">
-            <w:r>
-              <w:rPr>
-                <w:rStyle w:val="Hyperlink"/>
-                <w:noProof/>
-              </w:rPr>
-              <w:t>4.2 Agile Methodology</w:t>
-            </w:r>
-            <w:r>
-              <w:rPr>
-                <w:noProof/>
-                <w:webHidden/>
-              </w:rPr>
-              <w:tab/>
-            </w:r>
-            <w:r>
-              <w:rPr>
-                <w:noProof/>
-                <w:webHidden/>
-              </w:rPr>
-              <w:fldChar w:fldCharType="begin"/>
-            </w:r>
-            <w:r>
-              <w:rPr>
-                <w:noProof/>
-                <w:webHidden/>
-              </w:rPr>
-              <w:instrText xml:space="preserve"> PAGEREF _Toc132581141 \h </w:instrText>
-            </w:r>
-            <w:r>
-              <w:rPr>
-                <w:noProof/>
-                <w:webHidden/>
-              </w:rPr>
-            </w:r>
-            <w:r>
-              <w:rPr>
-                <w:noProof/>
-                <w:webHidden/>
-              </w:rPr>
-              <w:fldChar w:fldCharType="separate"/>
-            </w:r>
-            <w:r>
-              <w:rPr>
-                <w:noProof/>
-                <w:webHidden/>
-              </w:rPr>
-              <w:t>16</w:t>
-            </w:r>
-            <w:r>
-              <w:rPr>
-                <w:noProof/>
-                <w:webHidden/>
-              </w:rPr>
-              <w:fldChar w:fldCharType="end"/>
-            </w:r>
-          </w:hyperlink>
-        </w:p>
-        <w:p>
-          <w:pPr>
-            <w:pStyle w:val="TOC2"/>
-            <w:tabs>
-              <w:tab w:val="right" w:leader="dot" w:pos="9350"/>
-            </w:tabs>
-            <w:rPr>
-              <w:rFonts w:eastAsiaTheme="minorEastAsia" w:cstheme="minorBidi"/>
-              <w:b w:val="0"/>
-              <w:bCs w:val="0"/>
-              <w:noProof/>
-              <w:sz w:val="24"/>
-              <w:szCs w:val="24"/>
-            </w:rPr>
-          </w:pPr>
-          <w:hyperlink w:anchor="_Toc132581142" w:history="1">
-            <w:r>
-              <w:rPr>
-                <w:rStyle w:val="Hyperlink"/>
-                <w:noProof/>
-              </w:rPr>
-              <w:t>4.3 Process</w:t>
-            </w:r>
-            <w:r>
-              <w:rPr>
-                <w:noProof/>
-                <w:webHidden/>
-              </w:rPr>
-              <w:tab/>
-            </w:r>
-            <w:r>
-              <w:rPr>
-                <w:noProof/>
-                <w:webHidden/>
-              </w:rPr>
-              <w:fldChar w:fldCharType="begin"/>
-            </w:r>
-            <w:r>
-              <w:rPr>
-                <w:noProof/>
-                <w:webHidden/>
-              </w:rPr>
-              <w:instrText xml:space="preserve"> PAGEREF _Toc132581142 \h </w:instrText>
-            </w:r>
-            <w:r>
-              <w:rPr>
-                <w:noProof/>
-                <w:webHidden/>
-              </w:rPr>
-            </w:r>
-            <w:r>
-              <w:rPr>
-                <w:noProof/>
-                <w:webHidden/>
-              </w:rPr>
-              <w:fldChar w:fldCharType="separate"/>
-            </w:r>
-            <w:r>
-              <w:rPr>
-                <w:noProof/>
-                <w:webHidden/>
-              </w:rPr>
-              <w:t>18</w:t>
-            </w:r>
-            <w:r>
-              <w:rPr>
-                <w:noProof/>
-                <w:webHidden/>
-              </w:rPr>
-              <w:fldChar w:fldCharType="end"/>
-            </w:r>
-          </w:hyperlink>
-        </w:p>
-        <w:p>
-          <w:pPr>
-            <w:pStyle w:val="TOC3"/>
-            <w:tabs>
-              <w:tab w:val="right" w:leader="dot" w:pos="9350"/>
-            </w:tabs>
-            <w:rPr>
-              <w:rFonts w:eastAsiaTheme="minorEastAsia" w:cstheme="minorBidi"/>
-              <w:noProof/>
-              <w:sz w:val="24"/>
-              <w:szCs w:val="24"/>
-            </w:rPr>
-          </w:pPr>
-          <w:hyperlink w:anchor="_Toc132581143" w:history="1">
-            <w:r>
-              <w:rPr>
-                <w:rStyle w:val="Hyperlink"/>
-                <w:noProof/>
-              </w:rPr>
-              <w:t>4.3.1 Research, Analysis and Gathering Requirement</w:t>
-            </w:r>
-            <w:r>
-              <w:rPr>
-                <w:noProof/>
-                <w:webHidden/>
-              </w:rPr>
-              <w:tab/>
-            </w:r>
-            <w:r>
-              <w:rPr>
-                <w:noProof/>
-                <w:webHidden/>
-              </w:rPr>
-              <w:fldChar w:fldCharType="begin"/>
-            </w:r>
-            <w:r>
-              <w:rPr>
-                <w:noProof/>
-                <w:webHidden/>
-              </w:rPr>
-              <w:instrText xml:space="preserve"> PAGEREF _Toc132581143 \h </w:instrText>
-            </w:r>
-            <w:r>
-              <w:rPr>
-                <w:noProof/>
-                <w:webHidden/>
-              </w:rPr>
-            </w:r>
-            <w:r>
-              <w:rPr>
-                <w:noProof/>
-                <w:webHidden/>
-              </w:rPr>
-              <w:fldChar w:fldCharType="separate"/>
-            </w:r>
-            <w:r>
-              <w:rPr>
-                <w:noProof/>
-                <w:webHidden/>
-              </w:rPr>
-              <w:t>18</w:t>
-            </w:r>
-            <w:r>
-              <w:rPr>
-                <w:noProof/>
-                <w:webHidden/>
-              </w:rPr>
-              <w:fldChar w:fldCharType="end"/>
-            </w:r>
-          </w:hyperlink>
-        </w:p>
-        <w:p>
-          <w:pPr>
-            <w:pStyle w:val="TOC3"/>
-            <w:tabs>
-              <w:tab w:val="right" w:leader="dot" w:pos="9350"/>
-            </w:tabs>
-            <w:rPr>
-              <w:rFonts w:eastAsiaTheme="minorEastAsia" w:cstheme="minorBidi"/>
-              <w:noProof/>
-              <w:sz w:val="24"/>
-              <w:szCs w:val="24"/>
-            </w:rPr>
-          </w:pPr>
-          <w:hyperlink w:anchor="_Toc132581144" w:history="1">
-            <w:r>
-              <w:rPr>
-                <w:rStyle w:val="Hyperlink"/>
-                <w:noProof/>
-              </w:rPr>
-              <w:t>4.3.2 Project Design Phase</w:t>
-            </w:r>
-            <w:r>
-              <w:rPr>
-                <w:noProof/>
-                <w:webHidden/>
-              </w:rPr>
-              <w:tab/>
-            </w:r>
-            <w:r>
-              <w:rPr>
-                <w:noProof/>
-                <w:webHidden/>
-              </w:rPr>
-              <w:fldChar w:fldCharType="begin"/>
-            </w:r>
-            <w:r>
-              <w:rPr>
-                <w:noProof/>
-                <w:webHidden/>
-              </w:rPr>
-              <w:instrText xml:space="preserve"> PAGEREF _Toc132581144 \h </w:instrText>
-            </w:r>
-            <w:r>
-              <w:rPr>
-                <w:noProof/>
-                <w:webHidden/>
-              </w:rPr>
-            </w:r>
-            <w:r>
-              <w:rPr>
-                <w:noProof/>
-                <w:webHidden/>
-              </w:rPr>
-              <w:fldChar w:fldCharType="separate"/>
-            </w:r>
-            <w:r>
-              <w:rPr>
-                <w:noProof/>
-                <w:webHidden/>
-              </w:rPr>
-              <w:t>21</w:t>
+              <w:t>23</w:t>
             </w:r>
             <w:r>
               <w:rPr>
@@ -1841,7 +1922,7 @@
           <w:lang w:val="en-US"/>
         </w:rPr>
       </w:pPr>
-      <w:bookmarkStart w:id="1" w:name="_Toc132581127"/>
+      <w:bookmarkStart w:id="1" w:name="_Toc135663180"/>
       <w:r>
         <w:rPr>
           <w:lang w:val="en-US"/>
@@ -1886,7 +1967,7 @@
           <w:lang w:val="en-US"/>
         </w:rPr>
       </w:pPr>
-      <w:bookmarkStart w:id="2" w:name="_Toc132581128"/>
+      <w:bookmarkStart w:id="2" w:name="_Toc135663181"/>
       <w:r>
         <w:rPr>
           <w:lang w:val="en-US"/>
@@ -1930,7 +2011,7 @@
           <w:lang w:val="en-US"/>
         </w:rPr>
       </w:pPr>
-      <w:bookmarkStart w:id="3" w:name="_Toc132581129"/>
+      <w:bookmarkStart w:id="3" w:name="_Toc135663182"/>
       <w:r>
         <w:rPr>
           <w:lang w:val="en-US"/>
@@ -1971,7 +2052,7 @@
           <w:lang w:val="en-US"/>
         </w:rPr>
       </w:pPr>
-      <w:bookmarkStart w:id="4" w:name="_Toc132581130"/>
+      <w:bookmarkStart w:id="4" w:name="_Toc135663183"/>
       <w:r>
         <w:rPr>
           <w:lang w:val="en-US"/>
@@ -2232,7 +2313,7 @@
         </w:rPr>
         <w:br w:type="page"/>
       </w:r>
-      <w:bookmarkStart w:id="5" w:name="_Toc132581131"/>
+      <w:bookmarkStart w:id="5" w:name="_Toc135663184"/>
       <w:r>
         <w:rPr>
           <w:lang w:val="en-US"/>
@@ -2273,7 +2354,7 @@
           <w:lang w:val="en-US"/>
         </w:rPr>
       </w:pPr>
-      <w:bookmarkStart w:id="6" w:name="_Toc132581132"/>
+      <w:bookmarkStart w:id="6" w:name="_Toc135663185"/>
       <w:r>
         <w:rPr>
           <w:lang w:val="en-US"/>
@@ -2340,7 +2421,7 @@
       <w:pPr>
         <w:pStyle w:val="Heading2"/>
       </w:pPr>
-      <w:bookmarkStart w:id="7" w:name="_Toc132581133"/>
+      <w:bookmarkStart w:id="7" w:name="_Toc135663186"/>
       <w:r>
         <w:t>Research Questions or Objectives:</w:t>
       </w:r>
@@ -2430,7 +2511,7 @@
       <w:pPr>
         <w:pStyle w:val="Heading2"/>
       </w:pPr>
-      <w:bookmarkStart w:id="8" w:name="_Toc132581134"/>
+      <w:bookmarkStart w:id="8" w:name="_Toc135663187"/>
       <w:r>
         <w:t>Review of Literature:</w:t>
       </w:r>
@@ -2478,7 +2559,7 @@
           <w:shd w:val="clear" w:color="auto" w:fill="FFFFFF"/>
         </w:rPr>
       </w:pPr>
-      <w:bookmarkStart w:id="9" w:name="_Toc132581135"/>
+      <w:bookmarkStart w:id="9" w:name="_Toc135663188"/>
       <w:r>
         <w:rPr>
           <w:shd w:val="clear" w:color="auto" w:fill="FFFFFF"/>
@@ -2552,7 +2633,7 @@
       <w:pPr>
         <w:pStyle w:val="Heading2"/>
       </w:pPr>
-      <w:bookmarkStart w:id="10" w:name="_Toc132581136"/>
+      <w:bookmarkStart w:id="10" w:name="_Toc135663189"/>
       <w:r>
         <w:t>Gaps and Limitations:</w:t>
       </w:r>
@@ -2612,7 +2693,7 @@
       <w:pPr>
         <w:pStyle w:val="Heading2"/>
       </w:pPr>
-      <w:bookmarkStart w:id="11" w:name="_Toc132581137"/>
+      <w:bookmarkStart w:id="11" w:name="_Toc135663190"/>
       <w:r>
         <w:lastRenderedPageBreak/>
         <w:t>Conclusion:</w:t>
@@ -2695,7 +2776,7 @@
           <w:lang w:val="en-US"/>
         </w:rPr>
       </w:pPr>
-      <w:bookmarkStart w:id="12" w:name="_Toc132581139"/>
+      <w:bookmarkStart w:id="12" w:name="_Toc135663191"/>
       <w:r>
         <w:rPr>
           <w:lang w:val="en-US"/>
@@ -2721,7 +2802,7 @@
         </w:rPr>
         <w:t xml:space="preserve"> </w:t>
       </w:r>
-      <w:bookmarkStart w:id="13" w:name="_Toc132581140"/>
+      <w:bookmarkStart w:id="13" w:name="_Toc135663192"/>
       <w:r>
         <w:t>Research Methodology</w:t>
       </w:r>
@@ -2864,7 +2945,7 @@
       <w:pPr>
         <w:pStyle w:val="Heading2"/>
       </w:pPr>
-      <w:bookmarkStart w:id="14" w:name="_Toc132581141"/>
+      <w:bookmarkStart w:id="14" w:name="_Toc135663193"/>
       <w:r>
         <w:t>Agile Methodology</w:t>
       </w:r>
@@ -3105,7 +3186,7 @@
       <w:pPr>
         <w:pStyle w:val="Heading2"/>
       </w:pPr>
-      <w:bookmarkStart w:id="15" w:name="_Toc132581142"/>
+      <w:bookmarkStart w:id="15" w:name="_Toc135663194"/>
       <w:r>
         <w:t>Process</w:t>
       </w:r>
@@ -3115,7 +3196,7 @@
       <w:pPr>
         <w:pStyle w:val="Heading3"/>
       </w:pPr>
-      <w:bookmarkStart w:id="16" w:name="_Toc132581143"/>
+      <w:bookmarkStart w:id="16" w:name="_Toc135663195"/>
       <w:r>
         <w:t>Research, Analysis and Gathering Requirement</w:t>
       </w:r>
@@ -3373,7 +3454,7 @@
       <w:pPr>
         <w:pStyle w:val="Heading3"/>
       </w:pPr>
-      <w:bookmarkStart w:id="17" w:name="_Toc132581144"/>
+      <w:bookmarkStart w:id="17" w:name="_Toc135663196"/>
       <w:r>
         <w:t>Project Design Phase</w:t>
       </w:r>
@@ -3471,6 +3552,7 @@
           <w:lang w:val="en-US"/>
         </w:rPr>
       </w:pPr>
+      <w:bookmarkStart w:id="18" w:name="_Toc135663197"/>
       <w:r>
         <w:rPr>
           <w:color w:val="262626" w:themeColor="text1" w:themeTint="D9"/>
@@ -3479,6 +3561,7 @@
         <w:lastRenderedPageBreak/>
         <w:t>Technology Stack</w:t>
       </w:r>
+      <w:bookmarkEnd w:id="18"/>
     </w:p>
     <w:p>
       <w:pPr>
@@ -3976,10 +4059,12 @@
       <w:pPr>
         <w:pStyle w:val="Heading1"/>
       </w:pPr>
+      <w:bookmarkStart w:id="19" w:name="_Toc135663198"/>
       <w:r>
         <w:lastRenderedPageBreak/>
         <w:t>Project Implementation</w:t>
       </w:r>
+      <w:bookmarkEnd w:id="19"/>
     </w:p>
     <w:sectPr>
       <w:pgSz w:w="12240" w:h="15840"/>
@@ -3992,7 +4077,7 @@
 </file>
 
 <file path=word/numbering.xml><?xml version="1.0" encoding="utf-8"?>
-<w:numbering xmlns:wpc="http://schemas.microsoft.com/office/word/2010/wordprocessingCanvas" xmlns:cx="http://schemas.microsoft.com/office/drawing/2014/chartex" xmlns:cx1="http://schemas.microsoft.com/office/drawing/2015/9/8/chartex" xmlns:cx2="http://schemas.microsoft.com/office/drawing/2015/10/21/chartex" xmlns:cx3="http://schemas.microsoft.com/office/drawing/2016/5/9/chartex" xmlns:cx4="http://schemas.microsoft.com/office/drawing/2016/5/10/chartex" xmlns:cx5="http://schemas.microsoft.com/office/drawing/2016/5/11/chartex" xmlns:cx6="http://schemas.microsoft.com/office/drawing/2016/5/12/chartex" xmlns:cx7="http://schemas.microsoft.com/office/drawing/2016/5/13/chartex" xmlns:cx8="http://schemas.microsoft.com/office/drawing/2016/5/14/chartex" xmlns:mc="http://schemas.openxmlformats.org/markup-compatibility/2006" xmlns:aink="http://schemas.microsoft.com/office/drawing/2016/ink" xmlns:am3d="http://schemas.microsoft.com/office/drawing/2017/model3d" xmlns:o="urn:schemas-microsoft-com:office:office" xmlns:oel="http://schemas.microsoft.com/office/2019/extlst" xmlns:r="http://schemas.openxmlformats.org/officeDocument/2006/relationships" xmlns:m="http://schemas.openxmlformats.org/officeDocument/2006/math" xmlns:v="urn:schemas-microsoft-com:vml" xmlns:wp14="http://schemas.microsoft.com/office/word/2010/wordprocessingDrawing" xmlns:wp="http://schemas.openxmlformats.org/drawingml/2006/wordprocessingDrawing" xmlns:w10="urn:schemas-microsoft-com:office:word" xmlns:w="http://schemas.openxmlformats.org/wordprocessingml/2006/main" xmlns:w14="http://schemas.microsoft.com/office/word/2010/wordml" xmlns:w15="http://schemas.microsoft.com/office/word/2012/wordml" xmlns:w16cex="http://schemas.microsoft.com/office/word/2018/wordml/cex" xmlns:w16cid="http://schemas.microsoft.com/office/word/2016/wordml/cid" xmlns:w16="http://schemas.microsoft.com/office/word/2018/wordml" xmlns:w16du="http://schemas.microsoft.com/office/word/2023/wordml/word16du" xmlns:w16sdtdh="http://schemas.microsoft.com/office/word/2020/wordml/sdtdatahash" xmlns:w16se="http://schemas.microsoft.com/office/word/2015/wordml/symex" xmlns:wpg="http://schemas.microsoft.com/office/word/2010/wordprocessingGroup" xmlns:wpi="http://schemas.microsoft.com/office/word/2010/wordprocessingInk" xmlns:wne="http://schemas.microsoft.com/office/word/2006/wordml" xmlns:wps="http://schemas.microsoft.com/office/word/2010/wordprocessingShape" mc:Ignorable="w14 w15 w16se w16cid w16 w16cex w16sdtdh wp14">
+<w:numbering xmlns:wpc="http://schemas.microsoft.com/office/word/2010/wordprocessingCanvas" xmlns:cx="http://schemas.microsoft.com/office/drawing/2014/chartex" xmlns:cx1="http://schemas.microsoft.com/office/drawing/2015/9/8/chartex" xmlns:cx2="http://schemas.microsoft.com/office/drawing/2015/10/21/chartex" xmlns:cx3="http://schemas.microsoft.com/office/drawing/2016/5/9/chartex" xmlns:cx4="http://schemas.microsoft.com/office/drawing/2016/5/10/chartex" xmlns:cx5="http://schemas.microsoft.com/office/drawing/2016/5/11/chartex" xmlns:cx6="http://schemas.microsoft.com/office/drawing/2016/5/12/chartex" xmlns:cx7="http://schemas.microsoft.com/office/drawing/2016/5/13/chartex" xmlns:cx8="http://schemas.microsoft.com/office/drawing/2016/5/14/chartex" xmlns:mc="http://schemas.openxmlformats.org/markup-compatibility/2006" xmlns:aink="http://schemas.microsoft.com/office/drawing/2016/ink" xmlns:am3d="http://schemas.microsoft.com/office/drawing/2017/model3d" xmlns:o="urn:schemas-microsoft-com:office:office" xmlns:oel="http://schemas.microsoft.com/office/2019/extlst" xmlns:r="http://schemas.openxmlformats.org/officeDocument/2006/relationships" xmlns:m="http://schemas.openxmlformats.org/officeDocument/2006/math" xmlns:v="urn:schemas-microsoft-com:vml" xmlns:wp14="http://schemas.microsoft.com/office/word/2010/wordprocessingDrawing" xmlns:wp="http://schemas.openxmlformats.org/drawingml/2006/wordprocessingDrawing" xmlns:w10="urn:schemas-microsoft-com:office:word" xmlns:w="http://schemas.openxmlformats.org/wordprocessingml/2006/main" xmlns:w14="http://schemas.microsoft.com/office/word/2010/wordml" xmlns:w15="http://schemas.microsoft.com/office/word/2012/wordml" xmlns:w16cex="http://schemas.microsoft.com/office/word/2018/wordml/cex" xmlns:w16cid="http://schemas.microsoft.com/office/word/2016/wordml/cid" xmlns:w16="http://schemas.microsoft.com/office/word/2018/wordml" xmlns:w16sdtdh="http://schemas.microsoft.com/office/word/2020/wordml/sdtdatahash" xmlns:w16se="http://schemas.microsoft.com/office/word/2015/wordml/symex" xmlns:wpg="http://schemas.microsoft.com/office/word/2010/wordprocessingGroup" xmlns:wpi="http://schemas.microsoft.com/office/word/2010/wordprocessingInk" xmlns:wne="http://schemas.microsoft.com/office/word/2006/wordml" xmlns:wps="http://schemas.microsoft.com/office/word/2010/wordprocessingShape" mc:Ignorable="w14 w15 w16se w16cid w16 w16cex w16sdtdh wp14">
   <w:abstractNum w:abstractNumId="0" w15:restartNumberingAfterBreak="0">
     <w:nsid w:val="08346CAC"/>
     <w:multiLevelType w:val="multilevel"/>

</xml_diff>